<commit_message>
added commulated stack area chart
</commit_message>
<xml_diff>
--- a/interpretation/interpretations.docx
+++ b/interpretation/interpretations.docx
@@ -37,8 +37,17 @@
           <w:rFonts w:eastAsia="Times New Roman"/>
           <w:lang w:eastAsia="de-DE"/>
         </w:rPr>
-        <w:t>Health/Pandemic</w:t>
-      </w:r>
+        <w:t>Health/</w:t>
+      </w:r>
+      <w:proofErr w:type="spellStart"/>
+      <w:r>
+        <w:rPr>
+          <w:rFonts w:eastAsia="Times New Roman"/>
+          <w:lang w:eastAsia="de-DE"/>
+        </w:rPr>
+        <w:t>Pandemic</w:t>
+      </w:r>
+      <w:proofErr w:type="spellEnd"/>
     </w:p>
     <w:p>
       <w:pPr>
@@ -159,6 +168,7 @@
       </w:r>
       <w:r>
         <w:rPr>
+          <w:noProof/>
           <w:lang w:eastAsia="de-DE"/>
         </w:rPr>
         <w:drawing>
@@ -226,7 +236,7 @@
         <mc:AlternateContent>
           <mc:Choice Requires="wpi">
             <w:drawing>
-              <wp:anchor distT="0" distB="0" distL="114300" distR="114300" simplePos="0" relativeHeight="251809792" behindDoc="0" locked="0" layoutInCell="1" allowOverlap="1" wp14:anchorId="06D29D6C" wp14:editId="61A55D4C">
+              <wp:anchor distT="0" distB="0" distL="114300" distR="114300" simplePos="0" relativeHeight="251809792" behindDoc="0" locked="0" layoutInCell="1" allowOverlap="1" wp14:anchorId="06D29D6C" wp14:editId="5EDA0F50">
                 <wp:simplePos x="0" y="0"/>
                 <wp:positionH relativeFrom="column">
                   <wp:posOffset>1565910</wp:posOffset>
@@ -257,7 +267,26 @@
           </mc:Choice>
           <mc:Fallback>
             <w:pict>
-              <v:shape w14:anchorId="61E5914F" id="Freihand 174" o:spid="_x0000_s1026" type="#_x0000_t75" style="position:absolute;margin-left:122.6pt;margin-top:21.5pt;width:11.7pt;height:8.6pt;z-index:251809792;visibility:visible;mso-wrap-style:square;mso-wrap-distance-left:9pt;mso-wrap-distance-top:0;mso-wrap-distance-right:9pt;mso-wrap-distance-bottom:0;mso-position-horizontal:absolute;mso-position-horizontal-relative:text;mso-position-vertical:absolute;mso-position-vertical-relative:text" o:gfxdata="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">
+              <v:shapetype w14:anchorId="0A16EE35" id="_x0000_t75" coordsize="21600,21600" o:spt="75" o:preferrelative="t" path="m@4@5l@4@11@9@11@9@5xe" filled="f" stroked="f">
+                <v:stroke joinstyle="miter"/>
+                <v:formulas>
+                  <v:f eqn="if lineDrawn pixelLineWidth 0"/>
+                  <v:f eqn="sum @0 1 0"/>
+                  <v:f eqn="sum 0 0 @1"/>
+                  <v:f eqn="prod @2 1 2"/>
+                  <v:f eqn="prod @3 21600 pixelWidth"/>
+                  <v:f eqn="prod @3 21600 pixelHeight"/>
+                  <v:f eqn="sum @0 0 1"/>
+                  <v:f eqn="prod @6 1 2"/>
+                  <v:f eqn="prod @7 21600 pixelWidth"/>
+                  <v:f eqn="sum @8 21600 0"/>
+                  <v:f eqn="prod @7 21600 pixelHeight"/>
+                  <v:f eqn="sum @10 21600 0"/>
+                </v:formulas>
+                <v:path o:extrusionok="f" gradientshapeok="t" o:connecttype="rect"/>
+                <o:lock v:ext="edit" aspectratio="t"/>
+              </v:shapetype>
+              <v:shape id="Freihand 174" o:spid="_x0000_s1026" type="#_x0000_t75" style="position:absolute;margin-left:122.6pt;margin-top:21.5pt;width:11.7pt;height:8.6pt;z-index:251809792;visibility:visible;mso-wrap-style:square;mso-wrap-distance-left:9pt;mso-wrap-distance-top:0;mso-wrap-distance-right:9pt;mso-wrap-distance-bottom:0;mso-position-horizontal:absolute;mso-position-horizontal-relative:text;mso-position-vertical:absolute;mso-position-vertical-relative:text" o:gfxdata="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">
                 <v:imagedata r:id="rId11" o:title=""/>
               </v:shape>
             </w:pict>
@@ -597,7 +626,7 @@
         <mc:AlternateContent>
           <mc:Choice Requires="wpi">
             <w:drawing>
-              <wp:anchor distT="0" distB="0" distL="114300" distR="114300" simplePos="0" relativeHeight="251680768" behindDoc="0" locked="0" layoutInCell="1" allowOverlap="1" wp14:anchorId="11ECA77D" wp14:editId="28C673E0">
+              <wp:anchor distT="0" distB="0" distL="114300" distR="114300" simplePos="0" relativeHeight="251680768" behindDoc="0" locked="0" layoutInCell="1" allowOverlap="1" wp14:anchorId="11ECA77D" wp14:editId="1A935220">
                 <wp:simplePos x="0" y="0"/>
                 <wp:positionH relativeFrom="column">
                   <wp:posOffset>1191765</wp:posOffset>
@@ -628,7 +657,7 @@
           </mc:Choice>
           <mc:Fallback>
             <w:pict>
-              <v:shape w14:anchorId="066469A6" id="Freihand 39" o:spid="_x0000_s1026" type="#_x0000_t75" style="position:absolute;margin-left:93.15pt;margin-top:102.25pt;width:3.1pt;height:33.1pt;z-index:251680768;visibility:visible;mso-wrap-style:square;mso-wrap-distance-left:9pt;mso-wrap-distance-top:0;mso-wrap-distance-right:9pt;mso-wrap-distance-bottom:0;mso-position-horizontal:absolute;mso-position-horizontal-relative:text;mso-position-vertical:absolute;mso-position-vertical-relative:text" o:gfxdata="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">
+              <v:shape w14:anchorId="77338187" id="Freihand 39" o:spid="_x0000_s1026" type="#_x0000_t75" style="position:absolute;margin-left:93.15pt;margin-top:102.25pt;width:3.1pt;height:33.1pt;z-index:251680768;visibility:visible;mso-wrap-style:square;mso-wrap-distance-left:9pt;mso-wrap-distance-top:0;mso-wrap-distance-right:9pt;mso-wrap-distance-bottom:0;mso-position-horizontal:absolute;mso-position-horizontal-relative:text;mso-position-vertical:absolute;mso-position-vertical-relative:text" o:gfxdata="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">
                 <v:imagedata r:id="rId27" o:title=""/>
               </v:shape>
             </w:pict>
@@ -637,6 +666,7 @@
       </w:r>
       <w:r>
         <w:rPr>
+          <w:noProof/>
           <w:lang w:eastAsia="de-DE"/>
         </w:rPr>
         <w:drawing>
@@ -836,6 +866,7 @@
       </w:r>
       <w:r>
         <w:rPr>
+          <w:noProof/>
           <w:lang w:eastAsia="de-DE"/>
         </w:rPr>
         <w:drawing>
@@ -898,6 +929,7 @@
       </w:pPr>
       <w:r>
         <w:rPr>
+          <w:noProof/>
           <w:lang w:eastAsia="de-DE"/>
         </w:rPr>
         <w:drawing>
@@ -944,12 +976,14 @@
           <w:lang w:eastAsia="de-DE"/>
         </w:rPr>
       </w:pPr>
+      <w:proofErr w:type="spellStart"/>
       <w:r>
         <w:rPr>
           <w:lang w:eastAsia="de-DE"/>
         </w:rPr>
         <w:t>Social</w:t>
       </w:r>
+      <w:proofErr w:type="spellEnd"/>
     </w:p>
     <w:p>
       <w:pPr>
@@ -1327,6 +1361,7 @@
       </w:r>
       <w:r>
         <w:rPr>
+          <w:noProof/>
           <w:lang w:eastAsia="de-DE"/>
         </w:rPr>
         <w:drawing>
@@ -1373,11 +1408,19 @@
           <w:lang w:eastAsia="de-DE"/>
         </w:rPr>
       </w:pPr>
-      <w:r>
-        <w:rPr>
-          <w:lang w:eastAsia="de-DE"/>
-        </w:rPr>
-        <w:t>Decisions/Law</w:t>
+      <w:proofErr w:type="spellStart"/>
+      <w:r>
+        <w:rPr>
+          <w:lang w:eastAsia="de-DE"/>
+        </w:rPr>
+        <w:t>Decisions</w:t>
+      </w:r>
+      <w:proofErr w:type="spellEnd"/>
+      <w:r>
+        <w:rPr>
+          <w:lang w:eastAsia="de-DE"/>
+        </w:rPr>
+        <w:t>/Law</w:t>
       </w:r>
     </w:p>
     <w:p>
@@ -1664,6 +1707,7 @@
       </w:r>
       <w:r>
         <w:rPr>
+          <w:noProof/>
           <w:lang w:eastAsia="de-DE"/>
         </w:rPr>
         <w:drawing>
@@ -2008,6 +2052,7 @@
       </w:r>
       <w:r>
         <w:rPr>
+          <w:noProof/>
           <w:lang w:eastAsia="de-DE"/>
         </w:rPr>
         <w:drawing>
@@ -2058,8 +2103,16 @@
         <w:rPr>
           <w:lang w:eastAsia="de-DE"/>
         </w:rPr>
-        <w:t>German History</w:t>
-      </w:r>
+        <w:t xml:space="preserve">German </w:t>
+      </w:r>
+      <w:proofErr w:type="spellStart"/>
+      <w:r>
+        <w:rPr>
+          <w:lang w:eastAsia="de-DE"/>
+        </w:rPr>
+        <w:t>History</w:t>
+      </w:r>
+      <w:proofErr w:type="spellEnd"/>
     </w:p>
     <w:p>
       <w:pPr>
@@ -2305,6 +2358,7 @@
       </w:r>
       <w:r>
         <w:rPr>
+          <w:noProof/>
           <w:lang w:eastAsia="de-DE"/>
         </w:rPr>
         <w:drawing>
@@ -2826,6 +2880,7 @@
       </w:r>
       <w:r>
         <w:rPr>
+          <w:noProof/>
           <w:lang w:eastAsia="de-DE"/>
         </w:rPr>
         <w:drawing>
@@ -2920,8 +2975,13 @@
       </w:pPr>
       <w:r>
         <w:lastRenderedPageBreak/>
-        <w:t>party-dependent</w:t>
-      </w:r>
+        <w:t>party-</w:t>
+      </w:r>
+      <w:proofErr w:type="spellStart"/>
+      <w:r>
+        <w:t>dependent</w:t>
+      </w:r>
+      <w:proofErr w:type="spellEnd"/>
     </w:p>
     <w:p>
       <w:r>
@@ -3735,6 +3795,9 @@
         </mc:AlternateContent>
       </w:r>
       <w:r>
+        <w:rPr>
+          <w:noProof/>
+        </w:rPr>
         <w:drawing>
           <wp:inline distT="0" distB="0" distL="0" distR="0" wp14:anchorId="128FD227" wp14:editId="73EA17E9">
             <wp:extent cx="5760720" cy="1154430"/>
@@ -3962,6 +4025,9 @@
         </mc:AlternateContent>
       </w:r>
       <w:r>
+        <w:rPr>
+          <w:noProof/>
+        </w:rPr>
         <w:drawing>
           <wp:inline distT="0" distB="0" distL="0" distR="0" wp14:anchorId="02A40A96" wp14:editId="2C505A66">
             <wp:extent cx="5760720" cy="1958340"/>
@@ -4476,6 +4542,7 @@
   <w:style w:type="character" w:default="1" w:styleId="Absatz-Standardschriftart">
     <w:name w:val="Default Paragraph Font"/>
     <w:uiPriority w:val="1"/>
+    <w:semiHidden/>
     <w:unhideWhenUsed/>
   </w:style>
   <w:style w:type="table" w:default="1" w:styleId="NormaleTabelle">
@@ -4782,7 +4849,7 @@
     </inkml:brush>
   </inkml:definitions>
   <inkml:trace contextRef="#ctx0" brushRef="#br0">37 105 7986,'0'0'8518,"0"38"-5111,-1-19-3180,0-1 1,-1 0-1,-8 30 0,-10 17-3821,20-64 3186,-2 3-962</inkml:trace>
-  <inkml:trace contextRef="#ctx0" brushRef="#br0" timeOffset="333.42">28 107 7194,'0'0'7569,"92"-12"-7745,-62 4-760,-8 2-1073,-2 2-2992</inkml:trace>
+  <inkml:trace contextRef="#ctx0" brushRef="#br0" timeOffset="333.41">28 107 7194,'0'0'7569,"92"-12"-7745,-62 4-760,-8 2-1073,-2 2-2992</inkml:trace>
   <inkml:trace contextRef="#ctx0" brushRef="#br0" timeOffset="677.28">77 203 7522,'0'0'6945,"40"1"-6945,-21-1-272,6-4-936,-4-3-1697,-5 2-3616</inkml:trace>
   <inkml:trace contextRef="#ctx0" brushRef="#br0" timeOffset="1052.02">289 169 6009,'0'0'10018,"-13"8"-8823,4-2-1064,-15 8 603,1 1 1,-38 34-1,59-47-743,0 0 0,0 0-1,0 0 1,0 1 0,0-1 0,1 1-1,-1-1 1,1 1 0,-1 0 0,1-1-1,0 1 1,0 0 0,1 0 0,-2 3-1,2-6-38,0 1 0,0-1 0,0 1 1,1-1-1,-1 1 0,0-1 0,0 1 0,0-1 0,0 1 0,0-1 0,1 1 0,-1-1 0,0 1 0,1-1 0,-1 1 0,0-1 0,1 1 0,-1-1 0,0 0 0,1 1 0,-1-1 0,1 0 0,-1 1 0,0-1 0,1 0 0,-1 0 0,2 1 0,0-1-119,0 1 1,0-1-1,0 0 1,0 0-1,0 0 1,0 0-1,0 0 1,0 0-1,0 0 1,0-1-1,3 0 0,-1-1-157,1 0-1,-1 0 1,0 0-1,0 0 0,0-1 1,0 0-1,0 0 1,-1 0-1,1 0 0,-1 0 1,0-1-1,0 1 1,0-1-1,4-6 0,-1-1-316,0 1 0,-1-1 0,0 0 0,6-19-1,-12 33 2557,-2 8 1604,2 1-3299,2-12-253,-1 1 1,0-1 0,0 1-1,1-1 1,-1 1-1,0-1 1,1 1 0,-1-1-1,0 1 1,1-1-1,-1 0 1,1 1 0,-1-1-1,1 0 1,-1 1-1,1-1 1,-1 0 0,1 1-1,-1-1 1,1 0-1,0 0 1,-1 0 0,1 0-1,-1 0 1,1 1-1,-1-1 1,1 0 0,0 0-1,-1 0 1,1-1-1,-1 1 1,1 0 0,0 0-1,-1 0 1,1 0-1,-1 0 1,1-1 0,-1 1-1,1 0 1,0-1-1,2 0-30,-1 0 0,0-1-1,0 1 1,1 0 0,-1-1-1,0 1 1,0-1 0,2-3-1,-2 4 25,-1-1 0,0 1 0,1-1 0,-1 1 0,1 0 0,-1 0 0,1 0-1,0 0 1,-1 0 0,4-1 0,-4 2 56,0 0 0,0 1 0,0-1 0,0 0 0,0 1 0,0-1 0,-1 0 0,1 1 0,0-1 0,0 1 0,-1-1 0,1 1 0,0 0 0,0-1 0,-1 1 1,1 0-1,-1-1 0,1 1 0,-1 0 0,1 0 0,-1-1 0,1 1 0,-1 0 0,0 0 0,1 0 0,-1 0 0,0 0 0,0 0 0,1 1 0,3 11-3379</inkml:trace>
   <inkml:trace contextRef="#ctx0" brushRef="#br0" timeOffset="1645.8">412 231 1304,'0'0'14615,"-2"1"-14313,-6 4-276,10-9-130,-2 3 94,0 1 1,0-1-1,0 1 1,0-1-1,0 1 1,1-1-1,-1 1 1,0-1-1,0 1 0,0-1 1,1 1-1,-1-1 1,0 1-1,0-1 1,1 1-1,-1 0 1,0-1-1,1 1 0,-1-1 1,1 1-1,-1 0 1,1 0-1,-1-1 1,0 1-1,1 0 1,-1 0-1,1-1 1,-1 1-1,1 0 0,-1 0 1,1 0-1,-1 0 1,1 0-1,1 0 1,-2 0-2,1 0 0,0 0 0,0 0 1,0 0-1,-1 0 0,1 0 0,0 1 1,0-1-1,0 0 0,-1 1 0,1-1 1,0 0-1,-1 1 0,1-1 0,0 1 1,-1-1-1,1 1 0,-1-1 0,2 2 0,5 2-891,5-13-226,-10 8 1058,0 0 0,-1 0 0,1 0 0,0 0-1,0 0 1,0 1 0,0-1 0,0 0 0,0 1 0,0 0 0,0-1 0,1 1 0,3 0 0,36 1-1287,-22 1 948,-22 26 3212,-6 1-1138,4-18-2147,3-22-9135</inkml:trace>
@@ -4834,7 +4901,7 @@
   <inkml:trace contextRef="#ctx0" brushRef="#br0" timeOffset="359.74">219 224 3513,'0'0'12538,"0"76"-12442,0-65-96,-2 0-432,-4-3-1128,0-4-2881</inkml:trace>
   <inkml:trace contextRef="#ctx0" brushRef="#br0" timeOffset="687.52">226 46 6177,'0'0'7730</inkml:trace>
   <inkml:trace contextRef="#ctx0" brushRef="#br0" timeOffset="1019.98">392 110 7890,'0'0'9703,"-6"9"-9584,-14 28-122,18-33-60,1 0 0,-1 0 0,1 0 0,1 0 0,-1 0 0,0 0 0,1 0 0,0 1 0,0-1 0,0 0 0,1 0 0,-1 0-1,3 8 1,0 12-105,-3-21 143,0-1 0,0 1 0,0-1 0,-1 1 0,1-1 0,-1 1 0,1-1 0,-1 0 0,0 1 0,0-1 0,0 0 0,0 0 0,0 1 0,0-1-1,-1 0 1,1 0 0,-1 0 0,0-1 0,1 1 0,-1 0 0,0 0 0,0-1 0,0 1 0,0-1 0,0 0 0,-1 0 0,1 0 0,0 0 0,0 0 0,-1 0 0,1 0 0,-1-1 0,1 1 0,-1-1-1,1 0 1,-4 0 0,-21-1-3003,14-10-1803,6-1-1585</inkml:trace>
-  <inkml:trace contextRef="#ctx0" brushRef="#br0" timeOffset="1394.67">518 243 3593,'0'0'6613,"9"-12"-5821,3-6-615,54-70 152,-66 87-295,1 1 1,-1 0-1,0-1 0,0 1 1,1-1-1,-1 1 0,0 0 1,0 0-1,1-1 1,-1 1-1,0 0 0,1-1 1,-1 1-1,0 0 0,1 0 1,-1 0-1,1-1 1,-1 1-1,0 0 0,1 0 1,-1 0-1,1 0 0,-1 0 1,1 0-1,-1 0 0,0 0 1,1 0-1,-1 0 1,1 0-1,0 0 0,4 13 1029,-5 30 564,0-33-1356,0-9-254,-1 0-1,1 0 1,0 0 0,0 1-1,0-1 1,1 0 0,-1 0 0,0 0-1,0 0 1,1 1 0,-1-1-1,0 0 1,1 0 0,-1 0-1,2 1 1,-2-2-33,0 0 1,1 0-1,-1 0 0,1 0 0,-1 0 0,0 0 1,1 0-1,-1 0 0,0 0 0,1 0 1,-1 0-1,1-1 0,-1 1 0,0 0 0,0 0 1,1 0-1,-1-1 0,0 1 0,1 0 1,-1 0-1,0-1 0,0 1 0,1 0 0,-1-1 1,0 1-1,0 0 0,0-1 0,1 1 1,-1-1-1,20-38-966,-17 34 1083,3-9-404,1-2-78,0 1 0,1 0 0,1 0 0,11-13 0,-20 28 392,0 1-1,0-1 1,0 0 0,0 1 0,0-1 0,0 1 0,0-1 0,0 0 0,0 1 0,0-1 0,0 1 0,0-1 0,1 0 0,-1 1 0,0-1 0,0 0 0,0 1-1,1-1 1,-1 0 0,0 1 0,0-1 0,1 0 0,-1 1 0,0-1 0,1 0 0,-1 0 0,0 0 0,1 1 0,-1-1 0,0 0 0,1 0 0,-1 0 0,0 0-1,1 1 1,-1-1 0,1 0 0,-1 0 0,0 0 0,1 0 0,-1 0 0,1 0 0,-1 0 0,0 0 0,1 0 0,-1 0 0,1-1 0,-1 1 0,0 0 0,1 0-1,-1 0 1,1 0 0,-1-1 0,0 1 0,1 0 0,-1 0 0,0-1 0,0 1 0,1 0 0,-1 0 0,0-1 0,1 1 0,-1 0 0,0-1 0,0 1 0,0 0-1,1-1 1,-1 0 0,1 41 1073,-2-32-779,0 24 520,0-18-1191,1-1 0,0 1 0,4 25 0,0-29-2552</inkml:trace>
+  <inkml:trace contextRef="#ctx0" brushRef="#br0" timeOffset="1394.66">518 243 3593,'0'0'6613,"9"-12"-5821,3-6-615,54-70 152,-66 87-295,1 1 1,-1 0-1,0-1 0,0 1 1,1-1-1,-1 1 0,0 0 1,0 0-1,1-1 1,-1 1-1,0 0 0,1-1 1,-1 1-1,0 0 0,1 0 1,-1 0-1,1-1 1,-1 1-1,0 0 0,1 0 1,-1 0-1,1 0 0,-1 0 1,1 0-1,-1 0 0,0 0 1,1 0-1,-1 0 1,1 0-1,0 0 0,4 13 1029,-5 30 564,0-33-1356,0-9-254,-1 0-1,1 0 1,0 0 0,0 1-1,0-1 1,1 0 0,-1 0 0,0 0-1,0 0 1,1 1 0,-1-1-1,0 0 1,1 0 0,-1 0-1,2 1 1,-2-2-33,0 0 1,1 0-1,-1 0 0,1 0 0,-1 0 0,0 0 1,1 0-1,-1 0 0,0 0 0,1 0 1,-1 0-1,1-1 0,-1 1 0,0 0 0,0 0 1,1 0-1,-1-1 0,0 1 0,1 0 1,-1 0-1,0-1 0,0 1 0,1 0 0,-1-1 1,0 1-1,0 0 0,0-1 0,1 1 1,-1-1-1,20-38-966,-17 34 1083,3-9-404,1-2-78,0 1 0,1 0 0,1 0 0,11-13 0,-20 28 392,0 1-1,0-1 1,0 0 0,0 1 0,0-1 0,0 1 0,0-1 0,0 0 0,0 1 0,0-1 0,0 1 0,0-1 0,1 0 0,-1 1 0,0-1 0,0 0 0,0 1-1,1-1 1,-1 0 0,0 1 0,0-1 0,1 0 0,-1 1 0,0-1 0,1 0 0,-1 0 0,0 0 0,1 1 0,-1-1 0,0 0 0,1 0 0,-1 0 0,0 0-1,1 1 1,-1-1 0,1 0 0,-1 0 0,0 0 0,1 0 0,-1 0 0,1 0 0,-1 0 0,0 0 0,1 0 0,-1 0 0,1-1 0,-1 1 0,0 0 0,1 0-1,-1 0 1,1 0 0,-1-1 0,0 1 0,1 0 0,-1 0 0,0-1 0,0 1 0,1 0 0,-1 0 0,0-1 0,1 1 0,-1 0 0,0-1 0,0 1 0,0 0-1,1-1 1,-1 0 0,1 41 1073,-2-32-779,0 24 520,0-18-1191,1-1 0,0 1 0,4 25 0,0-29-2552</inkml:trace>
   <inkml:trace contextRef="#ctx0" brushRef="#br0" timeOffset="1738.34">889 136 6265,'0'0'10831,"-12"12"-9882,-37 40-395,24-20 3,22-8-478,3-23-142,0 0 0,1-1 1,-1 1-1,0 0 0,1 0 0,-1-1 1,1 1-1,-1-1 0,1 1 0,0-1 1,-1 1-1,1 0 0,0-1 0,-1 0 1,1 1-1,0-1 0,-1 1 1,1-1-1,0 0 0,0 0 0,0 1 1,-1-1-1,1 0 0,0 0 0,0 0 1,0 0-1,-1 0 0,1 0 0,0 0 1,0 0-1,0 0 0,-1 0 1,1-1-1,1 0 0,2 1-231,0 0-1,0-1 1,0 0-1,0 0 1,-1 0-1,7-3 1,-3-1-158,0-1-1,-1 1 1,0-1 0,-1 0 0,1 0 0,-1-1-1,0 0 1,-1 1 0,0-2 0,0 1 0,0 0-1,4-15 1,-11 37 6776,0 17-4349,7 1-2216,-4-32 226,0 0 1,1 0-1,-1 0 1,1 0-1,-1 0 0,1 0 1,-1 0-1,1 0 1,0 0-1,-1 0 0,1 0 1,0 0-1,0 0 1,-1 0-1,1-1 0,0 1 1,0 0-1,0-1 0,0 1 1,0-1-1,1 1 1,0-1-259,0 0 1,-1 0 0,1 0 0,-1 0 0,1-1 0,-1 1 0,1-1-1,-1 1 1,1-1 0,-1 0 0,1 1 0,-1-1 0,0 0 0,1 0-1,-1 0 1,0 0 0,0 0 0,0 0 0,1 0 0,-1 0 0,0-1-1,-1 1 1,1 0 0,0-1 0,0 1 0,-1-1 0,1 1-1,0-1 1,0-1 0,7-18-6823</inkml:trace>
   <inkml:trace contextRef="#ctx0" brushRef="#br0" timeOffset="2097.63">818 28 7114,'0'0'12306,"13"0"-11874,2-4-288,4-2-144,1 1-504,5-2-1240,-3 3-2665,-5 3-3513</inkml:trace>
   <inkml:trace contextRef="#ctx0" brushRef="#br0" timeOffset="2507.05">1036 200 5369,'0'0'12471,"-6"9"-11631,-19 25-297,21-33-476,4-9-75,3-11-46,1 11-95,0 1-1,1 0 0,0 0 1,0 1-1,0-1 1,1 1-1,0 0 1,0 0-1,13-8 0,39-19-5663,-38 24 79</inkml:trace>
@@ -4902,7 +4969,7 @@
     </inkml:brush>
   </inkml:definitions>
   <inkml:trace contextRef="#ctx0" brushRef="#br0">15 248 16,'0'0'3193,"22"-61"-3185,-16 55-8,-2-1-8,2 2-8,-1-2-128,-1 2-160,-1 1-16,0-2-89,-1 4-167,-2-1-600</inkml:trace>
-  <inkml:trace contextRef="#ctx0" brushRef="#br0" timeOffset="1077.86">77 78 1792,'0'0'8832,"-10"9"-6968,-6 27-96,-2 4-839,-15 50 0,41-142-1832,-1 32 696,1 2 0,0-1 0,1 1 0,20-27 0,-26 40 90,1 0 1,0 1-1,0-1 0,0 1 0,0 0 0,1 0 0,0 0 1,0 1-1,0 0 0,0 0 0,0 0 0,1 0 1,-1 1-1,1 0 0,0 0 0,-1 1 0,1-1 0,0 1 1,12 0-1,-16 0 30,0 1 1,0 0 0,1 1-1,-1-1 1,0 0-1,0 1 1,0-1 0,1 1-1,-1-1 1,0 1-1,0 0 1,3 2-1,-4-2 99,-1 0-1,1-1 1,0 1-1,-1 0 1,1 0-1,-1 0 1,0 0-1,1 0 1,-1 0-1,0 0 1,1 0-1,-1 0 1,0 0-1,0 0 1,0 0-1,0 0 1,0 0-1,0 0 1,0 0-1,0 0 0,-1 0 1,1 0-1,0 0 1,-1 0-1,1 0 1,0 0-1,-1 0 1,1 0-1,-1 0 1,0 0-1,0 1 1,-3 3 217,-1 1 0,0 0 1,0-1-1,0 0 0,-1-1 0,0 1 1,1-1-1,-1 0 0,-1 0 1,1-1-1,-10 4 0,-30 21 1671,45-27-1885,0-1 0,1 1 0,-1-1-1,1 1 1,-1-1 0,1 1 0,-1-1-1,1 1 1,-1-1 0,1 1 0,0 0-1,-1-1 1,1 1 0,0 0 0,-1-1-1,1 1 1,0 0 0,0 0 0,0-1-1,0 1 1,0 0 0,0-1 0,0 1-1,0 0 1,0 0 0,0 0 0,13 18-296,30 8-689,-39-25 936,6 3-76,0 0 1,1-1 0,-1-1 0,1 1-1,0-2 1,1 1 0,-1-1 0,0-1 0,13 0-1,-16-1-7,0 0 0,0-1 0,0 0 0,0 0-1,0-1 1,-1 0 0,1-1 0,-1 1 0,1-1 0,-1-1-1,0 1 1,0-1 0,11-9 0,-17 13 147,-1 0 0,0 0 0,1-1 0,-1 1 0,0 0 0,1 0 0,-1 0 0,0-1 0,1 1 0,-1 0 0,0 0 0,0-1 0,1 1 0,-1 0 0,0-1 0,0 1 0,1 0 0,-1 0 0,0-1 0,0 1 0,0-1 0,0 1 0,0 0 0,0-1 0,1 1 0,-1 0 0,0-1-1,0 1 1,0-1 0,0 1 0,0 0 0,0-1 0,0 1 0,0 0 0,-1-1 0,1 1 0,0 0 0,0-1 0,0 1 0,0-1 0,-1 1 0,-17-5 1089,-27 8-247,43-2-885,0 0 1,0 0-1,0 0 1,0 0-1,0 0 1,0 1-1,1-1 1,-1 1-1,0-1 0,1 1 1,-1-1-1,1 1 1,-1 0-1,1 0 1,0 0-1,0 0 1,0 0-1,0 0 1,0 0-1,0 0 0,1 0 1,-1 0-1,0 5 1,1-6-29,0 1 0,0-1 1,0 1-1,0-1 0,0 1 0,0-1 1,0 1-1,1-1 0,-1 0 0,1 1 1,-1-1-1,1 1 0,-1-1 0,1 0 1,0 0-1,0 1 0,0-1 1,0 0-1,-1 0 0,1 0 0,1 0 1,-1 0-1,0 0 0,0 0 0,0 0 1,0-1-1,1 1 0,-1 0 0,0-1 1,1 1-1,-1-1 0,1 1 0,-1-1 1,0 0-1,1 1 0,2-1 1,0 1 9,0-1 0,1 0 0,-1 0 0,0 0 0,1 0 0,-1 0 0,0-1 0,0 0 0,1 0 0,-1 0 0,0 0 0,0-1 1,0 0-1,0 0 0,7-4 0,-4 0 28,0-1 0,0 0 0,-1 0 0,0-1 0,0 0 1,5-8-1,-6 9-18,-3 2 51,1 1-1,-1 0 0,1 0 1,1 1-1,5-7 0,-8 9-19,-1 1-1,1 0 1,-1-1 0,1 1-1,-1 0 1,1 0-1,-1-1 1,1 1 0,0 0-1,-1 0 1,1 0-1,-1 0 1,1 0 0,-1 0-1,1 0 1,0 0 0,-1 0-1,1 0 1,-1 0-1,1 0 1,1 0 0,-1 1 7,0 0 1,0-1 0,-1 1 0,1 0 0,0 0 0,0 0 0,0 0 0,0-1-1,-1 1 1,1 0 0,0 0 0,-1 1 0,1-1 0,0 2 0,3 7 107,0 0 1,-1 0-1,-1 0 1,1 1-1,0 14 1,-1 10-4576</inkml:trace>
+  <inkml:trace contextRef="#ctx0" brushRef="#br0" timeOffset="1077.85">77 78 1792,'0'0'8832,"-10"9"-6968,-6 27-96,-2 4-839,-15 50 0,41-142-1832,-1 32 696,1 2 0,0-1 0,1 1 0,20-27 0,-26 40 90,1 0 1,0 1-1,0-1 0,0 1 0,0 0 0,1 0 0,0 0 1,0 1-1,0 0 0,0 0 0,0 0 0,1 0 1,-1 1-1,1 0 0,0 0 0,-1 1 0,1-1 0,0 1 1,12 0-1,-16 0 30,0 1 1,0 0 0,1 1-1,-1-1 1,0 0-1,0 1 1,0-1 0,1 1-1,-1-1 1,0 1-1,0 0 1,3 2-1,-4-2 99,-1 0-1,1-1 1,0 1-1,-1 0 1,1 0-1,-1 0 1,0 0-1,1 0 1,-1 0-1,0 0 1,1 0-1,-1 0 1,0 0-1,0 0 1,0 0-1,0 0 1,0 0-1,0 0 1,0 0-1,0 0 0,-1 0 1,1 0-1,0 0 1,-1 0-1,1 0 1,0 0-1,-1 0 1,1 0-1,-1 0 1,0 0-1,0 1 1,-3 3 217,-1 1 0,0 0 1,0-1-1,0 0 0,-1-1 0,0 1 1,1-1-1,-1 0 0,-1 0 1,1-1-1,-10 4 0,-30 21 1671,45-27-1885,0-1 0,1 1 0,-1-1-1,1 1 1,-1-1 0,1 1 0,-1-1-1,1 1 1,-1-1 0,1 1 0,0 0-1,-1-1 1,1 1 0,0 0 0,-1-1-1,1 1 1,0 0 0,0 0 0,0-1-1,0 1 1,0 0 0,0-1 0,0 1-1,0 0 1,0 0 0,0 0 0,13 18-296,30 8-689,-39-25 936,6 3-76,0 0 1,1-1 0,-1-1 0,1 1-1,0-2 1,1 1 0,-1-1 0,0-1 0,13 0-1,-16-1-7,0 0 0,0-1 0,0 0 0,0 0-1,0-1 1,-1 0 0,1-1 0,-1 1 0,1-1 0,-1-1-1,0 1 1,0-1 0,11-9 0,-17 13 147,-1 0 0,0 0 0,1-1 0,-1 1 0,0 0 0,1 0 0,-1 0 0,0-1 0,1 1 0,-1 0 0,0 0 0,0-1 0,1 1 0,-1 0 0,0-1 0,0 1 0,1 0 0,-1 0 0,0-1 0,0 1 0,0-1 0,0 1 0,0 0 0,0-1 0,1 1 0,-1 0 0,0-1-1,0 1 1,0-1 0,0 1 0,0 0 0,0-1 0,0 1 0,0 0 0,-1-1 0,1 1 0,0 0 0,0-1 0,0 1 0,0-1 0,-1 1 0,-17-5 1089,-27 8-247,43-2-885,0 0 1,0 0-1,0 0 1,0 0-1,0 0 1,0 1-1,1-1 1,-1 1-1,0-1 0,1 1 1,-1-1-1,1 1 1,-1 0-1,1 0 1,0 0-1,0 0 1,0 0-1,0 0 1,0 0-1,0 0 0,1 0 1,-1 0-1,0 5 1,1-6-29,0 1 0,0-1 1,0 1-1,0-1 0,0 1 0,0-1 1,0 1-1,1-1 0,-1 0 0,1 1 1,-1-1-1,1 1 0,-1-1 0,1 0 1,0 0-1,0 1 0,0-1 1,0 0-1,-1 0 0,1 0 0,1 0 1,-1 0-1,0 0 0,0 0 0,0 0 1,0-1-1,1 1 0,-1 0 0,0-1 1,1 1-1,-1-1 0,1 1 0,-1-1 1,0 0-1,1 1 0,2-1 1,0 1 9,0-1 0,1 0 0,-1 0 0,0 0 0,1 0 0,-1 0 0,0-1 0,0 0 0,1 0 0,-1 0 0,0 0 0,0-1 1,0 0-1,0 0 0,7-4 0,-4 0 28,0-1 0,0 0 0,-1 0 0,0-1 0,0 0 1,5-8-1,-6 9-18,-3 2 51,1 1-1,-1 0 0,1 0 1,1 1-1,5-7 0,-8 9-19,-1 1-1,1 0 1,-1-1 0,1 1-1,-1 0 1,1 0-1,-1-1 1,1 1 0,0 0-1,-1 0 1,1 0-1,-1 0 1,1 0 0,-1 0-1,1 0 1,0 0 0,-1 0-1,1 0 1,-1 0-1,1 0 1,1 0 0,-1 1 7,0 0 1,0-1 0,-1 1 0,1 0 0,0 0 0,0 0 0,0 0 0,0-1-1,-1 1 1,1 0 0,0 0 0,-1 1 0,1-1 0,0 2 0,3 7 107,0 0 1,-1 0-1,-1 0 1,1 1-1,0 14 1,-1 10-4576</inkml:trace>
   <inkml:trace contextRef="#ctx0" brushRef="#br0" timeOffset="1453.03">672 34 6041,'0'0'8130,"-30"91"-7338,19-66-544,3-1-248,-1-2-128,-3-1-656,4-5-1280,1-6-2841</inkml:trace>
   <inkml:trace contextRef="#ctx0" brushRef="#br0" timeOffset="1812.22">530 145 5153,'0'0'6580,"13"1"-5801,13 2-622,128 11 142,-138-14-617,-1 0 0,1-1 0,-1 0 0,1-1-1,-1-1 1,0 0 0,0-1 0,16-7 0,-31 11 309,0 0 1,0 0-1,0 0 0,-1 0 1,1 0-1,0-1 1,0 1-1,0 0 0,0 0 1,0 0-1,0 0 0,-1 0 1,1-1-1,0 1 1,0 0-1,0 0 0,0 0 1,0 0-1,0-1 1,0 1-1,0 0 0,0 0 1,0 0-1,0 0 0,0-1 1,0 1-1,0 0 1,0 0-1,0 0 0,0-1 1,0 1-1,0 0 1,0 0-1,0 0 0,0-1 1,0 1-1,0 0 1,0 0-1,0 0 0,0 0 1,1-1-1,-1 1 0,0 0 1,0 0-1,0 0 1,0 0-1,0 0 0,0 0 1,1-1-1,-1 1 1,0 0-1,0 0 0,0 0 1,0 0-1,1 0 0,-1 0 1,0 0-1,0 0 1,0 0-1,1 0 0,-1 0 1,0 0-1,0 0 1,0 0-1,1 0 0,-15-3 757,3 3-254,-1 0 1,0 1 0,1 0-1,-1 0 1,-20 7 0,29-8-432,0 1 0,1 0 0,-1 0 0,0 0 0,1 0 0,0 1-1,-1-1 1,1 1 0,0-1 0,-1 1 0,1 0 0,0-1 0,0 1 0,0 1 0,1-1 0,-1 0 0,0 0 0,1 1 0,-1-1 0,1 0 0,0 1 0,0 0 0,0-1 0,0 1 0,0-1 0,1 1-1,-1 0 1,1 0 0,0-1 0,0 5 0,0-6-66,0 0 0,0 0 1,0 1-1,1-1 0,-1 0 0,0 0 0,1 0 0,-1 0 0,1 0 0,-1 0 0,1 0 0,0 0 1,-1 0-1,1 0 0,0 0 0,0 0 0,0-1 0,0 1 0,-1 0 0,1-1 0,0 1 0,2 1 1,0-1-6,1 0 0,-1 1 1,1-1-1,-1 0 0,1-1 1,-1 1-1,7 0 0,-2-1-34,1 0 1,-1-1-1,1 0 0,0 0 0,14-4 1,-10-1-3,0 0 1,-1-1-1,1-1 1,-2 0 0,1 0-1,-1-2 1,14-14 0,-9 10 260,-14 42 989,-4-15-1425,0-1 0,-1 1 0,-5 15 0,-2 4-3014,7-17-2414</inkml:trace>
   <inkml:trace contextRef="#ctx0" brushRef="#br0" timeOffset="2486.57">1008 115 5601,'0'0'9126,"0"14"-8656,-1 0-360,0-3-17,0 1-1,1 0 1,0 0-1,0 0 1,2 0-1,-1 0 1,5 12-1,-5-21-79,0 0 0,0 0-1,1 0 1,-1-1 0,1 1-1,0 0 1,-1-1-1,1 1 1,1-1 0,-1 0-1,0 1 1,1-1 0,-1 0-1,1 0 1,-1-1-1,1 1 1,0-1 0,0 1-1,4 1 1,-2-2-16,0 0 0,0-1 1,-1 1-1,1-1 0,0 0 1,0 0-1,0-1 0,0 1 0,-1-1 1,1 0-1,8-3 0,-2 0-59,0-1-1,0 0 1,0-1-1,0 0 1,-1 0-1,0-1 1,-1-1-1,1 0 1,10-12-1,-18 18 53,0 0 0,-1 0 0,1 0 0,-1 0 0,0 0 0,1 0 0,-1-1 0,0 1 0,-1 0 0,1-1 0,0 1 1,-1-1-1,1 1 0,-1 0 0,1-1 0,-1 1 0,0-1 0,0 1 0,-1-1 0,1 1 0,0-1 0,-1 1 0,1-1 0,-1 1 0,-2-4 0,2 4 84,0 1 1,0-1-1,0 0 0,-1 1 0,1-1 1,-1 1-1,1 0 0,-1-1 0,0 1 1,0 0-1,1 0 0,-1 0 0,0 0 1,0 0-1,0 1 0,0-1 1,0 0-1,0 1 0,0 0 0,0-1 1,0 1-1,0 0 0,0 0 0,0 0 1,-1 0-1,1 1 0,0-1 0,0 1 1,0-1-1,-3 2 0,2 0-24,-1 0 0,0 0 0,1 0-1,0 1 1,-1-1 0,1 1 0,0 0 0,0 0-1,1 0 1,-1 0 0,1 0 0,-1 1 0,1-1-1,0 1 1,0 0 0,1 0 0,-1 0 0,1-1-1,-2 9 1,2-9-54,-1 1 1,2-1-1,-1 1 0,0 0 0,1-1 1,-1 1-1,1 0 0,0 0 0,0-1 1,1 1-1,-1 0 0,1-1 0,-1 1 1,1 0-1,1-1 0,-1 1 0,0-1 1,1 1-1,0-1 0,-1 0 0,6 6 1,0-4-29,0 0 0,0-1 0,1 0 0,-1 0 0,1 0 0,0-1 0,1 0 0,-1-1 0,0 0 0,1 0 0,-1-1 0,1 0 0,15-1 0,-16 1 7,-1-1 0,1-1 0,-1 0-1,1 0 1,0 0 0,-1-1 0,0 0 0,1 0-1,-1-1 1,0 0 0,0 0 0,0-1-1,-1 0 1,1 0 0,9-9 0,-11 8-193,-1-1 1,0 0 0,0-1-1,-1 1 1,0-1 0,0 0-1,-1 1 1,4-14 0,-4 10-456,1 2 0,0-1 0,1 0 1,6-11-1,-1 8-4794</inkml:trace>
@@ -4943,7 +5010,7 @@
   </inkml:definitions>
   <inkml:trace contextRef="#ctx0" brushRef="#br0">146 1 3105,'-8'2'13952,"3"2"-13244,-2 35-165,2 0 1,-1 74-1,5-61-344,-1 132-1362,2-129-2833,0-30-2645</inkml:trace>
   <inkml:trace contextRef="#ctx0" brushRef="#br0" timeOffset="1364.82">1 768 5353,'0'0'7512,"12"-15"-7081,100-115-245,-95 109-190,-12 15-36,-1 0 1,2 0-1,-1 0 0,1 1 0,-1-1 1,1 1-1,13-7 0,-19 12-19,4 3-365,0 28 715,0 1 0,-3-1 0,-3 54-1,0-14-682,2-29-3121,0-31-717</inkml:trace>
-  <inkml:trace contextRef="#ctx0" brushRef="#br0" timeOffset="1720.69">83 720 7482,'0'0'8081,"18"0"-8001,-2-1-80,4-1 0,1 2-632,11 0-904,-5 0-1241,-4 0-1800</inkml:trace>
+  <inkml:trace contextRef="#ctx0" brushRef="#br0" timeOffset="1720.68">83 720 7482,'0'0'8081,"18"0"-8001,-2-1-80,4-1 0,1 2-632,11 0-904,-5 0-1241,-4 0-1800</inkml:trace>
   <inkml:trace contextRef="#ctx0" brushRef="#br0" timeOffset="2080.59">327 845 4505,'0'0'2416,"-4"14"-1047,-1 4-860,-1 6 560,-2 0-1,-13 30 1,13-46 1168,2-15-1369,2-20-811,4 13-188,1-1-1,0 1 1,0 0 0,2 0-1,0 1 1,0-1-1,10-23 1,-10 29 1,1 0 0,0 1 0,0-1 0,1 1 0,0 0 0,0 0 0,0 0 0,1 1 0,0 0 0,1 0 0,-1 0 0,1 1 0,15-9 0,-21 13 88,1 0 0,0 0 0,-1 0 0,1 0 0,0 1 0,-1-1 0,1 0 0,0 1 0,0 0 0,0-1 0,0 1 1,-1 0-1,1 0 0,0 0 0,0 0 0,0 0 0,0 1 0,-1-1 0,1 0 0,0 1 0,0-1 0,2 2 0,-2 0 33,-1-1 0,0 0-1,1 1 1,-1-1 0,0 0 0,0 1 0,0 0-1,0-1 1,0 1 0,0 0 0,0-1-1,0 1 1,-1 0 0,1 0 0,-1 0 0,1 0-1,-1 3 1,1 0 38,-1-1 1,0 0-1,0 0 0,0 0 1,-1 0-1,1 0 0,-1 0 1,0 0-1,0 0 0,-1 0 1,1 0-1,-1 0 0,1-1 1,-1 1-1,-1-1 1,1 1-1,0-1 0,-1 0 1,-4 5-1,4-6-8,0 0 0,0-1 0,0 1 0,0-1 0,0 1 0,-1-1 0,1 0 0,0 0 0,-1-1 0,1 1 1,-1-1-1,-5 0 0,7 0-181,1 0 0,-1 0 1,0 0-1,1 0 0,-1-1 1,0 1-1,1-1 0,-1 1 1,1-1-1,-1 0 0,1 0 1,-1 0-1,1 1 1,-1-1-1,1 0 0,0-1 1,0 1-1,-1 0 0,1 0 1,0-1-1,0 1 0,0 0 1,0-1-1,1 1 0,-1-1 1,-1-2-1,-2-10-5315</inkml:trace>
   <inkml:trace contextRef="#ctx0" brushRef="#br0" timeOffset="2535.63">441 927 2841,'0'0'8227,"-10"13"-7759,-27 41 268,25-44 602,8-15-990,4-13-441,0 18 135,1-12-187,-1 0 0,2 0 0,0 1 0,0-1 0,1 1 0,1 0 0,0-1-1,0 2 1,1-1 0,0 0 0,1 1 0,0 0 0,1 0 0,0 1 0,0 0 0,1 0 0,1 1 0,-1 0 0,1 0 0,0 1 0,13-8 0,-18 13 48,0 0 1,1 0 0,-1 0-1,1 1 1,-1 0 0,1-1-1,0 2 1,0-1-1,-1 0 1,1 1 0,7 0-1,-11 0 102,-1 0 0,1 0 0,-1 0 0,1 0 0,-1 0 0,1 1 0,-1-1 0,0 0 0,1 0 0,-1 0 0,1 0 0,-1 0-1,1 1 1,-1-1 0,1 0 0,-1 0 0,0 1 0,1-1 0,-1 0 0,1 1 0,-1-1 0,0 0 0,1 1 0,-1-1 0,0 1 0,0-1 0,1 1-1,-1-1 1,0 0 0,0 1 0,1 0 0,-3 19 539,1-17-443,0 0 0,-1 1 0,1-1 1,-1 0-1,0 0 0,0 0 0,0 0 1,0 0-1,-3 3 0,0-3-124,0 1-1,-1-1 1,1 0-1,-1 0 1,0 0 0,0-1-1,0 0 1,0 0-1,0-1 1,-1 1 0,1-1-1,0-1 1,-1 1-1,1-1 1,-1 0-1,1-1 1,-8-1 0,3-6-2471,5-3-1615</inkml:trace>
   <inkml:trace contextRef="#ctx0" brushRef="#br0" timeOffset="2904.86">619 755 7242,'0'0'6112,"6"-2"-6071,-5 2-30,32-16-99,-32 15 87,0 0-1,0 0 1,0 0-1,0 0 1,0 0-1,0 0 1,0 0-1,0 0 1,0 0-1,-1-1 1,1 1-1,0 0 1,-1 0-1,1-1 1,-1 1-1,1-1 1,-1 1-1,0 0 1,0-1-1,1 1 1,-1-1-1,0 1 1,0-1-1,-1 1 1,1 0-1,0-1 1,0 1-1,-1-2 1,0 2 28,0 0 0,1 1 0,-1-1 0,0 0 0,0 1 1,0-1-1,0 1 0,0 0 0,0-1 0,0 1 0,1 0 0,-1-1 0,0 1 1,0 0-1,0 0 0,0 0 0,0 0 0,0 0 0,-2 0 0,-25 1 403,23-1-367,1 1-55,1-1 1,0 1 0,-1 0 0,1 0 0,0 0-1,-1 1 1,1-1 0,0 1 0,0-1-1,0 1 1,0 0 0,0 0 0,1 1-1,-1-1 1,0 1 0,1-1 0,0 1-1,0 0 1,0 0 0,0 0 0,0 0-1,0 0 1,1 0 0,0 0 0,-1 0-1,1 1 1,0-1 0,0 4 0,0-4-46,1 0-1,-1 0 1,1 0 0,-1 0 0,1 0 0,0 0 0,0 0 0,1 0 0,-1 0-1,0 0 1,1 0 0,0 0 0,0 0 0,0 0 0,0 0 0,0-1 0,1 1-1,-1 0 1,1-1 0,-1 1 0,1-1 0,0 1 0,0-1 0,0 0 0,1 0-1,-1 0 1,0 0 0,1 0 0,-1-1 0,1 1 0,0-1 0,0 1 0,3 0 0,1 0-803,1-1 0,0 0 1,0 0-1,13-1 0,3 0-4142</inkml:trace>
@@ -4980,9 +5047,9 @@
   </inkml:definitions>
   <inkml:trace contextRef="#ctx0" brushRef="#br0">480 181 4889,'0'0'3985,"-24"71"-3761,19-62-96,2-2-48,1-2-80,-3-2-80,2-2-656,-3-1-2457</inkml:trace>
   <inkml:trace contextRef="#ctx0" brushRef="#br0" timeOffset="347.74">423 12 7162,'0'0'7409,"64"71"-7209,-43-60-200,3-4-48,1-3-288,6-4-888,-4 0-1937,-8-2-6545</inkml:trace>
-  <inkml:trace contextRef="#ctx0" brushRef="#br0" timeOffset="804.86">589 185 2937,'0'0'10599,"7"2"-10392,-1 0-153,0 0-63,1 0 1,0 0-1,-1-1 1,1 0-1,11 1 1,-17-2-7,0 0 0,1 0 0,-1-1 0,0 1 0,1 0 0,-1 0 0,0-1 0,1 1 0,-1 0 0,0-1 0,0 0 0,0 1 0,1-1 0,-1 0 0,0 1 0,0-1-1,0 0 1,0 0 0,0 0 0,0 0 0,0 0 0,-1 0 0,1 0 0,0 0 0,0 0 0,-1-1 0,1 1 0,-1 0 0,1 0 0,-1-1 0,1 1 0,-1 0 0,0-1 0,0 1 0,0 0 0,0-1 0,0 1 0,0-2 0,0 1 36,-1 1 0,1 0-1,0 0 1,-1 0 0,1-1 0,-1 1-1,0 0 1,0 0 0,1 0 0,-1 0-1,0 0 1,0 0 0,0 0 0,0 0-1,0 1 1,0-1 0,0 0 0,0 0-1,0 1 1,0-1 0,0 1 0,-1-1-1,1 1 1,0-1 0,0 1 0,-1 0 0,1 0-1,0 0 1,-2-1 0,-42-2 740,44 3-753,-7 0 74,0 0 0,0 1 0,0 0 0,0 0 0,0 1 0,0 0 0,0 1 0,1-1 0,-1 1 0,-9 5 0,15-6-68,-1 0 0,0 0 0,1 0 0,0 0 0,-1 0 0,1 0 0,0 1 0,0-1 0,0 1 0,0 0 0,1-1 0,-1 1 0,1 0 0,0 0 1,-1 0-1,1 0 0,1 0 0,-1 0 0,0 0 0,1 0 0,-1 1 0,1-1 0,0 0 0,0 0 0,0 0 0,1 1 0,-1-1 0,1 0 0,1 4 0,-1-4-80,0-1 0,0 1-1,0 0 1,0-1 0,0 1-1,1-1 1,0 1 0,-1-1-1,1 0 1,0 1 0,0-1-1,0 0 1,0 0 0,1-1-1,-1 1 1,0 0 0,1-1-1,-1 1 1,1-1 0,0 0-1,-1 0 1,1 0-1,0 0 1,3 0 0,7 2-1147,0-1 0,0-1 0,26 0 0,-28-1-158,28 0-4391</inkml:trace>
-  <inkml:trace contextRef="#ctx0" brushRef="#br0" timeOffset="1132.69">807 205 5153,'0'0'8746,"-45"68"-8746,45-65-480</inkml:trace>
-  <inkml:trace contextRef="#ctx0" brushRef="#br0" timeOffset="1133.69">877 0 6809,'0'0'5074</inkml:trace>
+  <inkml:trace contextRef="#ctx0" brushRef="#br0" timeOffset="804.85">589 185 2937,'0'0'10599,"7"2"-10392,-1 0-153,0 0-63,1 0 1,0 0-1,-1-1 1,1 0-1,11 1 1,-17-2-7,0 0 0,1 0 0,-1-1 0,0 1 0,1 0 0,-1 0 0,0-1 0,1 1 0,-1 0 0,0-1 0,0 0 0,0 1 0,1-1 0,-1 0 0,0 1 0,0-1-1,0 0 1,0 0 0,0 0 0,0 0 0,0 0 0,-1 0 0,1 0 0,0 0 0,0 0 0,-1-1 0,1 1 0,-1 0 0,1 0 0,-1-1 0,1 1 0,-1 0 0,0-1 0,0 1 0,0 0 0,0-1 0,0 1 0,0-2 0,0 1 36,-1 1 0,1 0-1,0 0 1,-1 0 0,1-1 0,-1 1-1,0 0 1,0 0 0,1 0 0,-1 0-1,0 0 1,0 0 0,0 0 0,0 0-1,0 1 1,0-1 0,0 0 0,0 0-1,0 1 1,0-1 0,0 1 0,-1-1-1,1 1 1,0-1 0,0 1 0,-1 0 0,1 0-1,0 0 1,-2-1 0,-42-2 740,44 3-753,-7 0 74,0 0 0,0 1 0,0 0 0,0 0 0,0 1 0,0 0 0,0 1 0,1-1 0,-1 1 0,-9 5 0,15-6-68,-1 0 0,0 0 0,1 0 0,0 0 0,-1 0 0,1 0 0,0 1 0,0-1 0,0 1 0,0 0 0,1-1 0,-1 1 0,1 0 0,0 0 1,-1 0-1,1 0 0,1 0 0,-1 0 0,0 0 0,1 0 0,-1 1 0,1-1 0,0 0 0,0 0 0,0 0 0,1 1 0,-1-1 0,1 0 0,1 4 0,-1-4-80,0-1 0,0 1-1,0 0 1,0-1 0,0 1-1,1-1 1,0 1 0,-1-1-1,1 0 1,0 1 0,0-1-1,0 0 1,0 0 0,1-1-1,-1 1 1,0 0 0,1-1-1,-1 1 1,1-1 0,0 0-1,-1 0 1,1 0-1,0 0 1,3 0 0,7 2-1147,0-1 0,0-1 0,26 0 0,-28-1-158,28 0-4391</inkml:trace>
+  <inkml:trace contextRef="#ctx0" brushRef="#br0" timeOffset="1132.68">807 205 5153,'0'0'8746,"-45"68"-8746,45-65-480</inkml:trace>
+  <inkml:trace contextRef="#ctx0" brushRef="#br0" timeOffset="1133.68">877 0 6809,'0'0'5074</inkml:trace>
   <inkml:trace contextRef="#ctx0" brushRef="#br0" timeOffset="1461.04">1004 19 9234,'0'0'6545,"-57"74"-4960,34-42-577,1 4-616,3 0-192,2-3-192,8-5-8,8-5-248,1-7-592,1-8-624,22-8-689,-3-5-832,0-8-1560</inkml:trace>
   <inkml:trace contextRef="#ctx0" brushRef="#br0" timeOffset="1837.07">1139 1 5497,'0'0'11544,"-2"6"-10863,-15 33-6,-1-1 1,-44 67-1,9-16 183,52-88-1132,18-11-1506,-10 5 1613,25-16-1012,-31 21 1079,0-1 0,0 1-1,0-1 1,0 1 0,0 0 0,0-1-1,0 1 1,-1 0 0,1 0 0,0 0-1,0 0 1,0 0 0,0 0 0,0 0-1,0 0 1,0 0 0,0 0 0,0 0-1,0 1 1,0-1 0,0 0 0,0 1-1,0-1 1,0 1 0,0-1-1,-1 1 1,1-1 0,0 1 0,0 0-1,-1-1 1,1 1 0,1 1 0,15 23-4024,-9-15-1553</inkml:trace>
   <inkml:trace contextRef="#ctx0" brushRef="#br0" timeOffset="2183.46">1207 220 9298,'0'0'8498,"-78"16"-7450,63-4-640,6 0-408,3 1 0,6-1-352,0-1-336,6-3-752,10-7-889,13-1-375,-4-9-521,-4-5-1568</inkml:trace>
@@ -5250,7 +5317,7 @@
   <inkml:trace contextRef="#ctx0" brushRef="#br0" timeOffset="6400.7">1909 0 4585,'0'0'1832</inkml:trace>
   <inkml:trace contextRef="#ctx0" brushRef="#br0" timeOffset="6743.61">1989 172 4281,'0'0'7083,"12"-8"-6849,39-27-132,-49 33-98,0 1-1,0-1 1,-1 1 0,1-1-1,-1 1 1,1-1 0,-1 0-1,0 0 1,0 0 0,0 0-1,2-3 1,-3 4 10,0 0 0,0 1 0,0-1 0,0 0 0,0 0 0,0 1 0,0-1 0,0 0 1,0 1-1,0-1 0,0 0 0,0 1 0,-1-1 0,1 0 0,0 1 0,0-1 0,-1 1 0,1-1 0,0 0 0,-1 1 0,1-1 0,-1 1 0,0-1 0,-1-1 58,0 1 0,0-1 0,-1 1-1,1 0 1,0 0 0,-1 0 0,1 0 0,-1 0 0,1 1-1,-1-1 1,1 1 0,-5-1 0,-1 1-8,1 0-1,0 1 1,0 0 0,-1 0-1,1 0 1,0 1 0,0 0 0,0 1-1,0-1 1,0 1 0,1 1-1,-8 4 1,11-6-50,0 0 0,-1 1 1,1 0-1,0 0 0,1 0 0,-1 0 0,0 0 0,1 0 1,0 1-1,0-1 0,0 1 0,0 0 0,0-1 0,1 1 1,-1 0-1,1 0 0,0 0 0,1 0 0,-1 0 0,1 0 1,-1 1-1,1-1 0,1 4 0,-1-6-34,0-1 1,0 1-1,0-1 1,1 1-1,-1-1 1,1 1-1,-1 0 1,1-1-1,0 0 1,-1 1-1,1-1 1,0 1-1,0-1 0,0 0 1,0 0-1,0 1 1,0-1-1,0 0 1,0 0-1,1 0 1,-1 0-1,3 1 1,-1-1-167,0 0 1,1 0-1,-1 0 1,0 0-1,1 0 1,-1-1-1,1 1 1,-1-1-1,8 0 1,0-2-594,0 1 1,0-1-1,0-1 1,0 0 0,14-6-1,15-10-1616,-5-1 1367</inkml:trace>
   <inkml:trace contextRef="#ctx0" brushRef="#br0" timeOffset="6744.61">2182 106 3001,'0'0'18068,"-55"33"-17364,40-20-384,3 1-272,3 0-48,5 0-200,4-2-721,0-4-983,3-4-953,16-4-1255,-3-5 87,1-8-88</inkml:trace>
-  <inkml:trace contextRef="#ctx0" brushRef="#br0" timeOffset="7091.93">2184 105 936,'2'5'1026,"0"0"0,-1 0-1,1 0 1,-1 1-1,0-1 1,0 1 0,-1-1-1,1 1 1,-1-1 0,-2 10-1,1-6-440,-1 0 0,0 0 0,-1 0 0,0 0 0,0-1 0,-5 9 0,1-5-341,1-1 0,-2 0 0,1 0 0,-1-1-1,-1 0 1,0-1 0,-1 0 0,1 0 0,-14 8 0,19-14-226,-1 0 0,1-1 0,-1 0 0,0 0 0,0 0 0,0 0 0,-10 1-1,14-3-116,-1 1-1,1-1 0,-1 0 1,1 0-1,0 0 0,-1 0 0,1 0 1,-1 0-1,1-1 0,0 1 0,-1 0 1,1-1-1,0 1 0,-1-1 0,1 1 1,0-1-1,0 0 0,-1 1 1,1-1-1,0 0 0,0 0 0,0 0 1,0 0-1,0 0 0,0 0 0,0 0 1,0 0-1,1 0 0,-1 0 1,0-1-1,1 1 0,-1 0 0,0-3 1,-1-7-1593,0 0 0,2 0 0,-1-16 0,1 24 1315,0-25-4942</inkml:trace>
+  <inkml:trace contextRef="#ctx0" brushRef="#br0" timeOffset="7091.92">2184 105 936,'2'5'1026,"0"0"0,-1 0-1,1 0 1,-1 1-1,0-1 1,0 1 0,-1-1-1,1 1 1,-1-1 0,-2 10-1,1-6-440,-1 0 0,0 0 0,-1 0 0,0 0 0,0-1 0,-5 9 0,1-5-341,1-1 0,-2 0 0,1 0 0,-1-1-1,-1 0 1,0-1 0,-1 0 0,1 0 0,-14 8 0,19-14-226,-1 0 0,1-1 0,-1 0 0,0 0 0,0 0 0,0 0 0,-10 1-1,14-3-116,-1 1-1,1-1 0,-1 0 1,1 0-1,0 0 0,-1 0 0,1 0 1,-1 0-1,1-1 0,0 1 0,-1 0 1,1-1-1,0 1 0,-1-1 0,1 1 1,0-1-1,0 0 0,-1 1 1,1-1-1,0 0 0,0 0 0,0 0 1,0 0-1,0 0 0,0 0 0,0 0 1,0 0-1,1 0 0,-1 0 1,0-1-1,1 1 0,-1 0 0,0-3 1,-1-7-1593,0 0 0,2 0 0,-1-16 0,1 24 1315,0-25-4942</inkml:trace>
   <inkml:trace contextRef="#ctx0" brushRef="#br0" timeOffset="7440.44">2254 180 7498,'0'0'6521</inkml:trace>
   <inkml:trace contextRef="#ctx0" brushRef="#br0" timeOffset="7441.44">2254 180 5193,'71'0'7594,"-68"0"-9931</inkml:trace>
   <inkml:trace contextRef="#ctx0" brushRef="#br0" timeOffset="7442.44">2508 174 10178,'0'0'12451,"-7"4"-15692</inkml:trace>
@@ -5288,9 +5355,9 @@
   <inkml:trace contextRef="#ctx0" brushRef="#br0" timeOffset="3562.94">455 287 6729,'0'0'6891,"-3"-4"-6635,2 2-265,1 1 0,-1-1 0,0 1 0,1-1 0,-1 0 0,1 1-1,0-1 1,-1 1 0,1-1 0,0 0 0,0 1 0,0-1 0,0 0 0,0 1-1,0-1 1,1 0 0,-1 1 0,0-1 0,1 0 0,0 1 0,-1-1 0,2-2-1,0 1-49,1 0 0,-1 0 0,0 0 0,1 0-1,0 0 1,-1 1 0,1-1 0,0 1 0,0 0 0,0 0-1,7-3 1,-9 4 38,0 1 0,0-1 0,0 1 0,0-1 0,0 1 0,0-1 0,0 1 0,0-1 0,1 1 0,-1 0 0,0 0 0,0 0 0,0 0 0,1 0 0,-1 0 0,0 0-1,0 0 1,0 0 0,1 0 0,-1 1 0,0-1 0,0 0 0,0 1 0,0-1 0,0 1 0,0 0 0,1 0 0,0 1 16,-1-1 1,0 1-1,1 0 1,-1 0-1,0 0 0,0 0 1,0 0-1,-1 0 0,1 0 1,0 0-1,-1 0 1,1 1-1,-1 3 0,1 6 16,-1 0 0,0 0 0,-1 0 0,-4 18 0,-4-3-3085,6-20-1752</inkml:trace>
   <inkml:trace contextRef="#ctx0" brushRef="#br0" timeOffset="3923.02">650 216 5025,'0'0'5851,"8"-7"-5665,27-26-107,-34 31-80,1 0 1,-1 0-1,1 0 0,-1 0 0,0-1 0,0 1 1,0 0-1,0 0 0,0-1 0,0 1 1,-1-1-1,1 1 0,-1-1 0,0 1 0,1-1 1,-1 1-1,-1-5 0,1 6 48,0 0 1,0 0-1,0-1 0,-1 1 1,1 0-1,0 0 0,-1 0 1,1 0-1,-1 0 0,1 0 0,-1 0 1,1 0-1,-1 0 0,0 0 1,0 0-1,1 0 0,-1 0 0,0 0 1,0 1-1,0-1 0,0 0 1,0 1-1,0-1 0,0 1 1,0-1-1,0 1 0,0-1 0,0 1 1,-1 0-1,0-1 0,0 1 75,-1 0 0,1 0-1,0 0 1,0 1-1,0-1 1,0 1-1,-1-1 1,1 1 0,0 0-1,0 0 1,0 0-1,0 0 1,0 0-1,1 0 1,-1 0 0,0 1-1,-2 2 1,0 0 54,0 0 1,1 1 0,0-1 0,0 1-1,0 0 1,-4 10 0,2-1-2,0 1 0,1 1 1,0-1-1,-1 21 1,2 67-2287,3-76-2161,0-18-384</inkml:trace>
   <inkml:trace contextRef="#ctx0" brushRef="#br0" timeOffset="4282.28">550 303 3849,'0'0'9067,"14"0"-7629,5 1-1182,6 0 79,0-1 1,0 0 0,25-6-1,-44 6-335,0-1-1,-1 0 1,1 0-1,-1-1 1,1 0-1,-1 0 0,0 0 1,0 0-1,0-1 1,0 0-1,0 0 1,0 0-1,-1-1 1,0 1-1,0-1 0,0 0 1,0 0-1,0-1 1,-1 1-1,6-10 1,-8 13-41,-1-1 0,1 0 0,0 1 0,-1-1 1,1 0-1,-1 0 0,1 0 0,-1 1 0,0-1 0,0 0 1,1 0-1,-1 0 0,-1 0 0,1 0 0,0 0 0,0 1 0,-1-3 1,0 3 53,0 0 1,0 0-1,0 0 0,1 0 1,-1 0-1,0 0 1,0 1-1,0-1 1,0 0-1,-1 1 1,1-1-1,0 0 1,0 1-1,0 0 0,0-1 1,-1 1-1,1 0 1,0-1-1,0 1 1,-1 0-1,1 0 1,0 0-1,0 0 1,-2 0-1,-4 1 33,0 0 0,0 1 0,0-1 1,0 1-1,1 0 0,-1 1 0,1 0 0,-1 0 0,1 0 1,0 1-1,0 0 0,0 0 0,-7 8 0,10-10-19,0 0 0,0 1 0,1-1 0,-1 1 0,1-1 0,0 1 0,0 0 0,0 0 0,0 0 0,0 0 0,1 1 0,0-1 0,-1 0 0,1 1 0,0-1 0,0 0 0,1 1 0,-1 0 0,1-1 0,0 1 0,0-1 0,0 1-1,0-1 1,1 1 0,-1-1 0,1 1 0,0-1 0,2 7 0,-1-8-81,-1 0 1,1 0-1,0 0 0,-1 0 0,1 0 0,0-1 0,0 1 1,0-1-1,1 1 0,-1-1 0,0 0 0,0 0 0,1 0 1,-1 0-1,1 0 0,-1 0 0,0-1 0,1 1 0,0-1 0,-1 0 1,1 1-1,-1-1 0,1 0 0,3-1 0,3 0-522,0 0-1,0 0 0,-1-1 0,1 0 1,13-6-1,15-11-3925,-3-5-2192</inkml:trace>
-  <inkml:trace contextRef="#ctx0" brushRef="#br0" timeOffset="4660.97">948 120 3689,'0'0'7825,"-42"72"-6264,26-37 223,1-1-552,3-4-599,6-4-561,3-8-72,3-4-761,3-14-975,11 0-2161,1 0-1208</inkml:trace>
-  <inkml:trace contextRef="#ctx0" brushRef="#br0" timeOffset="4992.77">899 248 6585,'0'0'9658,"-43"80"-8825,43-66-617,6-3-216,12-5-248,5-6-681,6 0-1023,20-24-1041,-8-1-2200,-4-3 1929</inkml:trace>
-  <inkml:trace contextRef="#ctx0" brushRef="#br0" timeOffset="4993.77">1156 72 960,'0'0'12731,"-52"77"-10611,39-46-607,-2 1-769,1 0-416,1 0-208,1-4-120,3-4-256,0-5-656,2-7-977,2-5-815</inkml:trace>
+  <inkml:trace contextRef="#ctx0" brushRef="#br0" timeOffset="4660.96">948 120 3689,'0'0'7825,"-42"72"-6264,26-37 223,1-1-552,3-4-599,6-4-561,3-8-72,3-4-761,3-14-975,11 0-2161,1 0-1208</inkml:trace>
+  <inkml:trace contextRef="#ctx0" brushRef="#br0" timeOffset="4992.76">899 248 6585,'0'0'9658,"-43"80"-8825,43-66-617,6-3-216,12-5-248,5-6-681,6 0-1023,20-24-1041,-8-1-2200,-4-3 1929</inkml:trace>
+  <inkml:trace contextRef="#ctx0" brushRef="#br0" timeOffset="4993.76">1156 72 960,'0'0'12731,"-52"77"-10611,39-46-607,-2 1-769,1 0-416,1 0-208,1-4-120,3-4-256,0-5-656,2-7-977,2-5-815</inkml:trace>
   <inkml:trace contextRef="#ctx0" brushRef="#br0" timeOffset="5320.48">1029 227 4137,'0'0'8994,"13"1"-8395,82 2-395,-92-4-489,1 0 0,-1 0 0,1 0 0,-1 0 0,0 0 0,1-1 0,-1 0 0,0 1 0,0-1 0,0 0 0,0-1 0,-1 1 0,1 0 0,-1-1 0,1 0 0,-1 1 1,0-1-1,0 0 0,0 0 0,2-5 465,-10 27 3188,-1-4-2737,-13 37 1352,14-16-5376</inkml:trace>
   <inkml:trace contextRef="#ctx0" brushRef="#br0" timeOffset="5321.48">1200 73 6225,'0'0'0</inkml:trace>
   <inkml:trace contextRef="#ctx0" brushRef="#br0" timeOffset="5695.59">1258 230 2593,'0'0'6845,"-1"12"-5279,-2 3-929,-1 43 1881,4-58-2505,0 1 1,0 0-1,0-1 1,0 1-1,0 0 0,0 0 1,1-1-1,-1 1 1,0 0-1,1-1 0,-1 1 1,0 0-1,1-1 0,-1 1 1,1-1-1,-1 1 1,1-1-1,-1 1 0,1-1 1,-1 1-1,1-1 1,0 1-1,-1-1 0,1 0 1,0 1-1,-1-1 0,1 0 1,0 0-1,-1 1 1,1-1-1,0 0 0,0 0 1,-1 0-1,1 0 1,0 0-1,0 0 0,-1 0 1,1 0-1,0 0 0,0 0 1,-1-1-1,1 1 1,0 0-1,0-1 0,2 0-62,1 1 0,-1-1 0,-1 0 0,1 0 0,0-1-1,0 1 1,0-1 0,-1 1 0,5-5 0,-1 0-143,-1-1 1,0-1 0,-1 1-1,0 0 1,0-1-1,-1 0 1,0 0 0,0 0-1,-1 0 1,0-1 0,0 1-1,-1-1 1,0 1-1,0-1 1,-2-15 0,1 23 187,0-1 1,0 1 0,0 0 0,0 0-1,0 0 1,0-1 0,0 1 0,0 0-1,-1 0 1,1 0 0,-1 0-1,1-1 1,-1 1 0,1 0 0,-1 0-1,1 0 1,-1 0 0,0 0-1,0 0 1,1 0 0,-1 0 0,0 1-1,0-1 1,0 0 0,0 0 0,0 1-1,0-1 1,0 1 0,0-1-1,0 1 1,-1-1 0,1 1 0,0 0-1,0-1 1,0 1 0,0 0-1,-1 0 1,1 0 0,0 0 0,0 0-1,-2 0 1,0 0 3,0 1-1,0-1 1,0 1-1,1 0 1,-1 0-1,0 0 1,0 0-1,1 1 1,-1-1 0,0 1-1,1-1 1,-1 1-1,1 0 1,0 0-1,0 0 1,-2 3-1,1-2-247,1 1-1,0-1 1,0 1-1,0 0 1,1 0-1,-1-1 0,1 1 1,0 0-1,0 0 1,1 1-1,-1-1 1,1 4-1,-1 4-3877</inkml:trace>
@@ -5300,12 +5367,12 @@
   <inkml:trace contextRef="#ctx0" brushRef="#br0" timeOffset="7198.05">1782 199 5777,'0'0'14221,"-13"15"-13568,-38 50-276,48-62-365,0 1 0,0 0 0,0-1 0,1 2 0,-1-1 0,1 0 0,0 0 0,0 1 0,1-1 0,-1 1 0,1-1 0,0 1 0,0-1 0,1 1 0,-1 0 0,1 8 1,0-11-32,0-2-40,0 1 1,0-1-1,1 1 0,-1 0 1,0-1-1,0 1 1,0-1-1,1 1 0,-1 0 1,0-1-1,1 1 1,-1-1-1,0 1 0,1-1 1,-1 1-1,1-1 0,-1 0 1,1 1-1,-1-1 1,1 1-1,-1-1 0,1 0 1,-1 1-1,1-1 1,0 0-1,-1 0 0,1 0 1,-1 1-1,1-1 1,0 0-1,-1 0 0,1 0 1,0 0-1,1 0-149,0 0 1,0 0-1,0 0 1,0 0-1,-1 0 0,1-1 1,0 1-1,0-1 0,-1 1 1,1-1-1,0 0 0,-1 1 1,3-2-1,4-5-847,0-1 0,0 0 0,-1 0 1,7-11-1,5-7-3256</inkml:trace>
   <inkml:trace contextRef="#ctx0" brushRef="#br0" timeOffset="7199.05">1905 19 2865,'0'0'4489,"-5"11"-2218,-72 210 7196,70-194-8687,2-12-249,1 0-1,1 1 1,0 0 0,0 18 0,4-37-702,0-1 1,1 1-1,-1-1 0,1 1 0,0 0 1,0-1-1,0 1 0,5-5 0,-1 0-310,-2 1 21,18-22-967,-21 28 1388,0 0 1,0 0 0,0 0 0,1 0 0,-1 0 0,0 0 0,1 0 0,-1 0 0,1 1 0,-1-1-1,1 0 1,-1 1 0,1-1 0,-1 1 0,1 0 0,-1 0 0,1-1 0,0 1 0,1 0-1,-2 1 50,-1-1-1,1 1 1,0-1-1,-1 1 0,1-1 1,0 1-1,-1-1 0,1 1 1,0 0-1,-1-1 1,1 1-1,-1 0 0,1 0 1,-1-1-1,0 1 0,1 0 1,-1 0-1,0 0 1,0-1-1,1 1 0,-1 0 1,0 0-1,0 0 0,0 0 1,0 0-1,0-1 0,0 1 1,0 1-1,2 14-1568,-1-15 1233,-1-1 0,0 1 0,0-1 0,0 1 0,1-1 0,-1 1 0,0-1 0,1 1 0,-1-1 0,0 1 0,1-1 0,-1 1 0,1-1 0,-1 0 0,1 1 0,-1-1 0,0 0 0,1 1-1,0-1 1,0 1 0</inkml:trace>
   <inkml:trace contextRef="#ctx0" brushRef="#br0" timeOffset="7544.63">1966 246 6161,'0'0'5396,"-1"12"-3441,-1 14-959,-1 3 1389,1 0 0,3 39 0,-1-67-2385,0 0-1,0-1 0,0 1 0,0-1 1,0 1-1,0-1 0,0 1 0,1-1 1,-1 1-1,0-1 0,0 1 0,1-1 1,-1 1-1,0-1 0,0 1 0,1-1 1,-1 1-1,0-1 0,1 1 0,-1-1 1,1 0-1,-1 1 0,1-1 0,-1 0 1,1 1-1,-1-1 0,1 0 0,-1 0 1,1 1-1,17-6-528,-14 2 280,0 0-1,-1 0 0,1 0 0,0 0 1,-1 0-1,4-5 0,3-9-1546,0 0 0,8-18 0,11-39-7031,-22 52 4438</inkml:trace>
-  <inkml:trace contextRef="#ctx0" brushRef="#br0" timeOffset="7964.47">2185 35 3505,'0'0'16019,"12"88"-15083,-12-64-456,0 1-343,0 1-137,-1-2-225,-8-1-687,-2-1-776,-6 4-969,0-6-1272,2-6-1384</inkml:trace>
-  <inkml:trace contextRef="#ctx0" brushRef="#br0" timeOffset="8330.95">2071 254 2529,'0'0'10440,"14"-6"-9561,9-4-677,10-5-184,1 2-1,0 0 1,52-10-1,-86 23 27,0 0 0,1 0 0,-1 0-1,0 0 1,0 0 0,1 0 0,-1 0 0,0 0-1,1 0 1,-1 0 0,0 0 0,1 0-1,-1 0 1,0 0 0,0 0 0,1 0-1,-1 0 1,0 1 0,0-1 0,1 0 0,-1 0-1,0 0 1,0 0 0,1 1 0,-1-1-1,0 0 1,0 0 0,0 1 0,1-1 0,-1 0-1,0 0 1,0 1 0,0-1 0,0 0-1,0 0 1,1 1 0,-3 14 1214,-17 24 242,14-29-1241,2-1-270,0-1 0,0 0 0,1 1 0,0 0 0,1-1 0,-1 1 0,2 16 0,0-24-54,0 0-1,0-1 1,0 1-1,1 0 1,-1-1-1,0 1 1,1-1-1,-1 1 1,0-1-1,1 1 0,-1 0 1,1-1-1,-1 0 1,1 1-1,-1-1 1,1 1-1,-1-1 1,1 0-1,0 1 1,-1-1-1,1 0 1,0 1-1,-1-1 1,1 0-1,0 0 1,-1 0-1,1 0 0,0 0 1,-1 1-1,1-1 1,0-1-1,-1 1 1,1 0-1,0 0 1,-1 0-1,1 0 1,0 0-1,-1 0 1,1-1-1,0 1 1,0-1-1,29-10-4685,-15-2-1270</inkml:trace>
-  <inkml:trace contextRef="#ctx0" brushRef="#br0" timeOffset="8877.46">2486 148 1112,'0'0'15782,"-10"7"-14521,-5 3-662,0 1 0,-25 25 0,36-32-568,0 0 0,0 0 1,1 0-1,-1 0 1,1 1-1,0-1 1,0 1-1,1 0 1,0 0-1,-1 0 1,2 0-1,-1 0 0,0 0 1,1 1-1,0-1 1,1 0-1,-1 7 1,1-11-90,0-1 0,1 1 0,-1-1 0,1 1 0,-1 0 0,1-1 0,-1 1 0,1-1 0,-1 0 0,1 1 0,-1-1 0,1 1 0,0-1 0,-1 0 0,1 1 0,0-1 0,-1 0 0,1 0 0,0 0 0,-1 1 0,1-1 0,0 0 0,0 0 0,-1 0 0,1 0 0,0 0 0,-1 0 0,1-1 0,1 1 0,23-5-2311,-21 2 1782,0-1-1,0 1 1,-1-1 0,1 1-1,-1-1 1,0 0 0,0 0 0,0 0-1,0-1 1,-1 1 0,3-8-1,10-26-4751,-10 19 4544,-2 11 7700,-1 45-4613,1-7-1350,-2-1-1,-1 1 0,-6 38 0,5-61-903,0 0-1,0 0 0,-1 1 1,-1-1-1,1-1 0,-1 1 1,0 0-1,0-1 0,-1 1 1,0-1-1,0 0 0,0 0 0,-1-1 1,0 1-1,0-1 0,-1 0 1,1 0-1,-11 6 0,14-10-40,0 0 0,1 0-1,-1 0 1,0 0 0,0 0-1,0 0 1,0-1 0,0 1 0,0-1-1,0 1 1,0-1 0,0 0-1,0 0 1,-1 0 0,1 0 0,0 0-1,0 0 1,-3-1 0,4 0-7,-1 0 0,1 0 0,0 0 0,0 0 0,0 1 1,0-2-1,0 1 0,0 0 0,0 0 0,0 0 1,0 0-1,1 0 0,-1-1 0,0 1 0,1 0 0,-1-1 1,1 1-1,-1 0 0,1-1 0,0 1 0,0-1 0,-1 1 1,1-1-1,0 1 0,0-1 0,1-1 0,-1-2-4,1-1-1,0 0 0,0 0 1,1 1-1,0-1 0,0 1 1,0-1-1,1 1 0,-1 0 1,1 0-1,0 0 0,1 0 1,-1 1-1,6-6 0,9-9-141,38-30 0,-43 39 1,84-63-410,22-19 316,-118 92 269,-1 0 1,0 0 0,0 0-1,1 0 1,-1 0 0,0-1-1,0 1 1,1 0 0,-1 0-1,0 0 1,0 0 0,1 0 0,-1 0-1,0-1 1,0 1 0,0 0-1,0 0 1,1 0 0,-1-1-1,0 1 1,0 0 0,0 0-1,0-1 1,0 1 0,0 0 0,1 0-1,-1-1 1,0 1 0,0 0-1,0 0 1,0-1 0,0 1-1,0 0 1,0 0 0,0-1-1,0 1 1,0 0 0,0 0-1,0-1 1,0 1 0,-1 0 0,1 0-1,0-1 1,0 1 0,0 0-1,0 0 1,0-1 0,0 1-1,-1 0 1,1 0 0,0-1-1,-19 1 751,-27 12 522,35-8-1102,0 2 0,0 0-1,0 0 1,-16 13 0,25-17-177,-1 0 0,1 0 1,0 0-1,0 0 0,0 1 0,1-1 0,-1 0 0,0 1 1,1-1-1,-1 1 0,1 0 0,0 0 0,0-1 1,0 1-1,0 0 0,1 0 0,-1 0 0,1 0 1,0 0-1,0 0 0,0-1 0,0 1 0,0 0 0,0 0 1,2 5-1,-1-7-75,-1 1-1,1-1 1,0 1 0,0-1-1,0 1 1,0-1 0,0 0-1,0 1 1,0-1 0,1 0-1,-1 0 1,0 0 0,1 0-1,-1 0 1,1 0 0,-1 0-1,1-1 1,0 1 0,-1 0-1,1-1 1,-1 1 0,1-1-1,0 0 1,0 0 0,2 1-1,4-1-1074,0 1-1,0-1 1,0-1-1,9-1 0,10-5-5099</inkml:trace>
-  <inkml:trace contextRef="#ctx0" brushRef="#br0" timeOffset="9643.36">2745 122 10114,'0'0'10964,"-3"12"-9377,-10 40-799,12-45-751,0 0 0,1 0 0,0 0-1,0 0 1,0 0 0,1 0 0,0-1 0,1 1 0,-1 0 0,1 0 0,4 8-1,-3-8-42,-1 0 0,0 1 0,0-1 0,-1 0 0,2 13-1,-3-18 4,0-1 0,0 0 0,0 0 0,0 0 0,0 0 0,0 0-1,0 0 1,0 0 0,-1 0 0,1 0 0,0 0 0,-1 0-1,1 0 1,0 0 0,-1-1 0,1 1 0,-1 0 0,0 0 0,1 0-1,-1 0 1,0-1 0,-1 2 0,-22 2-207,21-4 190,3-1 0,-1 1 1,1 0 0,-1 0 0,0-1 0,1 1-1,-1 0 1,1-1 0,-1 1 0,1 0-1,-1-1 1,1 1 0,-1-1 0,1 1 0,-1-1-1,1 1 1,0-1 0,-1 1 0,1-1-1,0 0 1,-1 1 0,1-1 0,0 1-1,0-1 1,-1 0 0,1 1 0,0-1 0,0 0-1,0 1 1,0-1 0,0 0 0,0 1-1,0-1 1,0 0 0,0 1 0,0-1 0,1 0-1,-1 1 1,0-1 0,1 0 0,8-28-911,0 17 375,0 1 1,0 0 0,2 0 0,-1 1 0,1 1-1,20-14 1,-19 15-41,-1 0 0,0-1 0,0-1-1,-1 0 1,0 0 0,14-20 0,-23 29 500,-1 0 0,1 0 0,0 0 0,-1-1 0,1 1 0,-1 0 0,1 0 0,-1 0 0,0-1 0,1 1 0,-1 0 0,0 0 0,0-1 0,0 1 0,0 0 0,0-1 0,0-1 0,0 3 96,-1-1-1,1 1 1,0-1-1,-1 1 1,1-1 0,-1 1-1,1-1 1,0 1-1,-1-1 1,1 1-1,-1 0 1,1-1-1,-1 1 1,1 0 0,-1-1-1,0 1 1,1 0-1,-1 0 1,1 0-1,-1-1 1,1 1 0,-1 0-1,0 0 1,0 0-1,-2 0 187,0 0-1,1 0 1,-1 1-1,1-1 1,-1 0-1,1 1 1,-1 0-1,1 0 1,-1 0-1,1 0 1,-1 0-1,1 0 1,0 1-1,0-1 1,-4 3-1,5-3-28,0 0 0,-1 1-1,1-1 1,0 0-1,-1 0 1,1 1 0,0-1-1,0 1 1,0-1 0,0 1-1,0-1 1,1 1 0,-1 0-1,0-1 1,1 1 0,-1 0-1,1 0 1,0 0 0,-1-1-1,1 1 1,0 0-1,0 0 1,0 0 0,0-1-1,1 1 1,-1 0 0,0 0-1,2 2 1,-1-2-137,1 0 0,-1 0 1,1 0-1,0-1 0,-1 1 0,1-1 0,0 1 1,0-1-1,0 1 0,1-1 0,-1 0 0,0 0 1,0 0-1,1 0 0,-1-1 0,0 1 0,1-1 1,-1 1-1,1-1 0,2 0 0,-2 1-12,2-1-105,1 1 1,-1-1-1,1 0 0,-1 0 0,1 0 0,9-2 0,-14 1 3,0 1-1,1-1 1,-1 0 0,0 0 0,0 1 0,0-1 0,1 0-1,-1 0 1,0 0 0,0 0 0,0 0 0,0 0-1,-1 0 1,1-1 0,0 1 0,0 0 0,-1 0-1,1-1 1,-1 1 0,1 0 0,-1-1 0,0 1 0,1-1-1,-1 1 1,0 0 0,0-1 0,0 1 0,0-1-1,0-2 1,1-12-944,-1 11 743,1 0 0,-1 1 0,0-1 0,0 0 0,-1 1 0,-1-7 0,1 11 329,-1-1 1,0 1-1,0 0 0,0 0 1,0 0-1,0 0 0,0 0 1,0 1-1,0-1 0,0 0 1,0 1-1,0 0 0,-2 0 1,-1 3 57,0 0 1,0 1-1,1-1 0,-1 1 1,1 0-1,0 0 1,0 0-1,1 1 1,0-1-1,0 1 1,-4 10-1,2-2 349,0 0-1,1 0 0,-5 30 1,8-34-289,0 0-1,0 0 1,1 0 0,0 0-1,2 11 1,-2-19-203,1-1 0,-1 1 0,0-1 0,0 1 0,1-1 0,-1 1 0,1-1 0,-1 0 1,1 1-1,0-1 0,0 0 0,-1 1 0,1-1 0,0 0 0,0 0 0,0 0 0,0 0 0,0 0 0,1 0 0,-1 0 1,0 0-1,0 0 0,1-1 0,-1 1 0,0 0 0,1-1 0,-1 1 0,1-1 0,-1 1 0,1-1 0,-1 0 0,1 0 1,-1 0-1,1 0 0,-1 0 0,1 0 0,-1 0 0,1 0 0,-1 0 0,1-1 0,-1 1 0,0-1 0,1 1 0,-1-1 1,2 0-1,3-2-513,-1 0 1,0 0 0,0 0 0,0 0-1,-1-1 1,1 0 0,7-9-1,8-10-4790</inkml:trace>
+  <inkml:trace contextRef="#ctx0" brushRef="#br0" timeOffset="7964.46">2185 35 3505,'0'0'16019,"12"88"-15083,-12-64-456,0 1-343,0 1-137,-1-2-225,-8-1-687,-2-1-776,-6 4-969,0-6-1272,2-6-1384</inkml:trace>
+  <inkml:trace contextRef="#ctx0" brushRef="#br0" timeOffset="8330.94">2071 254 2529,'0'0'10440,"14"-6"-9561,9-4-677,10-5-184,1 2-1,0 0 1,52-10-1,-86 23 27,0 0 0,1 0 0,-1 0-1,0 0 1,0 0 0,1 0 0,-1 0 0,0 0-1,1 0 1,-1 0 0,0 0 0,1 0-1,-1 0 1,0 0 0,0 0 0,1 0-1,-1 0 1,0 1 0,0-1 0,1 0 0,-1 0-1,0 0 1,0 0 0,1 1 0,-1-1-1,0 0 1,0 0 0,0 1 0,1-1 0,-1 0-1,0 0 1,0 1 0,0-1 0,0 0-1,0 0 1,1 1 0,-3 14 1214,-17 24 242,14-29-1241,2-1-270,0-1 0,0 0 0,1 1 0,0 0 0,1-1 0,-1 1 0,2 16 0,0-24-54,0 0-1,0-1 1,0 1-1,1 0 1,-1-1-1,0 1 1,1-1-1,-1 1 1,0-1-1,1 1 0,-1 0 1,1-1-1,-1 0 1,1 1-1,-1-1 1,1 1-1,-1-1 1,1 0-1,0 1 1,-1-1-1,1 0 1,0 1-1,-1-1 1,1 0-1,0 0 1,-1 0-1,1 0 0,0 0 1,-1 1-1,1-1 1,0-1-1,-1 1 1,1 0-1,0 0 1,-1 0-1,1 0 1,0 0-1,-1 0 1,1-1-1,0 1 1,0-1-1,29-10-4685,-15-2-1270</inkml:trace>
+  <inkml:trace contextRef="#ctx0" brushRef="#br0" timeOffset="8877.45">2486 148 1112,'0'0'15782,"-10"7"-14521,-5 3-662,0 1 0,-25 25 0,36-32-568,0 0 0,0 0 1,1 0-1,-1 0 1,1 1-1,0-1 1,0 1-1,1 0 1,0 0-1,-1 0 1,2 0-1,-1 0 0,0 0 1,1 1-1,0-1 1,1 0-1,-1 7 1,1-11-90,0-1 0,1 1 0,-1-1 0,1 1 0,-1 0 0,1-1 0,-1 1 0,1-1 0,-1 0 0,1 1 0,-1-1 0,1 1 0,0-1 0,-1 0 0,1 1 0,0-1 0,-1 0 0,1 0 0,0 0 0,-1 1 0,1-1 0,0 0 0,0 0 0,-1 0 0,1 0 0,0 0 0,-1 0 0,1-1 0,1 1 0,23-5-2311,-21 2 1782,0-1-1,0 1 1,-1-1 0,1 1-1,-1-1 1,0 0 0,0 0 0,0 0-1,0-1 1,-1 1 0,3-8-1,10-26-4751,-10 19 4544,-2 11 7700,-1 45-4613,1-7-1350,-2-1-1,-1 1 0,-6 38 0,5-61-903,0 0-1,0 0 0,-1 1 1,-1-1-1,1-1 0,-1 1 1,0 0-1,0-1 0,-1 1 1,0-1-1,0 0 0,0 0 0,-1-1 1,0 1-1,0-1 0,-1 0 1,1 0-1,-11 6 0,14-10-40,0 0 0,1 0-1,-1 0 1,0 0 0,0 0-1,0 0 1,0-1 0,0 1 0,0-1-1,0 1 1,0-1 0,0 0-1,0 0 1,-1 0 0,1 0 0,0 0-1,0 0 1,-3-1 0,4 0-7,-1 0 0,1 0 0,0 0 0,0 0 0,0 1 1,0-2-1,0 1 0,0 0 0,0 0 0,0 0 1,0 0-1,1 0 0,-1-1 0,0 1 0,1 0 0,-1-1 1,1 1-1,-1 0 0,1-1 0,0 1 0,0-1 0,-1 1 1,1-1-1,0 1 0,0-1 0,1-1 0,-1-2-4,1-1-1,0 0 0,0 0 1,1 1-1,0-1 0,0 1 1,0-1-1,1 1 0,-1 0 1,1 0-1,0 0 0,1 0 1,-1 1-1,6-6 0,9-9-141,38-30 0,-43 39 1,84-63-410,22-19 316,-118 92 269,-1 0 1,0 0 0,0 0-1,1 0 1,-1 0 0,0-1-1,0 1 1,1 0 0,-1 0-1,0 0 1,0 0 0,1 0 0,-1 0-1,0-1 1,0 1 0,0 0-1,0 0 1,1 0 0,-1-1-1,0 1 1,0 0 0,0 0-1,0-1 1,0 1 0,0 0 0,1 0-1,-1-1 1,0 1 0,0 0-1,0 0 1,0-1 0,0 1-1,0 0 1,0 0 0,0-1-1,0 1 1,0 0 0,0 0-1,0-1 1,0 1 0,-1 0 0,1 0-1,0-1 1,0 1 0,0 0-1,0 0 1,0-1 0,0 1-1,-1 0 1,1 0 0,0-1-1,-19 1 751,-27 12 522,35-8-1102,0 2 0,0 0-1,0 0 1,-16 13 0,25-17-177,-1 0 0,1 0 1,0 0-1,0 0 0,0 1 0,1-1 0,-1 0 0,0 1 1,1-1-1,-1 1 0,1 0 0,0 0 0,0-1 1,0 1-1,0 0 0,1 0 0,-1 0 0,1 0 1,0 0-1,0 0 0,0-1 0,0 1 0,0 0 0,0 0 1,2 5-1,-1-7-75,-1 1-1,1-1 1,0 1 0,0-1-1,0 1 1,0-1 0,0 0-1,0 1 1,0-1 0,1 0-1,-1 0 1,0 0 0,1 0-1,-1 0 1,1 0 0,-1 0-1,1-1 1,0 1 0,-1 0-1,1-1 1,-1 1 0,1-1-1,0 0 1,0 0 0,2 1-1,4-1-1074,0 1-1,0-1 1,0-1-1,9-1 0,10-5-5099</inkml:trace>
+  <inkml:trace contextRef="#ctx0" brushRef="#br0" timeOffset="9643.35">2745 122 10114,'0'0'10964,"-3"12"-9377,-10 40-799,12-45-751,0 0 0,1 0 0,0 0-1,0 0 1,0 0 0,1 0 0,0-1 0,1 1 0,-1 0 0,1 0 0,4 8-1,-3-8-42,-1 0 0,0 1 0,0-1 0,-1 0 0,2 13-1,-3-18 4,0-1 0,0 0 0,0 0 0,0 0 0,0 0 0,0 0-1,0 0 1,0 0 0,-1 0 0,1 0 0,0 0 0,-1 0-1,1 0 1,0 0 0,-1-1 0,1 1 0,-1 0 0,0 0 0,1 0-1,-1 0 1,0-1 0,-1 2 0,-22 2-207,21-4 190,3-1 0,-1 1 1,1 0 0,-1 0 0,0-1 0,1 1-1,-1 0 1,1-1 0,-1 1 0,1 0-1,-1-1 1,1 1 0,-1-1 0,1 1 0,-1-1-1,1 1 1,0-1 0,-1 1 0,1-1-1,0 0 1,-1 1 0,1-1 0,0 1-1,0-1 1,-1 0 0,1 1 0,0-1 0,0 0-1,0 1 1,0-1 0,0 0 0,0 1-1,0-1 1,0 0 0,0 1 0,0-1 0,1 0-1,-1 1 1,0-1 0,1 0 0,8-28-911,0 17 375,0 1 1,0 0 0,2 0 0,-1 1 0,1 1-1,20-14 1,-19 15-41,-1 0 0,0-1 0,0-1-1,-1 0 1,0 0 0,14-20 0,-23 29 500,-1 0 0,1 0 0,0 0 0,-1-1 0,1 1 0,-1 0 0,1 0 0,-1 0 0,0-1 0,1 1 0,-1 0 0,0 0 0,0-1 0,0 1 0,0 0 0,0-1 0,0-1 0,0 3 96,-1-1-1,1 1 1,0-1-1,-1 1 1,1-1 0,-1 1-1,1-1 1,0 1-1,-1-1 1,1 1-1,-1 0 1,1-1-1,-1 1 1,1 0 0,-1-1-1,0 1 1,1 0-1,-1 0 1,1 0-1,-1-1 1,1 1 0,-1 0-1,0 0 1,0 0-1,-2 0 187,0 0-1,1 0 1,-1 1-1,1-1 1,-1 0-1,1 1 1,-1 0-1,1 0 1,-1 0-1,1 0 1,-1 0-1,1 0 1,0 1-1,0-1 1,-4 3-1,5-3-28,0 0 0,-1 1-1,1-1 1,0 0-1,-1 0 1,1 1 0,0-1-1,0 1 1,0-1 0,0 1-1,0-1 1,1 1 0,-1 0-1,0-1 1,1 1 0,-1 0-1,1 0 1,0 0 0,-1-1-1,1 1 1,0 0-1,0 0 1,0 0 0,0-1-1,1 1 1,-1 0 0,0 0-1,2 2 1,-1-2-137,1 0 0,-1 0 1,1 0-1,0-1 0,-1 1 0,1-1 0,0 1 1,0-1-1,0 1 0,1-1 0,-1 0 0,0 0 1,0 0-1,1 0 0,-1-1 0,0 1 0,1-1 1,-1 1-1,1-1 0,2 0 0,-2 1-12,2-1-105,1 1 1,-1-1-1,1 0 0,-1 0 0,1 0 0,9-2 0,-14 1 3,0 1-1,1-1 1,-1 0 0,0 0 0,0 1 0,0-1 0,1 0-1,-1 0 1,0 0 0,0 0 0,0 0 0,0 0-1,-1 0 1,1-1 0,0 1 0,0 0 0,-1 0-1,1-1 1,-1 1 0,1 0 0,-1-1 0,0 1 0,1-1-1,-1 1 1,0 0 0,0-1 0,0 1 0,0-1-1,0-2 1,1-12-944,-1 11 743,1 0 0,-1 1 0,0-1 0,0 0 0,-1 1 0,-1-7 0,1 11 329,-1-1 1,0 1-1,0 0 0,0 0 1,0 0-1,0 0 0,0 0 1,0 1-1,0-1 0,0 0 1,0 1-1,0 0 0,-2 0 1,-1 3 57,0 0 1,0 1-1,1-1 0,-1 1 1,1 0-1,0 0 1,0 0-1,1 1 1,0-1-1,0 1 1,-4 10-1,2-2 349,0 0-1,1 0 0,-5 30 1,8-34-289,0 0-1,0 0 1,1 0 0,0 0-1,2 11 1,-2-19-203,1-1 0,-1 1 0,0-1 0,0 1 0,1-1 0,-1 1 0,1-1 0,-1 0 1,1 1-1,0-1 0,0 0 0,-1 1 0,1-1 0,0 0 0,0 0 0,0 0 0,0 0 0,0 0 0,1 0 0,-1 0 1,0 0-1,0 0 0,1-1 0,-1 1 0,0 0 0,1-1 0,-1 1 0,1-1 0,-1 1 0,1-1 0,-1 0 0,1 0 1,-1 0-1,1 0 0,-1 0 0,1 0 0,-1 0 0,1 0 0,-1 0 0,1-1 0,-1 1 0,0-1 0,1 1 0,-1-1 1,2 0-1,3-2-513,-1 0 1,0 0 0,0 0 0,0 0-1,-1-1 1,1 0 0,7-9-1,8-10-4790</inkml:trace>
   <inkml:trace contextRef="#ctx0" brushRef="#br0" timeOffset="10022.81">3148 1 8410,'0'0'4801,"-31"68"-2345,14-29-311,1 2-977,-3 2-760,-1 0-312,1-6-96,3-5-312,2-8-1048,2-11-769,5-9-807</inkml:trace>
-  <inkml:trace contextRef="#ctx0" brushRef="#br0" timeOffset="10382.46">2989 163 3689,'0'0'8783,"13"-3"-7927,15-3-499,24-5-1458,103-9 1,-155 20 1080,0 0 1,1 0 0,-1 0-1,0 0 1,0 0 0,1 0-1,-1 1 1,0-1-1,0 0 1,1 0 0,-1 0-1,0 1 1,0-1-1,0 0 1,1 0 0,-1 1-1,0-1 1,0 0 0,0 0-1,0 1 1,0-1-1,0 0 1,0 0 0,1 1-1,-1-1 1,0 0-1,0 1 1,0-1 0,0 0-1,0 0 1,0 1 0,0-1-1,0 0 1,-1 1-1,1-1 1,0 0 0,0 0-1,0 1 1,0-1 0,0 0-1,0 0 1,0 1-1,-1-1 1,1 0 0,0 0-1,0 1 1,0-1-1,-1 0 1,1 0 0,0 1-1,-10 14 77,-35 28 1454,35-36-815,1 1 0,1 0 0,-1 0 0,1 1 0,1 1 1,0-1-1,-12 20 0,19-28-685,-1 0 1,1 0-1,-1-1 1,1 1-1,0 0 0,-1 0 1,1 0-1,0 0 1,0 0-1,-1 0 1,1 0-1,0 0 1,0 0-1,0 0 1,0 0-1,0 0 0,1 0 1,-1 0-1,0 0 1,0 0-1,1 0 1,-1 0-1,0 0 1,1 0-1,-1 0 0,1 0 1,0 1-1,1-1-91,-1 0-1,1-1 0,-1 1 1,1 0-1,0-1 0,-1 1 1,1 0-1,-1-1 0,1 0 1,0 1-1,0-1 0,-1 0 0,1 0 1,2 0-1,5-1-707,0 0 1,0 0-1,0-1 1,16-5-1,1-5-2257,-4 0-1225</inkml:trace>
+  <inkml:trace contextRef="#ctx0" brushRef="#br0" timeOffset="10382.45">2989 163 3689,'0'0'8783,"13"-3"-7927,15-3-499,24-5-1458,103-9 1,-155 20 1080,0 0 1,1 0 0,-1 0-1,0 0 1,0 0 0,1 0-1,-1 1 1,0-1-1,0 0 1,1 0 0,-1 0-1,0 1 1,0-1-1,0 0 1,1 0 0,-1 1-1,0-1 1,0 0 0,0 0-1,0 1 1,0-1-1,0 0 1,0 0 0,1 1-1,-1-1 1,0 0-1,0 1 1,0-1 0,0 0-1,0 0 1,0 1 0,0-1-1,0 0 1,-1 1-1,1-1 1,0 0 0,0 0-1,0 1 1,0-1 0,0 0-1,0 0 1,0 1-1,-1-1 1,1 0 0,0 0-1,0 1 1,0-1-1,-1 0 1,1 0 0,0 1-1,-10 14 77,-35 28 1454,35-36-815,1 1 0,1 0 0,-1 0 0,1 1 0,1 1 1,0-1-1,-12 20 0,19-28-685,-1 0 1,1 0-1,-1-1 1,1 1-1,0 0 0,-1 0 1,1 0-1,0 0 1,0 0-1,-1 0 1,1 0-1,0 0 1,0 0-1,0 0 1,0 0-1,0 0 0,1 0 1,-1 0-1,0 0 1,0 0-1,1 0 1,-1 0-1,0 0 1,1 0-1,-1 0 0,1 0 1,0 1-1,1-1-91,-1 0-1,1-1 0,-1 1 1,1 0-1,0-1 0,-1 1 1,1 0-1,-1-1 0,1 0 1,0 1-1,0-1 0,-1 0 0,1 0 1,2 0-1,5-1-707,0 0 1,0 0-1,0-1 1,16-5-1,1-5-2257,-4 0-1225</inkml:trace>
   <inkml:trace contextRef="#ctx0" brushRef="#br0" timeOffset="10737.45">3390 261 10386,'0'0'6098</inkml:trace>
   <inkml:trace contextRef="#ctx0" brushRef="#br0" timeOffset="10738.45">3549 243 13003,'0'0'3336</inkml:trace>
   <inkml:trace contextRef="#ctx0" brushRef="#br0" timeOffset="11096.73">3793 257 1224,'0'0'13715</inkml:trace>
@@ -5339,7 +5406,7 @@
   <inkml:trace contextRef="#ctx0" brushRef="#br0">59 1 7258,'0'0'9962,"25"3"-9528,-23-3-425,-1 0 0,0 0 0,1 0 0,-1 0 0,1 0 0,-1 1 0,0-1-1,1 0 1,-1 1 0,0 0 0,0-1 0,1 1 0,-1-1 0,0 1-1,0 0 1,0 0 0,0 0 0,1 0 0,-1 0 0,-1 0 0,1 0 0,0 0-1,0 0 1,0 0 0,-1 1 0,1-1 0,0 0 0,0 2 0,-2-1 14,1 0 0,-1 0 0,1 0 0,-1-1 0,0 1 0,0 0 0,0 0 0,0-1 0,0 1 0,0 0 0,0-1 0,-1 1 0,1-1 0,-1 0 0,1 1 0,-1-1 0,1 0 0,-1 0 0,-3 2 0,-24 14 223,20-13 3,0 1 1,1 1-1,0-1 0,-13 12 0,21-17-292,-1 1 0,1-1 0,-1 0 0,1 1 0,0-1 0,-1 1 0,1-1 0,-1 0 0,1 1 0,0-1 0,0 1 0,-1-1 0,1 1 0,0 0 0,0-1 0,-1 1 0,1-1 0,0 1 0,0-1-1,0 1 1,0 0 0,0-1 0,0 1 0,0-1 0,0 1 0,0-1 0,0 1 0,0 0 0,0-1 0,1 1 0,-1-1 0,0 1 0,0-1 0,1 2 0,0-1-168,0 0 1,1 0 0,-1 0-1,0-1 1,1 1 0,-1 0-1,1 0 1,-1-1-1,1 1 1,-1-1 0,4 1-1,41 3-4836,-21-5 761,-2-3-1254</inkml:trace>
   <inkml:trace contextRef="#ctx0" brushRef="#br0" timeOffset="359.59">213 73 1176,'0'0'17437,"-8"11"-16376,-25 36-125,31-44-868,0-1-1,0 1 1,1 0 0,-1 0 0,1-1 0,0 1-1,0 0 1,0 0 0,0 0 0,0 0 0,1 0 0,-1 0-1,1 1 1,0-1 0,0 0 0,0 0 0,1 4-1,-1-4-80,0-2-17,1 0-1,-1-1 1,1 1 0,-1-1 0,0 1 0,1-1 0,-1 1 0,1-1 0,-1 1 0,1-1 0,0 1-1,-1-1 1,1 0 0,-1 1 0,1-1 0,0 0 0,-1 0 0,1 1 0,0-1 0,-1 0-1,1 0 1,0 0 0,-1 0 0,1 0 0,0 0 0,0 0 0,-1 0 0,1 0 0,0 0 0,-1 0-1,1 0 1,0-1 0,0 1 0,26-8-1356,-18 2 469,0-1 0,0-1 1,-1 0-1,0 0 0,0 0 1,-1-1-1,10-15 0,-4 6-1758,4-5-2138</inkml:trace>
   <inkml:trace contextRef="#ctx0" brushRef="#br0" timeOffset="703.02">389 71 1224,'0'0'13935,"10"3"-13401,33 8-102,-41-10-437,0-1 0,1 0 0,-1 0 1,0 0-1,0 0 0,0-1 0,1 1 0,-1-1 1,0 1-1,0-1 0,0 0 0,0 1 0,0-1 0,0 0 1,0-1-1,0 1 0,0 0 0,-1 0 0,1-1 1,0 1-1,-1-1 0,1 0 0,-1 1 0,0-1 1,1 0-1,-1 0 0,0 0 0,0 0 0,0 0 1,0 0-1,-1 0 0,1 0 0,0 0 0,-1 0 0,0 0 1,1 0-1,-1-4 0,0 5 41,-1 0 0,0 0-1,1 0 1,-1 1 0,1-1 0,-1 0-1,0 0 1,0 1 0,1-1 0,-1 0 0,0 1-1,0-1 1,0 1 0,0-1 0,0 1-1,0-1 1,0 1 0,0 0 0,0 0 0,0-1-1,0 1 1,0 0 0,0 0 0,0 0-1,0 0 1,0 0 0,0 0 0,0 0-1,-1 1 1,-35 4 639,32-3-678,0 1 0,0 0 1,1 0-1,-1 0 0,1 0 0,0 1 0,0 0 0,0 0 0,1 0 0,-1 0 0,1 1 0,0-1 0,0 1 0,0 0 0,1 0 0,0 0 0,0 0 0,0 0 0,0 1 0,1-1 0,0 0 0,0 1 0,1-1 0,-1 1 0,1-1 0,0 1 0,1-1 0,-1 1 0,3 6 0,-2-10-13,0 1 1,1-1-1,-1 1 0,1-1 0,-1 0 1,1 1-1,0-1 0,0 0 1,0 0-1,1 0 0,-1-1 0,0 1 1,1 0-1,-1-1 0,1 1 1,-1-1-1,1 0 0,0 0 0,3 1 1,-4-2 16,0 1 0,1 0 1,-1-1-1,0 0 0,1 1 1,-1-1-1,0 0 0,1 0 1,-1 0-1,0-1 0,1 1 1,-1 0-1,0-1 0,1 0 1,-1 1-1,0-1 0,0 0 0,0 0 1,1 0-1,-1-1 0,0 1 1,-1 0-1,4-3 0,29-39 59,-26 32-256,0 1-1,1 0 1,0 0-1,12-9 1,-16 15-603,1 0 1,-1 1 0,1 0-1,0 0 1,0 0-1,0 1 1,7-2 0,11-1-4346</inkml:trace>
-  <inkml:trace contextRef="#ctx0" brushRef="#br0" timeOffset="1109.11">773 48 10402,'0'0'11791,"-13"10"-11240,-43 35-339,54-43-206,-1 0 0,1 1 0,-1 0 0,1 0 0,0 0 0,0 0 0,0 0 0,1 0 0,-1 0 0,1 0 0,0 1 0,-1-1 1,2 0-1,-1 1 0,0-1 0,0 8 0,-1 3-7,1-8-10,-1 1-3,1 0 0,-1-1 0,0 0 0,0 1 0,-6 9 0,7-14 7,0-1 0,-1 1 1,1 0-1,-1-1 0,1 1 1,-1-1-1,0 1 1,1-1-1,-1 0 0,0 0 1,0 0-1,0 0 1,0 0-1,0 0 0,0-1 1,0 1-1,0 0 0,0-1 1,0 0-1,0 1 1,-4-1-1,3 0-111,0 0 0,1 0 0,-1 0 0,1 0 0,-1 0 0,1-1-1,-1 1 1,1-1 0,-1 1 0,1-1 0,-1 0 0,1 0 0,0 0 0,-1 0 0,1-1 0,-3-1 0,4 1-197,-1 0 0,1 1 1,0-1-1,0 0 0,0 0 0,0 0 1,0 0-1,1 0 0,-1 0 1,0 0-1,1 0 0,0-1 0,-1 1 1,1 0-1,0 0 0,0 0 0,0 0 1,1-1-1,-1-2 0,7-20-5377,8 0-2627</inkml:trace>
+  <inkml:trace contextRef="#ctx0" brushRef="#br0" timeOffset="1109.1">773 48 10402,'0'0'11791,"-13"10"-11240,-43 35-339,54-43-206,-1 0 0,1 1 0,-1 0 0,1 0 0,0 0 0,0 0 0,0 0 0,1 0 0,-1 0 0,1 0 0,0 1 0,-1-1 1,2 0-1,-1 1 0,0-1 0,0 8 0,-1 3-7,1-8-10,-1 1-3,1 0 0,-1-1 0,0 0 0,0 1 0,-6 9 0,7-14 7,0-1 0,-1 1 1,1 0-1,-1-1 0,1 1 1,-1-1-1,0 1 1,1-1-1,-1 0 0,0 0 1,0 0-1,0 0 1,0 0-1,0 0 0,0-1 1,0 1-1,0 0 0,0-1 1,0 0-1,0 1 1,-4-1-1,3 0-111,0 0 0,1 0 0,-1 0 0,1 0 0,-1 0 0,1-1-1,-1 1 1,1-1 0,-1 1 0,1-1 0,-1 0 0,1 0 0,0 0 0,-1 0 0,1-1 0,-3-1 0,4 1-197,-1 0 0,1 1 1,0-1-1,0 0 0,0 0 0,0 0 1,0 0-1,1 0 0,-1 0 1,0 0-1,1 0 0,0-1 0,-1 1 1,1 0-1,0 0 0,0 0 0,0 0 1,1-1-1,-1-2 0,7-20-5377,8 0-2627</inkml:trace>
   <inkml:trace contextRef="#ctx0" brushRef="#br0" timeOffset="1453.14">957 27 3137,'0'0'10202,"-28"89"-7426,9-55-1079,-3-1-961,-2-2-560,3-6-176,0-5-976,6-8-1993,4-9-3904</inkml:trace>
   <inkml:trace contextRef="#ctx0" brushRef="#br0" timeOffset="1454.14">747 131 6105,'0'0'8754,"89"21"-6553,-48-11-1369,10-2-832,33-2-120,-11-2-2545,-6-1-5449</inkml:trace>
   <inkml:trace contextRef="#ctx0" brushRef="#br0" timeOffset="1828.07">1492 61 9762,'0'0'8787,"-16"3"-6862,-52 12-742,64-14-1120,0 0-1,0 0 1,0 1 0,0 0 0,1 0 0,-1 0 0,1 0 0,-1 1 0,1-1 0,0 1 0,0 0 0,0 0 0,0 0 0,0 0 0,1 0 0,0 1-1,-1-1 1,1 1 0,-2 6 0,1-4-69,1 1 0,1 0 1,-1 0-1,1 0 0,0 0 0,1 0 0,-1 0 0,2 14 0,0-19-33,0 1-1,-1-1 1,1 1 0,0-1-1,0 0 1,1 1 0,-1-1-1,0 0 1,1 0 0,-1 0-1,1 0 1,0 0-1,0 0 1,-1 0 0,1-1-1,0 1 1,1-1 0,-1 1-1,0-1 1,0 0 0,1 0-1,-1 0 1,0 0-1,1 0 1,-1-1 0,1 1-1,-1-1 1,1 1 0,-1-1-1,1 0 1,3 0-1,1 0-159,0 1-1,0-1 1,1-1-1,-1 0 0,0 0 1,0 0-1,0-1 1,0 0-1,0 0 0,8-4 1,-8 2 63,0-1 0,-1 1 0,0-1 0,0 0 1,0-1-1,0 1 0,-1-1 0,0 0 0,0-1 0,-1 1 0,1-1 0,-2 0 1,1 0-1,-1 0 0,0 0 0,0-1 0,-1 0 0,0 1 0,0-1 1,-1 0-1,0 0 0,0 0 0,-1-9 0,0 15 146,0 1 0,0-1-1,0 0 1,0 1 0,0-1 0,0 0 0,0 1-1,-1-1 1,1 0 0,-1 1 0,1-1 0,-1 0-1,1 1 1,-1-1 0,0 1 0,0-1 0,0 1-1,0 0 1,0-1 0,0 1 0,0 0 0,-1 0-1,1-1 1,0 1 0,-1 0 0,1 0-1,-1 1 1,1-1 0,-1 0 0,1 0 0,-1 1-1,1-1 1,-1 1 0,0-1 0,1 1 0,-1 0-1,0 0 1,1 0 0,-1 0 0,0 0 0,0 0-1,1 0 1,-1 0 0,-1 1 0,-4 0-288,1 1 0,0-1 0,0 1 0,0 1 1,0-1-1,0 1 0,0 0 0,1 0 0,-1 1 1,-7 6-1,-11 14-3803</inkml:trace>
@@ -5357,10 +5424,10 @@
   <inkml:trace contextRef="#ctx0" brushRef="#br0" timeOffset="7999.83">4941 199 6569,'0'0'9931,"-78"36"-7491,47-14-488,-2 2-807,2 4-489,4 0-128,9-3-280,8-2-248,8-4-368,2-7-832,15-4-1241,24-8-2048,-4 0-752,0 0-2897</inkml:trace>
   <inkml:trace contextRef="#ctx0" brushRef="#br0" timeOffset="8395.7">4873 406 6313,'0'0'13373,"-9"12"-12715,-26 38-390,35-50-264,-1 1-1,1 0 0,-1-1 0,1 1 1,0-1-1,-1 1 0,1-1 1,0 1-1,-1 0 0,1-1 0,0 1 1,0 0-1,0-1 0,0 1 0,-1 0 1,1 0-1,0-1 0,0 1 0,0 0 1,0-1-1,1 1 0,-1 0 1,0-1-1,0 1 0,0 0 0,1-1 1,-1 1-1,0 0 0,0-1 0,1 1 1,-1-1-1,1 1 0,-1 0 1,1-1-1,-1 1 0,0-1 0,1 0 1,0 1-1,-1-1 0,1 1 0,0 0 1,24 4 2,-23-5-7,2 1-42,1-1-1,-1 0 1,0 0 0,1 0-1,-1 0 1,0-1 0,1 0-1,-1 0 1,0 0 0,0 0 0,1 0-1,-1-1 1,0 0 0,0 0-1,4-3 1,-6 3 9,1-1 0,-1 1 0,1-1 0,-1 0-1,0 1 1,0-1 0,0 0 0,-1 0 0,1 0 0,-1-1 0,1 1 0,-1 0 0,0-1 0,0 1 0,-1 0 0,1-1-1,-1 1 1,0-1 0,0-5 0,0 6 36,0 0-1,0 0 1,0 0 0,-1 0-1,1 0 1,-1 0 0,0 0-1,0 1 1,0-1 0,0 0-1,-1 1 1,1-1 0,-1 0-1,1 1 1,-1 0 0,-3-4-1,3 4-101,1 1 1,-1 0-1,0 0 0,0-1 0,0 1 0,0 1 0,0-1 0,0 0 0,0 0 0,0 1 0,0-1 0,0 1 0,0 0 0,0 0 1,0-1-1,-1 1 0,1 0 0,0 1 0,0-1 0,0 0 0,0 1 0,0-1 0,0 1 0,-3 1 0,-11 9-3055,5 1-1574</inkml:trace>
   <inkml:trace contextRef="#ctx0" brushRef="#br0" timeOffset="8755.74">4873 407 3105,'55'66'6541,"-55"-66"-6458,0 0-1,0 0 1,1 1 0,-1-1-1,0 0 1,0 0-1,0 1 1,0-1 0,0 0-1,0 0 1,0 0 0,0 1-1,1-1 1,-1 0-1,0 0 1,0 0 0,0 0-1,0 1 1,1-1 0,-1 0-1,0 0 1,0 0-1,0 0 1,1 0 0,-1 0-1,0 0 1,0 1 0,1-1-1,-1 0 1,0 0 0,0 0-1,0 0 1,1 0-1,-1 0 1,0 0 0,0 0-1,1 0 1,-1 0 0,0 0-1,0-1 1,1 1-1,-1 0 1,0 0 0,0 0-1,0 0 1,1 0 0,-1 0-1,0 0 1,0-1-1,0 1 1,1 0 0,-1 0-1,0 0 1,0 0 0,0-1-1,0 1 1,0 0-1,1 0 1,-1 0 0,0-1-1,0 1 1,0 0 0,0 0-1,0-1 1,2-18 2640,-2 12-1514,1 2-955,1 1-1,0-1 1,0 1 0,0-1-1,1 1 1,-1 0-1,1 0 1,0 0-1,6-6 1,-5 6-406,0 1 1,0 0-1,0-1 1,0 2-1,1-1 1,0 0-1,-1 1 1,8-2-1,-6 2-469,1 0-1,0 0 1,0 1-1,0 0 1,0 1-1,0 0 1,-1 0-1,1 0 1,0 1-1,0 0 0,0 0 1,0 1-1,-1-1 1,9 5-1,-20-5 2321,2 0-1105,-1-1-1,1 1 1,-1 0-1,1 0 1,0 1-1,0-1 1,0 0-1,0 1 0,0 0 1,0 0-1,0 0 1,0 0-1,1 0 1,-1 1-1,-3 4 1,3-1-507,1 1-1,1-1 1,-1 1 0,1 0 0,0-1 0,0 1-1,1 9 1,0-15-109,0 1 1,0-1-1,0 0 0,0 1 1,0-1-1,0 1 0,0-1 0,1 1 1,-1-1-1,0 0 0,1 1 0,-1-1 1,1 0-1,0 1 0,-1-1 0,1 0 1,0 0-1,0 0 0,0 0 0,0 1 1,0-1-1,0 0 0,0-1 0,0 1 1,0 0-1,1 0 0,-1 0 1,0-1-1,0 1 0,1-1 0,-1 1 1,0-1-1,1 1 0,-1-1 0,1 0 1,-1 0-1,0 1 0,4-1 0,-3-1 3,0 0 0,0 0 0,0 0 0,0 0-1,0 0 1,0 0 0,-1-1 0,1 1-1,0-1 1,-1 1 0,1-1 0,-1 1 0,1-1-1,-1 0 1,0 0 0,0 0 0,0 0 0,0 0-1,0 0 1,0 0 0,0 0 0,-1 0 0,1-3-1,2-4-171,0-1 1,-1 1-1,-1-1 0,1-10 0,-1 16 53,-1 0 0,0 0 0,0 0 0,-1 0 0,1 0 0,-1 0 0,-2-8 0,3 11 61,-1 0 0,0 0-1,0 0 1,1 0 0,-1 0 0,0 0-1,0 0 1,0 1 0,0-1-1,0 0 1,0 0 0,0 1-1,0-1 1,0 1 0,-1-1-1,1 1 1,0 0 0,0-1-1,0 1 1,-1 0 0,1 0-1,0 0 1,0 0 0,-1 0-1,1 0 1,0 0 0,0 0 0,-1 0-1,1 0 1,0 1 0,-2 0-1,-2 0-556,0 1 1,-1 0-1,1 0 0,1 0 0,-1 1 1,0-1-1,1 1 0,-9 7 0,-9 10-3314</inkml:trace>
-  <inkml:trace contextRef="#ctx0" brushRef="#br0" timeOffset="9163.87">5224 481 8970,'0'0'8956,"-2"-9"-8817,1 6-140,1 0-1,-1 0 0,1 0 1,0 0-1,0 0 0,0 0 1,0-1-1,0 1 0,1 0 1,-1 0-1,1 0 1,0 0-1,0 0 0,0 0 1,0 0-1,1 0 0,-1 0 1,1 1-1,-1-1 0,1 1 1,0-1-1,0 1 0,0-1 1,1 1-1,4-4 1,2-1-56,0 0 0,1 1 0,0 0 0,11-5 0,-17 9-28,0 0 0,0 0-1,0 1 1,0 0-1,0 0 1,0 0-1,1 0 1,-1 0-1,0 1 1,1 0 0,-1 0-1,0 0 1,0 1-1,6 0 1,-9 0 63,0 0 0,0 0 1,0-1-1,0 1 0,-1 0 0,1 0 0,0 0 1,-1 0-1,1 0 0,-1 0 0,1 0 0,-1 1 1,1-1-1,-1 0 0,0 0 0,1 0 1,-1 0-1,0 1 0,0-1 0,0 0 0,0 0 1,0 0-1,0 0 0,0 1 0,0-1 1,-1 0-1,1 0 0,-1 2 0,-10 34-16,6-28-23,-1 0 0,0 0 0,-13 13 0,-9 6-5607</inkml:trace>
+  <inkml:trace contextRef="#ctx0" brushRef="#br0" timeOffset="9163.86">5224 481 8970,'0'0'8956,"-2"-9"-8817,1 6-140,1 0-1,-1 0 0,1 0 1,0 0-1,0 0 0,0 0 1,0-1-1,0 1 0,1 0 1,-1 0-1,1 0 1,0 0-1,0 0 0,0 0 1,0 0-1,1 0 0,-1 0 1,1 1-1,-1-1 0,1 1 1,0-1-1,0 1 0,0-1 1,1 1-1,4-4 1,2-1-56,0 0 0,1 1 0,0 0 0,11-5 0,-17 9-28,0 0 0,0 0-1,0 1 1,0 0-1,0 0 1,0 0-1,1 0 1,-1 0-1,0 1 1,1 0 0,-1 0-1,0 0 1,0 1-1,6 0 1,-9 0 63,0 0 0,0 0 1,0-1-1,0 1 0,-1 0 0,1 0 0,0 0 1,-1 0-1,1 0 0,-1 0 0,1 0 0,-1 1 1,1-1-1,-1 0 0,0 0 0,1 0 1,-1 0-1,0 1 0,0-1 0,0 0 0,0 0 1,0 0-1,0 0 0,0 1 0,0-1 1,-1 0-1,1 0 0,-1 2 0,-10 34-16,6-28-23,-1 0 0,0 0 0,-13 13 0,-9 6-5607</inkml:trace>
   <inkml:trace contextRef="#ctx0" brushRef="#br0" timeOffset="9555.82">5523 377 5921,'0'0'15282,"-13"4"-14532,-42 11-272,53-14-466,1 0 0,-1 0-1,0 0 1,1 0-1,-1 0 1,1 0-1,-1 0 1,1 1 0,-1-1-1,1 0 1,0 1-1,0-1 1,0 1-1,0 0 1,0-1-1,0 1 1,0 0 0,0 0-1,1-1 1,-1 1-1,1 0 1,-1 0-1,1 0 1,0 0 0,-1 4-1,1-5-97,0 0 0,0 1-1,0-1 1,0 0 0,0 1 0,0-1 0,1 1-1,-1-1 1,0 0 0,1 1 0,-1-1 0,1 0-1,-1 0 1,1 1 0,0-1 0,-1 0 0,1 0-1,0 0 1,0 0 0,0 0 0,0 0 0,0 0-1,0 0 1,0 0 0,0 0 0,0 0 0,1-1 0,0 2-1,2-2-201,-1 0 0,0 1-1,0-1 1,1-1 0,-1 1-1,0 0 1,0-1 0,0 0 0,0 1-1,0-1 1,1 0 0,-2-1-1,1 1 1,0-1 0,0 1-1,0-1 1,-1 0 0,1 0-1,3-4 1,1-1-110,0 0 1,-1-1-1,0 0 0,0 0 1,4-11-1,-9 18 1091,-4 9 1269,-7 13-356,6-15-1342,1 1 1,-1 0-1,1 0 0,1 1 0,-1-1 0,1 1 0,1-1 1,-2 12-1,3-19-413,0 1 1,0 0-1,0-1 0,0 1 1,0 0-1,0-1 1,0 1-1,0 0 1,0-1-1,0 1 1,1 0-1,-1-1 1,0 1-1,0-1 0,1 1 1,-1-1-1,0 1 1,1 0-1,-1-1 1,1 1-1,-1-1 1,1 0-1,-1 1 1,1-1-1,-1 1 1,1-1-1,-1 0 0,1 1 1,-1-1-1,1 0 1,0 0-1,-1 1 1,1-1-1,0 0 1,-1 0-1,1 0 1,0 0-1,0 0 0,16 1-8783</inkml:trace>
-  <inkml:trace contextRef="#ctx0" brushRef="#br0" timeOffset="9941.85">5764 478 12291,'0'0'6857</inkml:trace>
-  <inkml:trace contextRef="#ctx0" brushRef="#br0" timeOffset="9942.85">5764 478 6145,'30'20'10499,"-16"-31"-10499,4-1-1801,0 2-4320</inkml:trace>
+  <inkml:trace contextRef="#ctx0" brushRef="#br0" timeOffset="9941.84">5764 478 12291,'0'0'6857</inkml:trace>
+  <inkml:trace contextRef="#ctx0" brushRef="#br0" timeOffset="9942.84">5764 478 6145,'30'20'10499,"-16"-31"-10499,4-1-1801,0 2-4320</inkml:trace>
   <inkml:trace contextRef="#ctx0" brushRef="#br0" timeOffset="10285.2">5877 475 11058,'0'0'6346</inkml:trace>
   <inkml:trace contextRef="#ctx0" brushRef="#br0" timeOffset="10707.67">6076 167 3025,'0'0'10419,"4"1"-10216,0 1-90,2 0-165,-1 0-1,0 1 0,0 0 1,0 0-1,7 4 0,-12-6 18,1-1 0,0 1 0,0 0-1,0 0 1,0-1 0,-1 1-1,1 0 1,0 0 0,-1 0 0,1 0-1,-1 0 1,1 0 0,-1 0-1,1 0 1,-1 0 0,0 0-1,1 0 1,-1 0 0,0 0 0,0 0-1,0 1 1,0-1 0,0 0-1,0 0 1,0 0 0,0 0-1,-1 0 1,1 0 0,0 0 0,-1 0-1,1 0 1,0 0 0,-1 0-1,1 0 1,-1 0 0,0 0 0,1 0-1,-3 1 1,-3 5 77,-2 0 1,1-1 0,-1 0-1,0 0 1,0-1-1,-1 0 1,-11 4-1,8-3 623,0 1 0,-21 15 0,32-21-680,0-1 0,0 1 0,1 0 0,-1 0 0,0 0 0,0 0 0,1 0 0,-1-1 0,1 1 0,-1 0 0,1 0 0,-1 1 0,1-1 0,0 0 0,-1 0 0,1 0-1,0 0 1,0 0 0,0 0 0,0 0 0,0 2 0,0-2-259,1 1-1,-1-1 1,0 1 0,1-1-1,-1 1 1,1-1-1,0 1 1,-1-1-1,1 1 1,0-1 0,0 0-1,0 0 1,1 2-1,8 6-5018</inkml:trace>
   <inkml:trace contextRef="#ctx0" brushRef="#br0" timeOffset="11052.94">6006 468 4793,'0'0'12971,"-12"8"-13915,12-6-1353</inkml:trace>
@@ -5392,7 +5459,7 @@
     </inkml:brush>
   </inkml:definitions>
   <inkml:trace contextRef="#ctx0" brushRef="#br0">123 1 4177,'0'0'4329,"-43"87"-3697,33-64 48,2-3-472,2-4-208,2-3 0,0-2-256,-2-5-272,1 0-1072</inkml:trace>
-  <inkml:trace contextRef="#ctx0" brushRef="#br0" timeOffset="478.73">1 80 8122,'0'0'8368,"10"1"-8178,10 1-111,60 4-945,-73-6 201,0 0 0,-1 0 0,1-1 0,0 0 0,0 0 0,-1-1 0,1 1 0,-1-1 0,9-4 0,-15 6 676,0 0 0,0 0 0,0 0-1,0 0 1,0 0 0,0 0 0,-1 0 0,1 0-1,0 0 1,0 0 0,0 0 0,0 0 0,0 0-1,0 0 1,0 0 0,0 0 0,0 0 0,0 0-1,0 0 1,0 0 0,-1-1 0,1 1 0,0 0-1,0 0 1,0 0 0,0 0 0,0 0 0,0 0-1,0 0 1,0 0 0,0 0 0,0 0 0,0 0-1,0 0 1,0 0 0,0-1 0,0 1-1,0 0 1,0 0 0,0 0 0,0 0 0,0 0-1,0 0 1,0 0 0,0 0 0,0 0 0,0 0-1,0-1 1,0 1 0,0 0 0,0 0 0,0 0-1,0 0 1,0 0 0,0 0 0,0 0 0,0 0-1,0 0 1,0 0 0,0 0 0,0 0 0,0 0-1,1-1 1,-1 1 0,0 0 0,0 0 0,-13-2 891,-14 1 321,22 1-1075,0 0 24,1 0-1,0 0 0,-1 0 0,1 1 1,-1-1-1,1 1 0,-7 2 0,10-2-161,0 0 0,-1 0 0,1 0 0,0 0-1,0 0 1,0 0 0,0 0 0,0 0-1,0 1 1,0-1 0,0 0 0,0 1 0,0-1-1,1 1 1,-1-1 0,1 1 0,-1-1-1,1 1 1,-1-1 0,1 1 0,0-1 0,0 1-1,0 0 1,0 2 0,0 0-96,0 0 1,0 0-1,0 0 1,0 0-1,1 0 0,0 0 1,0 0-1,0 0 1,0 0-1,0 0 0,1 0 1,0-1-1,0 1 1,0 0-1,0-1 1,1 0-1,-1 0 0,1 1 1,5 3-1,-4-4-619,0 0 1,0 0-1,1 0 0,-1-1 0,1 0 1,-1 0-1,1 0 0,0 0 0,10 1 1,2-1-3224</inkml:trace>
+  <inkml:trace contextRef="#ctx0" brushRef="#br0" timeOffset="478.72">1 80 8122,'0'0'8368,"10"1"-8178,10 1-111,60 4-945,-73-6 201,0 0 0,-1 0 0,1-1 0,0 0 0,0 0 0,-1-1 0,1 1 0,-1-1 0,9-4 0,-15 6 676,0 0 0,0 0 0,0 0-1,0 0 1,0 0 0,0 0 0,-1 0 0,1 0-1,0 0 1,0 0 0,0 0 0,0 0 0,0 0-1,0 0 1,0 0 0,0 0 0,0 0 0,0 0-1,0 0 1,0 0 0,-1-1 0,1 1 0,0 0-1,0 0 1,0 0 0,0 0 0,0 0 0,0 0-1,0 0 1,0 0 0,0 0 0,0 0 0,0 0-1,0 0 1,0 0 0,0-1 0,0 1-1,0 0 1,0 0 0,0 0 0,0 0 0,0 0-1,0 0 1,0 0 0,0 0 0,0 0 0,0 0-1,0-1 1,0 1 0,0 0 0,0 0 0,0 0-1,0 0 1,0 0 0,0 0 0,0 0 0,0 0-1,0 0 1,0 0 0,0 0 0,0 0 0,0 0-1,1-1 1,-1 1 0,0 0 0,0 0 0,-13-2 891,-14 1 321,22 1-1075,0 0 24,1 0-1,0 0 0,-1 0 0,1 1 1,-1-1-1,1 1 0,-7 2 0,10-2-161,0 0 0,-1 0 0,1 0 0,0 0-1,0 0 1,0 0 0,0 0 0,0 0-1,0 1 1,0-1 0,0 0 0,0 1 0,0-1-1,1 1 1,-1-1 0,1 1 0,-1-1-1,1 1 1,-1-1 0,1 1 0,0-1 0,0 1-1,0 0 1,0 2 0,0 0-96,0 0 1,0 0-1,0 0 1,0 0-1,1 0 0,0 0 1,0 0-1,0 0 1,0 0-1,0 0 0,1 0 1,0-1-1,0 1 1,0 0-1,0-1 1,1 0-1,-1 0 0,1 1 1,5 3-1,-4-4-619,0 0 1,0 0-1,1 0 0,-1-1 0,1 0 1,-1 0-1,1 0 0,0 0 0,10 1 1,2-1-3224</inkml:trace>
   <inkml:trace contextRef="#ctx0" brushRef="#br0" timeOffset="807.08">236 175 4745,'0'0'9750,"2"-5"-9534,0-1-153,1 1 1,0-1-1,1 1 0,-1 0 1,1 0-1,0 0 0,0 0 1,0 1-1,6-5 0,-7 6-63,-1 1-1,1 0 1,0 0-1,0 0 1,0 0-1,0 0 1,0 1-1,0-1 1,1 1-1,-1 0 1,0 0-1,1 0 1,-1 0-1,1 0 1,-1 1-1,1 0 1,-1 0-1,1 0 0,6 1 1,-9-1 1,-1 1 0,1-1 0,0 1 0,-1-1 0,1 1 0,-1-1 0,1 1 1,0 0-1,-1-1 0,1 1 0,-1 0 0,0-1 0,1 1 0,-1 0 0,1 0 0,-1-1 0,0 1 0,0 0 0,1 0 0,-1 0 1,0-1-1,0 1 0,0 0 0,0 0 0,0 1 0,-1 25 134,1-24-107,-2 5-109,1-1 0,-2 1 0,1-1 0,-1 0 1,0 0-1,0 0 0,-1 0 0,1 0 0,-2-1 1,1 0-1,-7 7 0,-5 7-2271</inkml:trace>
 </inkml:ink>
 </file>
@@ -5450,10 +5517,10 @@
     </inkml:brush>
   </inkml:definitions>
   <inkml:trace contextRef="#ctx0" brushRef="#br0">1 183 6953,'0'0'3102,"2"15"-1807,19 125 859,-21-139-2108,1 1-1,-1 0 0,0 0 1,0-1-1,1 1 0,-1 0 1,1-1-1,0 1 0,-1 0 1,1-1-1,0 1 0,0-1 1,0 1-1,2 2 0,-2-4-27,-1 0-1,1 0 1,-1 0-1,1 0 1,-1 0-1,1 0 1,-1 0-1,1 0 0,-1 0 1,1 0-1,-1 0 1,1 0-1,0 0 1,-1 0-1,1 0 1,-1 0-1,1-1 1,-1 1-1,0 0 1,1 0-1,-1-1 0,1 1 1,-1 0-1,1-1 1,-1 1-1,0 0 1,1-1-1,-1 1 1,0-1-1,1 0 1,6-8 135,-1 0 1,0-1 0,7-16-1,-4 7-102,42-56-493,-10 32-5989,-29 31-431</inkml:trace>
-  <inkml:trace contextRef="#ctx0" brushRef="#br0" timeOffset="359.49">185 250 5209,'0'0'8853,"-6"13"-8149,-19 41-317,24-52-371,0 0 0,0 0 1,1 0-1,-1 0 0,1 0 0,-1 0 1,1 0-1,0 0 0,0 0 1,0 0-1,0 0 0,0 3 1,0-4-27,1-1 1,-1 1-1,0 0 1,0-1-1,1 1 1,-1 0 0,0-1-1,1 1 1,-1-1-1,0 1 1,1 0-1,-1-1 1,1 1-1,-1-1 1,1 1 0,0-1-1,-1 0 1,1 1-1,-1-1 1,1 0-1,0 1 1,0-1-1,0 1-11,1-1 0,-1 0 0,0 0 0,0 0 0,0 0 0,0 0 0,0 0 0,0 0 0,1 0 0,-1 0 0,0-1 0,0 1 0,0 0 0,0-1 0,0 1 0,0-1 0,0 1 0,0-1 0,0 1 0,0-1 0,0 0 0,0 0 0,0 1 0,-1-1 0,1 0 0,0 0 0,-1 0 0,2-2 0,2-6 16,-1-1 1,0 1-1,-1-1 0,0 0 1,-1 0-1,1-12 1,-2 19-9,1 0 1,-1 0 0,0 0-1,0 0 1,0 0 0,0 0-1,-1 0 1,1 0 0,-1 0-1,0 0 1,0 0 0,0 0 0,0 1-1,0-1 1,-1 0 0,1 1-1,-1-1 1,0 1 0,1-1-1,-1 1 1,0 0 0,-1 0-1,1 0 1,-3-3 0,3 5-172,1-1 1,0 0 0,-1 1 0,1 0 0,-1-1-1,1 1 1,-1 0 0,1 0 0,0 0-1,-1-1 1,1 2 0,-1-1 0,1 0 0,-1 0-1,1 0 1,-1 1 0,1-1 0,0 1-1,-1-1 1,1 1 0,0-1 0,-1 1 0,1 0-1,0 0 1,0 0 0,0-1 0,0 1-1,0 0 1,0 0 0,-2 2 0,-8 13-4462</inkml:trace>
-  <inkml:trace contextRef="#ctx0" brushRef="#br0" timeOffset="718.85">184 251 3273</inkml:trace>
-  <inkml:trace contextRef="#ctx0" brushRef="#br0" timeOffset="719.85">184 251 3273,'84'95'6769,"-87"-101"-5425,0-4 265,2 0 247,1-4-704,0-2-735,6 0-417,7 0-57,2 0-871,9-1-888,-3 3-2233,-2 4-4913</inkml:trace>
-  <inkml:trace contextRef="#ctx0" brushRef="#br0" timeOffset="1249.86">456 204 7058,'0'0'8372,"-15"10"-7587,-47 31-427,60-39-375,-1 0-1,0 0 1,1 0 0,-1 0 0,1 0 0,0 0 0,-1 1-1,1-1 1,0 1 0,1-1 0,-1 1 0,0 0-1,1 0 1,0 0 0,-1 0 0,1 0 0,0 0-1,1 0 1,-1 0 0,0 1 0,1-1 0,0 0-1,0 0 1,0 1 0,0-1 0,0 0 0,2 5-1,-2-7-57,1 0 0,0 0 0,-1-1 0,1 1 0,0-1 0,0 1 0,0 0 0,-1-1 0,1 1 0,0-1 0,0 0 0,0 1 0,0-1 0,0 0 0,0 1 0,0-1 0,0 0 0,0 0 0,0 0 0,0 0 0,0 0 0,0 0-1,0 0 1,0 0 0,1-1 0,26-7-1230,-22 4 1029,-1 0 0,1 0 0,-1-1 1,-1 0-1,1 0 0,-1 0 0,0-1 0,0 0 0,0 0 1,-1 0-1,0 0 0,4-9 0,7-14 2235,-14 62 876,0-14-2607,-1 0 0,-1 0 0,-1 0 1,0-1-1,-2 1 0,-9 25 0,12-38-173,0 1 0,-1-1 0,0 1 0,-1-1 0,1 0 0,-1-1 0,0 1 0,0-1 0,-1 1 0,0-1 0,0-1 0,0 1-1,-1-1 1,1 0 0,-1 0 0,0 0 0,0-1 0,0 0 0,-1 0 0,-11 4 0,14-7-37,0 1 1,0 0-1,0-1 0,0 0 0,0 0 1,0 0-1,0 0 0,0-1 0,1 1 1,-1-1-1,0 0 0,0 0 0,-5-3 0,7 3-20,1 0-1,0 0 1,-1 0-1,1 0 0,0 0 1,0 0-1,0-1 0,0 1 1,0 0-1,0 0 0,0-1 1,0 1-1,1-1 0,-1 1 1,0-1-1,1 1 1,-1-1-1,1 1 0,0-1 1,0 0-1,-1 1 0,1-1 1,0 1-1,0-1 0,0 0 1,1 1-1,-1-1 0,0 1 1,0-1-1,1 0 0,-1 1 1,1-1-1,0 1 1,-1-1-1,3-1 0,-1-1 1,0 0 0,0 1 0,1 0 0,-1-1 0,1 1 0,0 0-1,0 0 1,0 1 0,0-1 0,5-2 0,41-23 2,-32 19 1,59-30-428,-42 23-1,0-1 0,44-32 0,-77 49 445,-1-1 1,1 1 0,-1 0 0,1 0 0,-1-1-1,1 1 1,0 0 0,-1-1 0,0 1 0,1-1-1,-1 1 1,1-1 0,-1 1 0,1-1 0,-1 1-1,0-1 1,1 1 0,-1-1 0,0 1 0,0-1-1,1 1 1,-1-1 0,0 0 0,0 1 0,0-1-1,0 0 1,0 1 0,0-1 0,0 1 0,0-1-1,0 0 1,-1 0 47,0 0 0,0 0 1,0 1-1,0-1 0,0 1 0,0-1 0,0 1 0,0 0 1,0-1-1,0 1 0,0 0 0,0 0 0,0-1 0,-1 1 1,0 0-1,-46 2 1469,43-1-1446,1 0 0,-1 1 1,1 0-1,-1-1 0,1 1 1,0 1-1,0-1 0,0 1 1,0-1-1,0 1 0,0 0 1,-5 6-1,8-7-102,-1 0-1,1 0 1,-1-1 0,1 1 0,-1 0-1,1 0 1,0 0 0,0 0-1,0 0 1,0 1 0,1-1-1,-1 0 1,0 0 0,1 1-1,0-1 1,-1 0 0,1 1 0,0-1-1,0 0 1,0 1 0,1-1-1,-1 0 1,0 0 0,1 1-1,0-1 1,-1 0 0,1 0-1,2 3 1,-2-3-94,0 0 1,1-1-1,-1 1 0,1-1 1,0 1-1,-1-1 0,1 0 1,0 1-1,0-1 0,0 0 0,0 0 1,0 0-1,0 0 0,0-1 1,0 1-1,3 0 0,39 4-3087,-38-5 2416,27 1-4394</inkml:trace>
+  <inkml:trace contextRef="#ctx0" brushRef="#br0" timeOffset="359.48">185 250 5209,'0'0'8853,"-6"13"-8149,-19 41-317,24-52-371,0 0 0,0 0 1,1 0-1,-1 0 0,1 0 0,-1 0 1,1 0-1,0 0 0,0 0 1,0 0-1,0 0 0,0 3 1,0-4-27,1-1 1,-1 1-1,0 0 1,0-1-1,1 1 1,-1 0 0,0-1-1,1 1 1,-1-1-1,0 1 1,1 0-1,-1-1 1,1 1-1,-1-1 1,1 1 0,0-1-1,-1 0 1,1 1-1,-1-1 1,1 0-1,0 1 1,0-1-1,0 1-11,1-1 0,-1 0 0,0 0 0,0 0 0,0 0 0,0 0 0,0 0 0,0 0 0,1 0 0,-1 0 0,0-1 0,0 1 0,0 0 0,0-1 0,0 1 0,0-1 0,0 1 0,0-1 0,0 1 0,0-1 0,0 0 0,0 0 0,0 1 0,-1-1 0,1 0 0,0 0 0,-1 0 0,2-2 0,2-6 16,-1-1 1,0 1-1,-1-1 0,0 0 1,-1 0-1,1-12 1,-2 19-9,1 0 1,-1 0 0,0 0-1,0 0 1,0 0 0,0 0-1,-1 0 1,1 0 0,-1 0-1,0 0 1,0 0 0,0 0 0,0 1-1,0-1 1,-1 0 0,1 1-1,-1-1 1,0 1 0,1-1-1,-1 1 1,0 0 0,-1 0-1,1 0 1,-3-3 0,3 5-172,1-1 1,0 0 0,-1 1 0,1 0 0,-1-1-1,1 1 1,-1 0 0,1 0 0,0 0-1,-1-1 1,1 2 0,-1-1 0,1 0 0,-1 0-1,1 0 1,-1 1 0,1-1 0,0 1-1,-1-1 1,1 1 0,0-1 0,-1 1 0,1 0-1,0 0 1,0 0 0,0-1 0,0 1-1,0 0 1,0 0 0,-2 2 0,-8 13-4462</inkml:trace>
+  <inkml:trace contextRef="#ctx0" brushRef="#br0" timeOffset="718.84">184 251 3273</inkml:trace>
+  <inkml:trace contextRef="#ctx0" brushRef="#br0" timeOffset="719.84">184 251 3273,'84'95'6769,"-87"-101"-5425,0-4 265,2 0 247,1-4-704,0-2-735,6 0-417,7 0-57,2 0-871,9-1-888,-3 3-2233,-2 4-4913</inkml:trace>
+  <inkml:trace contextRef="#ctx0" brushRef="#br0" timeOffset="1249.85">456 204 7058,'0'0'8372,"-15"10"-7587,-47 31-427,60-39-375,-1 0-1,0 0 1,1 0 0,-1 0 0,1 0 0,0 0 0,-1 1-1,1-1 1,0 1 0,1-1 0,-1 1 0,0 0-1,1 0 1,0 0 0,-1 0 0,1 0 0,0 0-1,1 0 1,-1 0 0,0 1 0,1-1 0,0 0-1,0 0 1,0 1 0,0-1 0,0 0 0,2 5-1,-2-7-57,1 0 0,0 0 0,-1-1 0,1 1 0,0-1 0,0 1 0,0 0 0,-1-1 0,1 1 0,0-1 0,0 0 0,0 1 0,0-1 0,0 0 0,0 1 0,0-1 0,0 0 0,0 0 0,0 0 0,0 0 0,0 0 0,0 0-1,0 0 1,0 0 0,1-1 0,26-7-1230,-22 4 1029,-1 0 0,1 0 0,-1-1 1,-1 0-1,1 0 0,-1 0 0,0-1 0,0 0 0,0 0 1,-1 0-1,0 0 0,4-9 0,7-14 2235,-14 62 876,0-14-2607,-1 0 0,-1 0 0,-1 0 1,0-1-1,-2 1 0,-9 25 0,12-38-173,0 1 0,-1-1 0,0 1 0,-1-1 0,1 0 0,-1-1 0,0 1 0,0-1 0,-1 1 0,0-1 0,0-1 0,0 1-1,-1-1 1,1 0 0,-1 0 0,0 0 0,0-1 0,0 0 0,-1 0 0,-11 4 0,14-7-37,0 1 1,0 0-1,0-1 0,0 0 0,0 0 1,0 0-1,0 0 0,0-1 0,1 1 1,-1-1-1,0 0 0,0 0 0,-5-3 0,7 3-20,1 0-1,0 0 1,-1 0-1,1 0 0,0 0 1,0 0-1,0-1 0,0 1 1,0 0-1,0 0 0,0-1 1,0 1-1,1-1 0,-1 1 1,0-1-1,1 1 1,-1-1-1,1 1 0,0-1 1,0 0-1,-1 1 0,1-1 1,0 1-1,0-1 0,0 0 1,1 1-1,-1-1 0,0 1 1,0-1-1,1 0 0,-1 1 1,1-1-1,0 1 1,-1-1-1,3-1 0,-1-1 1,0 0 0,0 1 0,1 0 0,-1-1 0,1 1 0,0 0-1,0 0 1,0 1 0,0-1 0,5-2 0,41-23 2,-32 19 1,59-30-428,-42 23-1,0-1 0,44-32 0,-77 49 445,-1-1 1,1 1 0,-1 0 0,1 0 0,-1-1-1,1 1 1,0 0 0,-1-1 0,0 1 0,1-1-1,-1 1 1,1-1 0,-1 1 0,1-1 0,-1 1-1,0-1 1,1 1 0,-1-1 0,0 1 0,0-1-1,1 1 1,-1-1 0,0 0 0,0 1 0,0-1-1,0 0 1,0 1 0,0-1 0,0 1 0,0-1-1,0 0 1,-1 0 47,0 0 0,0 0 1,0 1-1,0-1 0,0 1 0,0-1 0,0 1 0,0 0 1,0-1-1,0 1 0,0 0 0,0 0 0,0-1 0,-1 1 1,0 0-1,-46 2 1469,43-1-1446,1 0 0,-1 1 1,1 0-1,-1-1 0,1 1 1,0 1-1,0-1 0,0 1 1,0-1-1,0 1 0,0 0 1,-5 6-1,8-7-102,-1 0-1,1 0 1,-1-1 0,1 1 0,-1 0-1,1 0 1,0 0 0,0 0-1,0 0 1,0 1 0,1-1-1,-1 0 1,0 0 0,1 1-1,0-1 1,-1 0 0,1 1 0,0-1-1,0 0 1,0 1 0,1-1-1,-1 0 1,0 0 0,1 1-1,0-1 1,-1 0 0,1 0-1,2 3 1,-2-3-94,0 0 1,1-1-1,-1 1 0,1-1 1,0 1-1,-1-1 0,1 0 1,0 1-1,0-1 0,0 0 0,0 0 1,0 0-1,0 0 0,0-1 1,0 1-1,3 0 0,39 4-3087,-38-5 2416,27 1-4394</inkml:trace>
   <inkml:trace contextRef="#ctx0" brushRef="#br0" timeOffset="1749.53">662 261 9034,'0'0'7071,"5"-2"-7075,-3 1-6,1 0-25,1-1-1,-1 1 0,1-1 1,-1 1-1,1 1 0,0-1 0,-1 0 1,1 1-1,0 0 0,0 0 1,-1 0-1,8 1 0,-11-1 32,1 0 0,-1 1 0,1-1 0,-1 1 0,0-1 0,1 1-1,-1-1 1,0 1 0,0-1 0,1 1 0,-1-1 0,0 1 0,0-1 0,0 1-1,1-1 1,-1 1 0,0-1 0,0 1 0,0 0 0,0-1 0,0 1 0,0-1-1,0 1 1,0-1 0,-1 1 0,1 0 0,0-1 0,0 1 0,0-1 0,-1 1-1,1-1 1,0 1 0,0-1 0,-1 1 0,1-1 0,0 1 0,-1-1 0,-13 18 72,10-15-68,0 0 1,0-1-1,0 1 0,0-1 0,-1 0 0,1-1 0,-1 1 0,1-1 1,-1 0-1,1 0 0,-1 0 0,-6 0 0,9-1-41,0 0 1,0 0-1,0 0 0,0 0 0,0-1 1,1 1-1,-1-1 0,0 1 1,0-1-1,0 0 0,0 0 0,1 1 1,-1-1-1,0 0 0,1-1 0,-1 1 1,1 0-1,-1 0 0,1-1 0,0 1 1,-1-1-1,1 1 0,0-1 1,0 1-1,0-1 0,0 0 0,0 0 1,0 1-1,1-1 0,-1 0 0,0-3 1,-1-8-205,0-1 0,1 1-1,0-1 1,1 0 0,1 1 0,0-1 0,1 0 0,0 1 0,1 0 0,0-1 0,1 1 0,9-18 0,-19 71 2572,-14 19-2243,16-18-3251,4-29-712</inkml:trace>
   <inkml:trace contextRef="#ctx0" brushRef="#br0" timeOffset="2155.69">661 262 6225</inkml:trace>
   <inkml:trace contextRef="#ctx0" brushRef="#br0" timeOffset="2156.69">661 262 6225,'43'5'1905,"-48"11"-201,2 2 353,2-1-369,1-2-304,0-6-784,6-6-376,5-3-208,6-5-8,-1-13-8,3-4-272,-1-4-728,-1 1-384,-4 1 160,-3 5-289,-1 0-375,-1 7-777,-4 3-1808</inkml:trace>
@@ -5494,8 +5561,8 @@
   <inkml:trace contextRef="#ctx0" brushRef="#br0">47 160 4065,'0'0'11790,"0"14"-9014,-1 9-2451,1-10-87,-1-1 0,0 0 0,0 0 0,-1 0 0,0 0 0,-1-1 0,-1 1 0,-8 18 0,14-64-925,4 13 365,1 1 0,0 0 0,2 0 0,0 1 0,1 0 0,1 0 0,1 1 0,1 1 0,0 0 0,27-26 0,5 7-538,-43 35 787,0-1 0,0 1 0,0 0 0,1 0 1,-1-1-1,1 2 0,-1-1 0,1 0 0,-1 0 0,1 1 0,-1-1 0,1 1 1,0 0-1,-1 0 0,1 0 0,-1 0 0,1 0 0,5 2 0,-7-1 67,-1 0-1,1 0 1,0 0 0,0 0-1,-1 0 1,1 0-1,0 0 1,-1 0-1,1 0 1,-1 1-1,0-1 1,1 0-1,-1 0 1,0 0-1,0 1 1,1-1-1,-1 0 1,0 0-1,0 1 1,0-1-1,-1 0 1,1 0-1,-1 3 1,-7 30 309,3-24-100,-1-1 0,0 0-1,-1 0 1,0-1-1,0 0 1,-13 11 0,-9 10 811,29-28-1023,-1 0 0,1-1 0,-1 1 1,1 0-1,0 0 0,-1-1 0,1 1 0,0 0 0,-1 0 0,1-1 1,0 1-1,0 0 0,0 0 0,0 0 0,0 0 0,0-1 0,0 1 0,0 0 1,0 0-1,0 0 0,0-1 0,0 1 0,1 0 0,-1 0 0,0 0 1,1-1-1,-1 1 0,0 0 0,1-1 0,0 2 0,20 21-254,-11-12 150,-7-9 137,-1 1 0,0 0 0,0-1 0,-1 1 0,1 0 1,-1 0-1,1 0 0,-1 1 0,0-1 0,0 0 0,0 0 0,-1 1 0,1-1 0,-1 0 0,0 1 0,1-1 0,-2 0 0,1 1 0,0-1 0,-1 0 0,1 1 0,-1-1 1,0 0-1,0 0 0,-1 1 0,1-1 0,0 0 0,-1 0 0,0-1 0,0 1 0,0 0 0,0 0 0,0-1 0,0 1 0,-5 2 0,1 1 95,-1-1-1,0 0 1,0-1 0,0 1-1,0-1 1,-1-1-1,1 0 1,-1 0-1,0 0 1,0-1-1,0 0 1,-1 0 0,-12 0-1,19-2-163,-1 0 0,0 0 1,0 0-1,0 0 0,0 0 0,0-1 0,0 1 1,0-1-1,0 0 0,0 0 0,1 0 0,-1 0 1,0-1-1,1 1 0,-1-1 0,-2-1 0,3 0-252,0 0 0,0 1-1,0-1 1,0 0-1,1 0 1,-1-1 0,1 1-1,0 0 1,-1 0 0,2-1-1,-1 1 1,0 0-1,0-7 1,0-19-4392</inkml:trace>
   <inkml:trace contextRef="#ctx0" brushRef="#br0" timeOffset="484.27">357 78 9090,'0'0'8743,"-10"13"-7475,-6 11-830,0 0-1,1 0 0,-14 33 0,24-46-432,1 0 1,0 1-1,0-1 1,1 1-1,0 0 1,1 0-1,1 0 1,0 0-1,1 21 0,0-32-53,0 0 0,0-1 0,0 1 0,1 0 0,-1 0 0,0 0 0,1 0 0,-1 0-1,1 0 1,-1 0 0,1-1 0,-1 1 0,1 0 0,-1 0 0,1-1 0,0 1-1,-1 0 1,1-1 0,0 1 0,0 0 0,0-1 0,-1 1 0,1-1 0,2 1 0,-1 0-151,1-1 1,-1 0-1,0 1 1,1-1-1,-1 0 1,1 0-1,-1 0 1,0 0-1,5-2 1,0 1-384,-1-1 0,1 0 0,-1-1 0,0 1 0,0-1 0,9-6 0,-3-1-702,0-1 1,0 0-1,-1 0 1,0-2-1,17-24 0,-1-11 8497,-29 55-6127,1-5-925,-4 12 707,0-1-1,1 1 1,0 0-1,1 0 0,-1 21 1,3-32-841,1-1 0,0 1 0,0 0 0,1-1 0,-1 1 0,0 0 0,1-1 0,0 1 0,-1-1 0,1 1 0,0-1 0,0 1 0,1-1 0,-1 0 0,0 0-1,1 1 1,0-1 0,-1 0 0,1 0 0,0 0 0,0-1 0,0 1 0,0 0 0,0-1 0,0 1 0,1-1 0,-1 0 0,0 0 0,1 0 0,-1 0 0,1 0 0,-1 0 0,1-1 0,0 1 0,-1-1 0,1 0 0,-1 0 0,4 0 0,0 0-141,0 0-1,0-1 1,0 1 0,0-2 0,0 1-1,0 0 1,0-1 0,-1 0 0,1-1-1,0 1 1,-1-1 0,0 0 0,0 0-1,0-1 1,0 0 0,0 0 0,-1 0-1,0 0 1,0 0 0,5-7 0,6-9-2033,-1-1-1,-1 0 1,15-34 0,-8 14-4146</inkml:trace>
   <inkml:trace contextRef="#ctx0" brushRef="#br0" timeOffset="827.94">752 1 3745,'0'0'13555,"12"84"-12131,-19-47-480,-8 6-360,-4 1-336,-4 0-248,1-3-112,1-8-808,-4-8-1232,6-9-2465,3-9-3681</inkml:trace>
-  <inkml:trace contextRef="#ctx0" brushRef="#br0" timeOffset="1180.87">589 213 5577,'0'0'5777,"88"0"-4904,-56 0-641,7 0-232,22-14-993,-8-2-1439,-5-3-6586</inkml:trace>
-  <inkml:trace contextRef="#ctx0" brushRef="#br0" timeOffset="1181.87">1008 40 7482,'0'0'6177,"-48"77"-4473,32-41-391,-2 3-505,-1 2-400,-2 1-408,0-5-120,1-3-888,-1-6-881,4-11-1159,6-7-3610</inkml:trace>
+  <inkml:trace contextRef="#ctx0" brushRef="#br0" timeOffset="1180.86">589 213 5577,'0'0'5777,"88"0"-4904,-56 0-641,7 0-232,22-14-993,-8-2-1439,-5-3-6586</inkml:trace>
+  <inkml:trace contextRef="#ctx0" brushRef="#br0" timeOffset="1181.86">1008 40 7482,'0'0'6177,"-48"77"-4473,32-41-391,-2 3-505,-1 2-400,-2 1-408,0-5-120,1-3-888,-1-6-881,4-11-1159,6-7-3610</inkml:trace>
   <inkml:trace contextRef="#ctx0" brushRef="#br0" timeOffset="1540.09">826 238 4081,'0'0'4769,"19"0"-2754,47-4-850,0-2 0,112-25 0,-175 30-1166,17-5-245,0-1 0,19-10 1,-35 16 167,-1-1 0,0 1 1,0-1-1,0 0 1,0 1-1,0-2 0,0 1 1,0 0-1,-1 0 1,1-1-1,-1 0 0,0 1 1,1-1-1,-1 0 1,-1 0-1,1 0 0,0 0 1,-1 0-1,1-1 0,0-5 1,-2 9 101,0-1 0,0 1-1,0-1 1,0 1 0,0-1 0,0 1 0,0-1 0,0 1 0,-1-1 0,1 1-1,0-1 1,0 1 0,-1-1 0,1 1 0,0-1 0,-1 1 0,1 0-1,0-1 1,-1 1 0,1-1 0,0 1 0,-1 0 0,1-1 0,-1 1 0,1 0-1,-1 0 1,0-1 0,-21-3 690,-22 7 587,33 0-1037,0 0-1,0 1 1,1 0-1,-1 1 1,1 0-1,0 1 1,0 0-1,-9 8 1,13-10-154,1 0 0,0 0 0,0 0 0,1 1 0,-1 0 1,1 0-1,0 0 0,0 0 0,1 1 0,-1 0 0,1-1 1,1 1-1,-1 0 0,1 1 0,-2 8 0,3-14-143,1 1 0,0 0 0,0 0 0,0-1 0,0 1 0,0 0-1,0-1 1,0 1 0,1 0 0,-1-1 0,1 1 0,-1 0 0,1-1 0,0 1-1,-1-1 1,1 1 0,0-1 0,0 1 0,0-1 0,0 1 0,0-1-1,1 0 1,-1 0 0,0 0 0,0 0 0,1 0 0,-1 0 0,1 0 0,-1 0-1,1 0 1,-1-1 0,1 1 0,0 0 0,2 0 0,5 0-366,-1 1 1,1-1-1,0-1 1,-1 0-1,12-1 0,-18 1 335,49-6-3290,-3-7-2149</inkml:trace>
   <inkml:trace contextRef="#ctx0" brushRef="#br0" timeOffset="1886.09">1405 101 6489,'0'0'11743,"-14"12"-10172,-41 38-500,51-44-983,-1-1 1,1 1 0,1 0-1,-1 0 1,1 0-1,0 0 1,1 0 0,-1 1-1,1 0 1,0-1 0,1 1-1,0 0 1,0 0-1,0 0 1,1 13 0,-1 4-24,1-21-87,-1 0 0,1-1 1,-1 1-1,1 0 1,-1-1-1,0 1 0,0-1 1,0 1-1,-1-1 0,1 1 1,0-1-1,-1 0 0,1 0 1,-1 0-1,0 0 0,-3 3 1,3-4-75,1 0 0,0-1 0,0 1 1,-1-1-1,1 1 0,0-1 0,-1 0 1,1 0-1,-1 0 0,1 0 0,0 1 1,-1-2-1,1 1 0,0 0 0,-1 0 0,1 0 1,0-1-1,-1 1 0,1-1 0,0 1 1,-1-1-1,1 1 0,0-1 0,0 0 1,0 1-1,0-1 0,0 0 0,-1 0 0,2 0 1,-1 0-1,0 0 0,0 0 0,0 0 1,0 0-1,1-1 0,-2 0 0,-4-7-1068,1 0-1,0 0 1,0 0-1,-4-15 1,-1-7-3801</inkml:trace>
   <inkml:trace contextRef="#ctx0" brushRef="#br0" timeOffset="1887.09">1556 36 6001,'0'0'5545,"-9"84"-3432,-7-44 167,-2 0-919,-1-4-825,-1-4-536,1-8-544,-6-6-1217,5-9-1303,3-5-4090</inkml:trace>
@@ -5586,7 +5653,7 @@
     </inkml:brush>
   </inkml:definitions>
   <inkml:trace contextRef="#ctx0" brushRef="#br0">129 0 1224,'5'3'12039,"-3"0"-10711,10 174 1755,0 5-3868,-12-86-2706,0-59-1809</inkml:trace>
-  <inkml:trace contextRef="#ctx0" brushRef="#br0" timeOffset="2419.24">172 619 3105,'0'0'8116,"6"22"-4618,-6 106-1703,0-128-2159,0-14-2749,0 6 2826,3-68-3388,-2 69 3380,0-1 1,1 1-1,0 0 0,0 0 0,0 0 0,1 1 0,0-1 0,6-8 0,-8 13 297,0 1-1,1-1 0,-1 1 0,1 0 0,0 0 0,-1-1 0,1 1 1,0 0-1,0 0 0,0 1 0,0-1 0,0 0 0,0 1 0,0-1 1,0 1-1,0-1 0,3 1 0,-4 0-6,0 0-1,0-1 1,-1 1-1,1 0 1,0 0-1,0 0 1,0 1-1,0-1 1,0 0-1,0 0 1,0 0-1,0 1 1,-1-1-1,1 0 1,0 1-1,0-1 1,0 1-1,-1-1 1,1 1-1,0-1 1,0 1-1,-1-1 1,1 1-1,0 0 1,-1-1-1,1 1 1,-1 0-1,1 0 1,-1 0 0,1-1-1,-1 1 1,0 0-1,1 0 1,-1 0-1,0 0 1,0 0-1,0-1 1,1 1-1,-1 1 1,-1 0 36,1 0 0,-1 0 0,1 0 0,-1 0 0,0-1 0,1 1 0,-1 0 0,0 0 0,0-1 0,0 1 0,-1-1 0,1 1 0,0-1 0,-1 1 0,1-1 0,-1 0 0,1 0 0,-1 0 0,1 0 0,-1 0 0,0 0 0,1 0 0,-4 1 0,3-1 106,0 0 1,-1 0 0,1 0-1,0 0 1,0 1 0,0-1 0,0 1-1,0 0 1,0-1 0,1 1 0,-1 0-1,1 0 1,-1 0 0,1 0-1,0 0 1,-1 0 0,1 1 0,-1 3-1,1-2-179,1 1-1,-1 0 0,1 0 1,0 0-1,0 0 0,1-1 1,0 1-1,-1 0 0,2 0 1,-1-1-1,0 1 0,1-1 1,0 1-1,0-1 0,0 1 1,1-1-1,0 0 0,-1 0 1,1 0-1,0-1 0,1 1 1,-1-1-1,1 0 0,7 6 0,4 1-3696</inkml:trace>
+  <inkml:trace contextRef="#ctx0" brushRef="#br0" timeOffset="2419.23">172 619 3105,'0'0'8116,"6"22"-4618,-6 106-1703,0-128-2159,0-14-2749,0 6 2826,3-68-3388,-2 69 3380,0-1 1,1 1-1,0 0 0,0 0 0,0 0 0,1 1 0,0-1 0,6-8 0,-8 13 297,0 1-1,1-1 0,-1 1 0,1 0 0,0 0 0,-1-1 0,1 1 1,0 0-1,0 0 0,0 1 0,0-1 0,0 0 0,0 1 0,0-1 1,0 1-1,0-1 0,3 1 0,-4 0-6,0 0-1,0-1 1,-1 1-1,1 0 1,0 0-1,0 0 1,0 1-1,0-1 1,0 0-1,0 0 1,0 0-1,0 1 1,-1-1-1,1 0 1,0 1-1,0-1 1,0 1-1,-1-1 1,1 1-1,0-1 1,0 1-1,-1-1 1,1 1-1,0 0 1,-1-1-1,1 1 1,-1 0-1,1 0 1,-1 0 0,1-1-1,-1 1 1,0 0-1,1 0 1,-1 0-1,0 0 1,0 0-1,0-1 1,1 1-1,-1 1 1,-1 0 36,1 0 0,-1 0 0,1 0 0,-1 0 0,0-1 0,1 1 0,-1 0 0,0 0 0,0-1 0,0 1 0,-1-1 0,1 1 0,0-1 0,-1 1 0,1-1 0,-1 0 0,1 0 0,-1 0 0,1 0 0,-1 0 0,0 0 0,1 0 0,-4 1 0,3-1 106,0 0 1,-1 0 0,1 0-1,0 0 1,0 1 0,0-1 0,0 1-1,0 0 1,0-1 0,1 1 0,-1 0-1,1 0 1,-1 0 0,1 0-1,0 0 1,-1 0 0,1 1 0,-1 3-1,1-2-179,1 1-1,-1 0 0,1 0 1,0 0-1,0 0 0,1-1 1,0 1-1,-1 0 0,2 0 1,-1-1-1,0 1 0,1-1 1,0 1-1,0-1 0,0 1 1,1-1-1,0 0 0,-1 0 1,1 0-1,0-1 0,1 1 1,-1-1-1,1 0 0,7 6 0,4 1-3696</inkml:trace>
   <inkml:trace contextRef="#ctx0" brushRef="#br0" timeOffset="2763.84">363 690 6449,'0'0'4660,"-5"12"-3829,-1 2-646,3-9-135,1 0-1,-1 0 1,1 0 0,0 1-1,1-1 1,0 1 0,0-1-1,0 1 1,0 5-1,1-10-40,-1 1-1,1-1 1,0 0-1,0 0 0,0 1 1,1-1-1,-1 0 0,0 0 1,0 1-1,1-1 1,-1 0-1,1 0 0,-1 0 1,1 0-1,-1 0 0,1 0 1,0 1-1,-1-1 1,1-1-1,0 1 0,0 0 1,0 0-1,0 0 1,0 0-1,0-1 0,2 2 1,-2-1-39,1-1 0,0 1 0,-1-1 1,1 0-1,0 0 0,-1 0 0,1 0 1,0 0-1,-1 0 0,1 0 0,0 0 1,-1-1-1,1 1 0,0-1 0,-1 1 1,1-1-1,-1 0 0,1 1 1,-1-1-1,1 0 0,1-1 0,2-3-581,1 0-1,-1-1 1,-1 1-1,1-1 1,-1 0-1,0 0 1,0-1 0,0 1-1,4-14 1,0 2-3884</inkml:trace>
   <inkml:trace contextRef="#ctx0" brushRef="#br0" timeOffset="3107.6">375 554 4889,'0'0'11106,"23"-1"-10954,-9 1-152,1 0-192,7 0-992,-3 0-1320,-2 0-3850</inkml:trace>
   <inkml:trace contextRef="#ctx0" brushRef="#br0" timeOffset="3458.28">624 629 928,'0'0'9181,"-13"5"-7534,4-1-1346,-2-1 58,1 1 0,1 0-1,-1 0 1,1 1 0,0 1 0,0 0-1,0 0 1,-13 12 0,21-17-362,0 0 0,-1 1 0,1-1 0,0 0 0,0 0 0,0 1 0,0-1 0,0 1 0,1-1 0,-1 1 0,0-1 0,1 1 0,-1-1 0,1 1 0,-1 0 0,1-1 0,0 1 0,0 0 0,0-1 0,0 1 0,0 0 0,0-1 0,0 1 0,0 0 0,1-1 0,-1 1 0,1 0 0,-1-1 0,1 1 0,0-1 0,-1 1 0,1-1 0,0 1 0,0-1 0,0 0 0,0 1 0,0-1 0,1 0 0,-1 0 0,0 0 0,0 0 0,3 2 0,-1-2-290,0 1 0,0-1 0,0 0 0,1 0 1,-1 0-1,0 0 0,0 0 0,1-1 0,-1 0 0,1 1 1,-1-1-1,0 0 0,1-1 0,-1 1 0,0-1 0,1 1 1,-1-1-1,0 0 0,1 0 0,4-3 0,13-10-3833</inkml:trace>
@@ -5609,7 +5676,7 @@
   <inkml:trace contextRef="#ctx0" brushRef="#br0" timeOffset="9027.17">894 1090 9234,'0'0'3705,"0"76"-1921,0-41-432,-1-2-743,-2-3-609,0-6-48,-3-4-969,2-7-1127,-2-5-3001</inkml:trace>
   <inkml:trace contextRef="#ctx0" brushRef="#br0" timeOffset="9401.81">840 1216 4625,'0'0'4289,"94"-4"-8034,-75 2-768</inkml:trace>
   <inkml:trace contextRef="#ctx0" brushRef="#br0" timeOffset="9768.25">1015 1203 1568,'0'0'10472,"-9"5"-9504,-26 16-241,33-19-676,1-1 0,-1 1 1,1-1-1,-1 1 0,1 0 0,0-1 1,0 1-1,0 0 0,0 0 0,0 0 1,0 0-1,1 0 0,-1 0 0,1 0 1,-1 0-1,1 0 0,0 0 0,-1 0 0,1 0 1,0 0-1,1 4 0,-1-5-119,0 0-1,0 1 0,0-1 1,0 0-1,0 1 1,0-1-1,1 0 1,-1 1-1,1-1 0,-1 0 1,1 1-1,-1-1 1,1 0-1,0 0 1,-1 0-1,1 0 0,0 0 1,0 0-1,0 0 1,0 0-1,0 0 1,0 0-1,0 0 0,0 0 1,0 0-1,2 0 1,-2-1-59,0 0 1,0 0-1,1 0 0,-1-1 1,0 1-1,0 0 1,0-1-1,0 1 1,1 0-1,-1-1 0,0 1 1,0-1-1,0 0 1,0 1-1,0-1 0,0 0 1,0 0-1,0 0 1,-1 1-1,1-1 1,0 0-1,0 0 0,-1 0 1,1 0-1,0 0 1,-1-1-1,1-1 0,12-41-1451,3 14 8316,-4 48-6360,-11-15 107,3 2-572,21 36 274,-18-12-4223</inkml:trace>
-  <inkml:trace contextRef="#ctx0" brushRef="#br0" timeOffset="10176.95">1228 1065 4177,'0'0'4730,"14"-4"-4464,2-1-215,-10 3-34,1-1 1,0 2-1,-1-1 1,1 1-1,0 0 0,0 0 1,10 1-1,-16 0 54,-1 1 26,0 1-1,-1 0 1,1-1-1,-1 1 1,0-1-1,1 1 1,-1-1-1,0 1 1,0-1-1,0 1 1,0-1-1,-2 2 1,-6 7 321,0 1 0,1-1 0,-13 23-1,18-28-289,1 0-1,0-1 0,1 1 1,-1 0-1,1 0 0,0 0 0,0-1 1,0 1-1,1 0 0,-1 1 1,1-1-1,1 0 0,-1 0 0,2 5 1,-2-8-177,1-1 0,0 1 0,0 0 0,0 0 0,0-1-1,0 1 1,1 0 0,-1-1 0,0 1 0,1-1 0,-1 0 0,1 1 0,0-1 0,-1 0 0,1 0 0,0 0 0,0 0 0,-1 0 0,1-1 0,0 1 0,0 0 0,0-1 0,0 0 0,2 1 0,49 4-6095,-38-5 1124</inkml:trace>
+  <inkml:trace contextRef="#ctx0" brushRef="#br0" timeOffset="10176.94">1228 1065 4177,'0'0'4730,"14"-4"-4464,2-1-215,-10 3-34,1-1 1,0 2-1,-1-1 1,1 1-1,0 0 0,0 0 1,10 1-1,-16 0 54,-1 1 26,0 1-1,-1 0 1,1-1-1,-1 1 1,0-1-1,1 1 1,-1-1-1,0 1 1,0-1-1,0 1 1,0-1-1,-2 2 1,-6 7 321,0 1 0,1-1 0,-13 23-1,18-28-289,1 0-1,0-1 0,1 1 1,-1 0-1,1 0 0,0 0 0,0-1 1,0 1-1,1 0 0,-1 1 1,1-1-1,1 0 0,-1 0 0,2 5 1,-2-8-177,1-1 0,0 1 0,0 0 0,0 0 0,0-1-1,0 1 1,1 0 0,-1-1 0,0 1 0,1-1 0,-1 0 0,1 1 0,0-1 0,-1 0 0,1 0 0,0 0 0,0 0 0,-1 0 0,1-1 0,0 1 0,0 0 0,0-1 0,0 0 0,2 1 0,49 4-6095,-38-5 1124</inkml:trace>
   <inkml:trace contextRef="#ctx0" brushRef="#br0" timeOffset="10524.8">1263 1344 144,'0'0'14163,"-2"0"-14323</inkml:trace>
   <inkml:trace contextRef="#ctx0" brushRef="#br0" timeOffset="11185.25">1117 1169 4121,'0'0'10146,"0"11"-9219,-5 98 1484,4-108-2712,0-4 69,0-13-65,5-23 63,-2 32 160,17-36-159,-18 42 224,0-1 0,0 1 0,0-1 0,0 1 0,0-1 0,0 1 0,0-1 0,0 1 0,1 0 0,-1 0 0,0 0 0,1 0 0,-1 0 0,1 0 0,0 0 0,-1 0 0,1 0 0,0 1 0,-1-1 0,1 1-1,2-1 1,-2 2 14,-1-1 0,0 1-1,0-1 1,0 1-1,0 0 1,0 0-1,0 0 1,0-1 0,0 1-1,-1 0 1,1 0-1,0 0 1,-1 0 0,1 0-1,0 1 1,-1-1-1,1 0 1,-1 0-1,0 0 1,1 0 0,-1 1-1,0-1 1,0 0-1,1 0 1,-1 2 0,4 36 151,-3-38-162,0 12-49,0-5-630,-1 1 0,1-1 0,-2 1 0,-1 14 0,-1-16-2178</inkml:trace>
 </inkml:ink>
@@ -5679,7 +5746,7 @@
   <inkml:trace contextRef="#ctx0" brushRef="#br0" timeOffset="4062.18">379 634 2881,'49'11'3043,"-49"-11"-2863,1 0 1,-1 1-1,1-1 0,-1 0 0,1 0 1,-1 0-1,1 1 0,-1-1 1,1 0-1,-1 1 0,1-1 0,-1 0 1,1 1-1,-1-1 0,0 0 1,1 1-1,-1-1 0,0 1 1,1-1-1,-1 1 0,0-1 0,1 2 1,-2 13 1041,1-13-708,-10 110 5844,10-112-6362,0 1-1,0-1 1,0 0 0,0 1-1,0-1 1,0 1 0,0-1-1,0 1 1,0-1 0,0 0-1,0 1 1,1-1 0,-1 1-1,0-1 1,0 0-1,0 1 1,1-1 0,-1 1-1,0-1 1,1 0 0,-1 1-1,0-1 1,1 0 0,-1 0-1,0 1 1,1-1-1,-1 0 1,0 0 0,1 0-1,-1 1 1,1-1 0,-1 0-1,1 0 1,-1 0 0,0 0-1,1 0 1,-1 0-1,1 0 1,-1 0 0,1 0-1,-1 0 1,0 0 0,1 0-1,-1 0 1,1 0 0,-1 0-1,1 0 1,0-1 0,0 1-32,1-1 1,-1 0 0,1 1 0,-1-1 0,1 0-1,-1 0 1,1 0 0,-1 0 0,0 0-1,1 0 1,1-2 0,16-36-687,-17 35 630,-1 0-1,1 0 0,0-1 0,0 1 0,0 0 0,1 1 1,-1-1-1,1 0 0,0 1 0,0-1 0,0 1 1,1 0-1,-1 0 0,1 0 0,-1 1 0,1-1 0,4-1 1,4-1 37,-1 0-142,-1 1 0,1-2 0,-1 1-1,-1-1 1,16-13 0,-57 27 1046,23-3-605,1-1 0,0 2 0,0-1-1,1 1 1,-1 0 0,1 1-1,-11 12 1,16-15-156,-1 0 1,0 0-1,1 0 0,0 1 0,0-1 1,0 0-1,1 1 0,-1-1 0,1 1 1,0 0-1,0 0 0,1-1 0,-1 1 1,1 0-1,0 0 0,1 0 0,0 6 1,0-8-103,0-1 1,0 1 0,0-1-1,0 1 1,0-1 0,1 0-1,-1 1 1,1-1 0,-1 0-1,1 0 1,0 0 0,0 0-1,0-1 1,0 1 0,0 0-1,1-1 1,-1 1 0,0-1-1,1 0 1,-1 0 0,1 0-1,3 1 1,-5-1-7,1-1 0,0 1-1,0-1 1,-1 1 0,1-1 0,0 0-1,0 0 1,-1 0 0,1 0 0,0 0-1,0 0 1,0 0 0,-1-1 0,1 1-1,0-1 1,0 1 0,-1-1 0,1 1-1,0-1 1,-1 0 0,1 0 0,-1 0-1,1 0 1,-1 0 0,0 0 0,1-1-1,-1 1 1,0 0 0,0-1 0,0 1-1,0-1 1,0 1 0,1-3 0,2-8 163,0 0 0,3-23 0,-5 24-151,0 0 0,1 0 0,5-13 0,-6 20-567,-1 1 0,1-1 0,0 1 0,0 0 0,0 0 0,0 0 0,1 0 0,-1 1 0,1-1 0,0 1 0,0-1 0,0 1 0,6-4 0,6-1-6319</inkml:trace>
   <inkml:trace contextRef="#ctx0" brushRef="#br0" timeOffset="4437.38">798 630 5753,'0'0'6946,"12"-5"-6852,36-18-135,-46 22 23,-1-1 0,0 1 0,1 0 0,-1-1 0,0 1 0,0-1 0,0 0 0,0 1 0,0-1 0,0 0 0,0 1 0,-1-1 0,1 0 0,-1 0 0,1 0 0,-1 0 0,0 1 0,1-1 0,-1 0 0,0 0 0,0 0 0,0 0 0,-1 0 0,1 0 0,0 0 0,-1 0 0,1 1 0,-1-1 0,0 0 0,0 0 0,1 1 0,-1-1 0,0 0 0,0 1 0,-3-4 0,2 5 83,0 0 1,0 0-1,0 0 0,0 0 1,0 0-1,0 0 0,0 0 1,0 0-1,0 1 0,0-1 1,0 1-1,0 0 1,0 0-1,0-1 0,1 1 1,-1 0-1,0 1 0,0-1 1,1 0-1,-1 0 0,1 1 1,-1-1-1,1 1 0,0-1 1,-1 1-1,1-1 0,0 1 1,0 0-1,0 0 1,0 0-1,1-1 0,-2 4 1,-3 8 334,1 0 0,0 0 0,-3 22 0,6-31-286,-24 209 601,24-210-1005,-5 18-1451,-5-13-3995,3-7 430</inkml:trace>
   <inkml:trace contextRef="#ctx0" brushRef="#br0" timeOffset="4811.96">688 752 656,'0'0'12515,"14"-3"-11714,-1 1-712,0 0 0,0 0 0,0 2 0,0-1 0,0 2 0,24 3 0,-2 2-1510,-30-6 733,0 1 1,-1-1-1,1 1 1,0-1-1,0-1 1,0 1-1,-1-1 1,1 1-1,6-3 1,-2-6-2013,-9 0 3824,0 8-826,-1 0 0,1 1 0,-1-1 0,0 0 0,1 1 0,-1-1-1,0 0 1,1 1 0,-1-1 0,0 1 0,0-1 0,0 1 0,0-1 0,1 1 0,-1 0 0,0-1 0,0 1 0,0 0 0,0 0 0,0-1 0,0 1 0,-1 0 0,1 0-123,0 0 0,0 0 0,-1 0 0,1 0 1,0 0-1,0 0 0,0 0 0,0 1 0,0-1 0,0 0 1,-1 1-1,1-1 0,0 1 0,0-1 0,0 1 0,0-1 1,0 1-1,1 0 0,-1-1 0,0 1 0,0 0 0,0 0 1,1 0-1,-1-1 0,0 1 0,0 2 0,0 1-64,0-1 0,0 1 0,0-1 0,1 1-1,0 0 1,0-1 0,0 5 0,0-1-73,0-5-45,1 0 0,-1 0 0,1 1 0,0-1 0,0 0 0,0 0 0,0 0 0,0 0 0,0 0 0,0-1 0,0 1 0,1 0 0,-1 0 0,1-1 0,0 1 0,-1-1 0,1 1 0,3 1 0,-5-3-49,1 1 0,0 0 1,0-1-1,0 1 0,-1-1 0,1 1 1,0-1-1,0 0 0,0 1 0,0-1 1,0 0-1,0 1 0,0-1 0,0 0 1,0 0-1,0 0 0,0 0 0,0 0 1,0 0-1,0 0 0,0 0 0,0-1 1,-1 1-1,1 0 0,0 0 0,0-1 0,0 1 1,0-1-1,0 1 0,0-1 0,0 1 1,-1-1-1,1 1 0,0-1 0,0 0 1,-1 1-1,1-1 0,-1 0 0,1 0 1,0 0-1,0-1 0,1-4 78,0-1 0,0 1 0,-1-1 0,1 1 1,-1-1-1,-1 0 0,1 0 0,-2-6 952,1 36 1053,0-15-2031,0-1 0,1 1-1,0 0 1,3 14 0,-4-21-103,0-1 1,1 1-1,-1 0 1,0-1 0,0 1-1,1 0 1,-1-1-1,0 1 1,1 0 0,-1-1-1,1 1 1,-1-1-1,1 1 1,-1-1 0,1 1-1,-1-1 1,1 1-1,0-1 1,-1 0 0,1 1-1,0-1 1,-1 0-1,1 1 1,1-1 0,-1 0-197,1 0 0,-1-1 0,1 1 0,-1-1 0,1 1 0,-1-1 0,0 0 0,1 1 1,-1-1-1,0 0 0,0 0 0,1 0 0,-1 0 0,0 0 0,0 0 0,0 0 0,1-2 0,12-14-3119</inkml:trace>
-  <inkml:trace contextRef="#ctx0" brushRef="#br0" timeOffset="5144.97">1067 617 3729,'0'0'8762,"-15"71"-6274,6-39-367,-1 1-857,2 0-536,1-4-312,4-5-240,3-8-176,0-7-832,3-9-1304,9-12-2217,1-7-496</inkml:trace>
+  <inkml:trace contextRef="#ctx0" brushRef="#br0" timeOffset="5144.96">1067 617 3729,'0'0'8762,"-15"71"-6274,6-39-367,-1 1-857,2 0-536,1-4-312,4-5-240,3-8-176,0-7-832,3-9-1304,9-12-2217,1-7-496</inkml:trace>
   <inkml:trace contextRef="#ctx0" brushRef="#br0" timeOffset="5552.05">1223 593 8738,'0'0'4145,"-37"76"-1505,21-36-447,3 2-609,2-3-576,7-3-528,4-7-456,0-8-24,16-9-1120,3-6-2785,2-6-3576</inkml:trace>
 </inkml:ink>
 </file>
@@ -5769,8 +5836,8 @@
   <inkml:trace contextRef="#ctx0" brushRef="#br0" timeOffset="406.24">1891 35 912</inkml:trace>
   <inkml:trace contextRef="#ctx0" brushRef="#br0" timeOffset="407.24">1891 35 912,'51'71'5545,"-50"-70"-5469,0-1 0,-1 1 0,1 0 0,0-1 0,-1 1 0,1 0 0,-1-1 0,1 1 0,-1 0 0,0 0 0,1 0 0,-1-1 0,0 1-1,1 0 1,-1 0 0,0 0 0,0 0 0,0 0 0,0-1 0,0 1 0,0 0 0,0 0 0,0 0 0,0 0 0,0 0 0,0 0 0,-1-1 0,1 1-1,0 0 1,-1 0 0,1 0 0,0-1 0,-1 1 0,1 0 0,-2 1 0,-1 3 603,2-2-591,1 0 0,-1-1 0,1 1 0,0 0 0,0 0 1,0 0-1,0 0 0,1-1 0,-1 1 0,1 0 0,-1 0 0,3 3 0,-3-5-132,1 0 0,-1 0-1,1-1 1,0 1 0,-1 0 0,1-1-1,0 1 1,0 0 0,0-1 0,-1 1 0,1-1-1,0 1 1,0-1 0,0 1 0,0-1-1,0 0 1,0 1 0,0-1 0,0 0-1,0 0 1,0 0 0,0 0 0,0 0-1,0 0 1,0 0 0,0 0 0,0 0 0,0 0-1,0 0 1,0-1 0,0 1 0,0 0-1,0-1 1,0 1 0,0-1 0,-1 1-1,1-1 1,1-1 0,2 0-65,-1 0 0,0 0 0,1-1-1,-1 0 1,-1 0 0,1 1 0,0-2 0,-1 1 0,1 0-1,-1 0 1,0-1 0,0 1 0,0-1 0,1-6 0,0 4 99,-1-1 1,0 0-1,-1 1 0,0-1 1,0 0-1,0 0 1,-1-12-1,0 18 50,-1 0 1,1 0-1,-1 0 0,1 0 0,-1 0 0,0 0 0,0 0 0,1 0 1,-1 0-1,0 1 0,0-1 0,0 0 0,0 0 0,0 1 1,0-1-1,0 1 0,0-1 0,0 0 0,0 1 0,0 0 0,0-1 1,0 1-1,-1 0 0,1 0 0,0-1 0,0 1 0,0 0 1,-1 0-1,1 0 0,0 0 0,0 1 0,0-1 0,0 0 0,-2 1 1,-1-1-153,0 1 1,0-1-1,0 1 1,0 0-1,1 0 1,-1 0-1,0 1 1,1-1-1,-6 4 1,-2 7-1316,4-1-1476</inkml:trace>
   <inkml:trace contextRef="#ctx0" brushRef="#br0" timeOffset="750.13">2055 150 8482,'0'0'5552,"7"-13"-5432,-7 12-117,10-18-21,1 0 1,16-21-1,-24 35-6,0 1 0,0-1-1,1 1 1,0 0 0,-1 1 0,1-1 0,0 1-1,1 0 1,-1-1 0,1 2 0,-1-1 0,1 1-1,0-1 1,0 1 0,0 0 0,0 1-1,10-2 1,-14 3 35,0 0-1,-1 1 0,1-1 1,0 1-1,-1-1 1,1 1-1,-1-1 0,1 1 1,-1 0-1,0-1 1,1 1-1,-1 0 0,1-1 1,-1 1-1,0 0 1,0-1-1,1 1 0,-1 0 1,0-1-1,0 1 1,0 0-1,0 0 0,0-1 1,0 1-1,0 0 1,0 0-1,0-1 0,-1 3 1,-1 24 254,-1-15-398,0-1 0,-1 1 0,-1-1 0,0 0 1,-1 0-1,0 0 0,-13 18 0,9-14-1176,-2 3-3272</inkml:trace>
-  <inkml:trace contextRef="#ctx0" brushRef="#br0" timeOffset="2082.72">32 479 2969,'0'0'9358,"-1"12"-8438,1 6-384,-1 0 0,-1 0 0,0 0 0,-2 0 0,0-1 0,-1 0-1,-7 18 1,13-61-1313,-1 7 473,3 6 26,1-1 0,1 0 0,0 1 0,1 0 0,1 0-1,-1 1 1,2 0 0,0 0 0,0 1 0,1 0 0,1 0 0,0 1 0,17-14 0,-26 23 226,1-1 1,-1 1-1,1 0 0,0 0 0,-1 0 1,1 1-1,0-1 0,0 0 1,0 1-1,0-1 0,0 1 0,0-1 1,0 1-1,0 0 0,0 0 0,2 0 1,-3 1 47,0-1 0,0 1-1,0-1 1,-1 1 0,1 0 0,0-1 0,0 1 0,-1 0 0,1 0 0,0-1 0,-1 1 0,1 0 0,-1 0 0,1 0 0,-1 0-1,1 0 1,-1 0 0,0 0 0,1 0 0,-1 0 0,0 0 0,0 0 0,0 0 0,0 0 0,0 0 0,0 0 0,0 0 0,0 2-1,0 2 116,0-1 0,-1 1 0,0-1 0,1 0 0,-1 1 0,-1-1 0,1 0 0,-1 1 0,0-1 0,0 0 0,0 0-1,0 0 1,0-1 0,-1 1 0,0 0 0,0-1 0,0 0 0,0 0 0,-1 0 0,1 0 0,-1 0 0,1 0-1,-8 2 1,11-4-167,24 12-1543,-23-10 1633,0 0-1,0 1 1,0-1-1,0 0 1,-1 0-1,1 0 0,-1 1 1,0-1-1,0 0 1,0 1-1,0-1 1,0 0-1,-1 0 0,0 1 1,0-1-1,0 0 1,0 0-1,0 0 1,0 0-1,-1 0 0,1 0 1,-1 0-1,0-1 1,0 1-1,0 0 1,-3 2-1,1-1 59,0 0 0,0 0 0,0 0 0,0-1 0,0 1 0,-1-1 0,1 0 0,-1 0 0,0-1 0,0 0-1,0 1 1,0-2 0,-1 1 0,1-1 0,-7 2 0,11-3-217,0 0-1,0 0 1,0-1-1,0 1 0,0 0 1,0 0-1,0-1 1,0 1-1,0 0 1,0-1-1,1 1 1,-1-1-1,0 1 1,0-1-1,0 0 0,0 1 1,1-1-1,-1 0 1,0 1-1,0-1 1,1 0-1,-1 0 1,1 0-1,-1 0 1,1 0-1,-1 0 0,1 0 1,0 0-1,-1 0 1,1 0-1,0 0 1,0 0-1,-1 0 1,1 0-1,0-2 1,-2-14-5066</inkml:trace>
-  <inkml:trace contextRef="#ctx0" brushRef="#br0" timeOffset="2432.24">187 574 8490,'0'0'5974,"-8"12"-5156,-23 37-431,30-47-376,0 0 1,0 0-1,0 0 1,0 0 0,0 0-1,0 0 1,1 0-1,-1 0 1,1 0 0,0 1-1,-1-1 1,1 0-1,0 0 1,0 3 0,1-4-28,-1-1 0,0 1 0,0-1 0,1 1 0,-1 0 0,0-1 1,1 1-1,-1-1 0,1 1 0,-1 0 0,1-1 0,-1 1 0,1-1 1,-1 0-1,1 1 0,-1-1 0,1 1 0,0-1 0,-1 0 1,1 1-1,-1-1 0,1 0 0,0 0 0,-1 0 0,1 1 0,1-1 1,1 0-85,-1 0 0,1 0 1,0 0-1,-1-1 0,1 1 1,-1-1-1,1 1 0,-1-1 1,1 0-1,-1 0 0,1 0 1,-1 0-1,0 0 0,1-1 1,-1 1-1,3-3 0,6-10-1276,0 1-1,15-27 1,1-8-4303,-21 37 2791</inkml:trace>
+  <inkml:trace contextRef="#ctx0" brushRef="#br0" timeOffset="2082.71">32 479 2969,'0'0'9358,"-1"12"-8438,1 6-384,-1 0 0,-1 0 0,0 0 0,-2 0 0,0-1 0,-1 0-1,-7 18 1,13-61-1313,-1 7 473,3 6 26,1-1 0,1 0 0,0 1 0,1 0 0,1 0-1,-1 1 1,2 0 0,0 0 0,0 1 0,1 0 0,1 0 0,0 1 0,17-14 0,-26 23 226,1-1 1,-1 1-1,1 0 0,0 0 0,-1 0 1,1 1-1,0-1 0,0 0 1,0 1-1,0-1 0,0 1 0,0-1 1,0 1-1,0 0 0,0 0 0,2 0 1,-3 1 47,0-1 0,0 1-1,0-1 1,-1 1 0,1 0 0,0-1 0,0 1 0,-1 0 0,1 0 0,0-1 0,-1 1 0,1 0 0,-1 0 0,1 0 0,-1 0-1,1 0 1,-1 0 0,0 0 0,1 0 0,-1 0 0,0 0 0,0 0 0,0 0 0,0 0 0,0 0 0,0 0 0,0 0 0,0 2-1,0 2 116,0-1 0,-1 1 0,0-1 0,1 0 0,-1 1 0,-1-1 0,1 0 0,-1 1 0,0-1 0,0 0 0,0 0-1,0 0 1,0-1 0,-1 1 0,0 0 0,0-1 0,0 0 0,0 0 0,-1 0 0,1 0 0,-1 0 0,1 0-1,-8 2 1,11-4-167,24 12-1543,-23-10 1633,0 0-1,0 1 1,0-1-1,0 0 1,-1 0-1,1 0 0,-1 1 1,0-1-1,0 0 1,0 1-1,0-1 1,0 0-1,-1 0 0,0 1 1,0-1-1,0 0 1,0 0-1,0 0 1,0 0-1,-1 0 0,1 0 1,-1 0-1,0-1 1,0 1-1,0 0 1,-3 2-1,1-1 59,0 0 0,0 0 0,0 0 0,0-1 0,0 1 0,-1-1 0,1 0 0,-1 0 0,0-1 0,0 0-1,0 1 1,0-2 0,-1 1 0,1-1 0,-7 2 0,11-3-217,0 0-1,0 0 1,0-1-1,0 1 0,0 0 1,0 0-1,0-1 1,0 1-1,0 0 1,0-1-1,1 1 1,-1-1-1,0 1 1,0-1-1,0 0 0,0 1 1,1-1-1,-1 0 1,0 1-1,0-1 1,1 0-1,-1 0 1,1 0-1,-1 0 1,1 0-1,-1 0 0,1 0 1,0 0-1,-1 0 1,1 0-1,0 0 1,0 0-1,-1 0 1,1 0-1,0-2 1,-2-14-5066</inkml:trace>
+  <inkml:trace contextRef="#ctx0" brushRef="#br0" timeOffset="2432.23">187 574 8490,'0'0'5974,"-8"12"-5156,-23 37-431,30-47-376,0 0 1,0 0-1,0 0 1,0 0 0,0 0-1,0 0 1,1 0-1,-1 0 1,1 0 0,0 1-1,-1-1 1,1 0-1,0 0 1,0 3 0,1-4-28,-1-1 0,0 1 0,0-1 0,1 1 0,-1 0 0,0-1 1,1 1-1,-1-1 0,1 1 0,-1 0 0,1-1 0,-1 1 0,1-1 1,-1 0-1,1 1 0,-1-1 0,1 1 0,0-1 0,-1 0 1,1 1-1,-1-1 0,1 0 0,0 0 0,-1 0 0,1 1 0,1-1 1,1 0-85,-1 0 0,1 0 1,0 0-1,-1-1 0,1 1 1,-1-1-1,1 1 0,-1-1 1,1 0-1,-1 0 0,1 0 1,-1 0-1,0 0 0,1-1 1,-1 1-1,3-3 0,6-10-1276,0 1-1,15-27 1,1-8-4303,-21 37 2791</inkml:trace>
   <inkml:trace contextRef="#ctx0" brushRef="#br0" timeOffset="2760.06">188 574 2737,'87'30'1929,"-86"-29"-1807,0-1 1,1 1-1,-1-1 0,0 1 0,1 0 0,-1 0 0,0-1 1,0 1-1,1 0 0,-1 0 0,0 0 0,0 0 0,0 0 0,1 3 1,-2 8 1654,0-12-1632,-1 0 0,1 1 0,0-1 0,0 0 0,0 0 0,0 1 0,0-1 0,0 0 0,0 1 0,0-1 0,-1 0 0,1 0 0,0 1 0,0-1 0,0 0 0,0 1 0,0-1 0,0 0 0,1 0 0,-1 1 0,0-1 0,0 0 0,0 0 0,0 1 0,0-1 0,0 0 0,0 1 0,1-1 0,-1 0 0,0 0 0,0 0 0,0 1 0,1-1 0,-1 0 0,0 0 0,0 0 0,0 1 0,1-1 0,1-2 138,0-1 0,0 1 0,0-1 0,0 1 0,0-1 0,-1 0 0,1 1 0,1-7 0,6-9-243,-6 15-88,0-1 0,1 0 0,-1 1 0,1 0 0,-1 0-1,1 0 1,0 0 0,0 1 0,0-1 0,6-1 0,-9 3 25,0 1 1,0-1 0,0 1 0,0 0-1,0 0 1,0 0 0,0 0 0,0-1-1,0 1 1,0 1 0,0-1 0,0 0-1,0 0 1,0 0 0,0 0 0,0 1-1,0-1 1,0 0 0,0 1 0,1 0-1,-1 0 15,0 0 0,0 0 0,0 1 0,0-1 0,0 0 0,0 1 0,0-1 0,-1 0 0,1 1 0,-1-1 0,1 1 0,-1-1 0,1 1 0,-1-1 0,0 1 0,0 0 0,0 2 0,2 9-859,-2-1 0,0 1 0,-1 0 0,-2 14 0,0-15-3542</inkml:trace>
   <inkml:trace contextRef="#ctx0" brushRef="#br0" timeOffset="3325.61">507 559 6513,'0'0'8230,"-13"11"-7091,-42 40-508,51-49-602,1 1 1,0 0-1,0 0 1,0 0-1,0 0 1,1 0-1,-1 1 1,1-1-1,0 1 1,0-1-1,0 1 0,1 0 1,-1 0-1,1 0 1,0 0-1,0 0 1,0 0-1,1 0 1,-1 0-1,1 7 1,0-11-67,0 1 0,0-1 0,0 0 0,0 0 0,1 1 0,-1-1 0,0 0 0,0 0 0,0 1 0,0-1 0,1 0 0,-1 0 0,0 0 0,0 1 0,1-1 0,-1 0 0,0 0 1,0 0-1,1 1 0,-1-1 0,0 0 0,0 0 0,1 0 0,-1 0 0,0 0 0,0 0 0,1 0 0,-1 0 0,0 0 0,1 0 0,-1 0 0,0 0 0,1 0 0,-1 0 0,0 0 0,0 0 0,1 0 0,-1 0 1,0 0-1,1-1 0,13-4-782,-6-2 409,1-2 0,-2 1 0,1-1 0,-1 0 0,-1-1 1,0 1-1,0-1 0,6-16 0,-4 11-133,2-4-260,0 1 258,0 1-1,-2-2 1,0 1 0,-1-1 0,8-33 0,-18 63 4413,-8 10-2611,-1 3-498,4-5-19,2-1 0,-5 24 0,10-34-663,-1 0 1,1 1 0,1-1 0,-1 0 0,1 1-1,1-1 1,2 16 0,-2-22-101,0-1 1,-1 1-1,1-1 0,0 1 1,0-1-1,0 0 1,0 0-1,0 1 0,0-1 1,1 0-1,-1 0 1,0 0-1,1 0 0,-1 0 1,1-1-1,-1 1 0,1 0 1,-1-1-1,1 1 1,-1-1-1,1 1 0,-1-1 1,1 0-1,0 1 0,-1-1 1,1 0-1,0 0 1,-1 0-1,1-1 0,2 1 1,2-1-127,0 0 0,0 0 0,0 0-1,-1 0 1,1-1 0,0 0 0,6-3 0,2-3-351,-1-1 0,1-1 0,13-13 0,-23 20 319,0-1 0,0 1 1,0-1-1,-1 0 0,0 0 0,0 0 0,0-1 0,-1 1 0,1-1 0,-1 1 1,0-1-1,0 0 0,-1 0 0,2-5 0,-3 9 234,0 0 0,0 1-1,-1-1 1,1 0 0,0 1 0,0-1-1,-1 0 1,1 1 0,0-1 0,-1 1-1,1-1 1,-1 1 0,1-1 0,0 1-1,-1-1 1,0 1 0,1-1-1,-1 1 1,1 0 0,-1-1 0,1 1-1,-1 0 1,0-1 0,1 1 0,-1 0-1,0 0 1,1 0 0,-1-1 0,0 1-1,1 0 1,-1 0 0,0 0 0,1 0-1,-1 0 1,0 0 0,1 0 0,-1 1-1,0-1 1,1 0 0,-2 1 0,-31 8 1484,27-6-1456,0 0 0,1 1 0,-1 0 0,1 0 0,0 0 0,0 1 0,0 0 0,1 0 0,0 0 0,0 1 1,0-1-1,0 1 0,1 0 0,0 0 0,0 0 0,1 0 0,0 0 0,0 1 0,0-1 0,1 1 0,0 0 0,0-1 1,0 1-1,1 7 0,1-13-121,-1 0 0,0-1 0,0 1 0,0 0 0,1 0 1,-1 0-1,1-1 0,-1 1 0,0 0 0,1 0 0,-1-1 1,1 1-1,-1 0 0,1-1 0,0 1 0,-1-1 0,1 1 0,0 0 1,-1-1-1,1 0 0,0 1 0,0-1 0,0 1 0,-1-1 0,1 0 1,0 0-1,0 1 0,1-1 0,28 1-2054,-20-1 755,16 0-2985</inkml:trace>
   <inkml:trace contextRef="#ctx0" brushRef="#br0" timeOffset="3797.44">801 549 9282,'0'0'8757,"-5"13"-8365,-13 42-228,16-50-159,1 0 0,0 1 0,0-1 0,0 0-1,1 0 1,0 1 0,0-1 0,2 9 0,-2-11-45,1 0-1,-1 1 1,0-1-1,0 0 0,0 0 1,0 0-1,-1 1 0,1-1 1,-2 3-1,1-5-6,0 0 1,1 0-1,-1 0 0,0 0 0,0-1 0,0 1 0,0 0 0,0-1 1,-1 1-1,1-1 0,0 1 0,0-1 0,0 1 0,0-1 1,-1 0-1,1 0 0,0 1 0,0-1 0,0 0 0,-1 0 0,1 0 1,-2-1-1,-29-3-2729,0-18-2871,21 11 531</inkml:trace>
@@ -5958,7 +6025,7 @@
   <inkml:trace contextRef="#ctx0" brushRef="#br0" timeOffset="1406.81">833 7 9914,'0'0'4952,"-12"13"-2277,-9 7-1739,-9 7 537,1 2 0,-47 63 0,75-91-1497,0 1 0,0-1 1,0 0-1,0 1 1,0-1-1,0 1 1,0 0-1,1-1 1,-1 1-1,1 0 1,-1-1-1,1 1 1,-1 0-1,1-1 1,0 1-1,0 0 1,0 0-1,0-1 1,0 1-1,0 0 0,1 0 1,-1-1-1,1 4 1,1-4-66,-1 0-1,1 1 1,0-1 0,-1 0 0,1 0-1,0 0 1,-1 0 0,1 0 0,0-1-1,0 1 1,0-1 0,0 1 0,0-1-1,0 1 1,0-1 0,0 0 0,0 0-1,0 0 1,3-1 0,4 1-237,1 0-1,0-1 1,0 0 0,0-1 0,-1 0-1,1 0 1,-1-1 0,0 0 0,0-1-1,0 0 1,0-1 0,14-9 0,-22 14 343,0-1 1,0 1-1,0-1 1,0 1-1,-1-1 1,1 0-1,0 1 1,0-1-1,-1 0 1,1 0-1,-1 1 1,1-1-1,0 0 1,-1 0-1,1 0 0,-1 0 1,0 0-1,1 0 1,-1 0-1,0 0 1,0 0-1,1-1 1,-2 1 44,1 0 1,0 1-1,-1-1 0,1 0 1,-1 1-1,1-1 1,-1 0-1,1 1 0,-1-1 1,1 1-1,-1-1 0,0 1 1,1-1-1,-1 1 1,0-1-1,0 1 0,1 0 1,-1-1-1,0 1 0,-1 0 1,-5-2 330,1 0 1,-1 1-1,0 0 1,-13-1-1,14 3-378,-1-1 0,1 0 0,0 1 0,-1 1 0,1-1 0,0 1-1,0 0 1,0 0 0,0 0 0,0 1 0,0 0 0,1 1 0,0-1 0,-1 1-1,1 0 1,0 0 0,1 0 0,-1 1 0,1 0 0,0 0 0,0 0 0,0 0-1,1 0 1,0 1 0,0 0 0,0 0 0,1 0 0,0 0 0,0 0 0,0 0 0,0 8-1,2-12-112,-1-1 0,1 1-1,1-1 1,-1 1 0,0-1-1,0 1 1,0-1 0,1 1-1,-1-1 1,1 1-1,-1-1 1,1 0 0,0 1-1,-1-1 1,1 0 0,0 1-1,0-1 1,0 0 0,0 0-1,0 0 1,0 0 0,3 2-1,-1-1-439,1 0-1,0 0 1,0 0-1,0-1 0,0 0 1,0 1-1,5-1 1,21 3-4822</inkml:trace>
   <inkml:trace contextRef="#ctx0" brushRef="#br0" timeOffset="1735.24">966 178 6689,'0'0'10779,"-14"1"-8340,-47 7-761,56-7-1528,0 0 0,0 1 0,1-1 0,-1 1 0,1 0 0,-1 0 0,1 1 0,0-1 1,0 1-1,0 0 0,0 0 0,0 1 0,-6 6 0,9-8-187,-1 0 1,0 1-1,1-1 0,0 0 0,-1 0 0,1 1 1,0-1-1,0 1 0,0-1 0,0 1 1,1-1-1,-1 1 0,1 0 0,-1-1 0,1 1 1,0 0-1,0-1 0,0 1 0,1 0 1,-1-1-1,1 1 0,-1 0 0,2 2 1,-1-4-129,0 1 1,0-1-1,0 1 1,1-1-1,-1 0 1,1 0-1,-1 1 1,1-1 0,-1 0-1,1 0 1,0 0-1,-1-1 1,1 1-1,0 0 1,0-1-1,-1 1 1,1-1-1,0 1 1,0-1 0,0 0-1,0 0 1,0 0-1,0 0 1,-1 0-1,1 0 1,4-1-1,-2 0-338,1 0 0,0 0 0,-1 0 0,1 0 0,-1-1 0,1 1 0,-1-1 0,0 0 0,0-1 0,4-2-1,-1 0-393,-1-1 0,0 0 0,-1 0 0,8-11 0,-6-2 2075,-22 38 2608,6-7-3314,5-6-424,0 0 1,1 0-1,0 0 0,0 0 0,0 0 0,1 1 0,0-1 0,0 1 0,1 0 1,-2 13-1,6-9-2286,7-7-2768</inkml:trace>
   <inkml:trace contextRef="#ctx0" brushRef="#br0" timeOffset="2083.09">1077 188 7946,'0'0'10114,"-54"86"-9442,51-68-456,3-5-216,0-5-696,9-7-768,12-2-617,-2-12-671,-2-3-2882</inkml:trace>
-  <inkml:trace contextRef="#ctx0" brushRef="#br0" timeOffset="2442.18">1226 198 4865,'0'0'18895,"-8"4"-17920,2-1-896,0-1 1,0 2-1,0-1 0,0 1 1,1-1-1,0 2 1,0-1-1,0 0 1,0 1-1,0 0 1,1 0-1,0 1 0,-5 8 1,8-11-291,-1 1 1,0-1 0,0 0-1,0 1 1,0-1 0,0 0-1,-1 0 1,0 0-1,1-1 1,-1 1 0,0-1-1,0 0 1,0 1 0,-1-1-1,1 0 1,0-1-1,-1 1 1,-3 1 0,-29-1-8745</inkml:trace>
+  <inkml:trace contextRef="#ctx0" brushRef="#br0" timeOffset="2442.17">1226 198 4865,'0'0'18895,"-8"4"-17920,2-1-896,0-1 1,0 2-1,0-1 0,0 1 1,1-1-1,0 2 1,0-1-1,0 0 1,0 1-1,0 0 1,1 0-1,0 1 0,-5 8 1,8-11-291,-1 1 1,0-1 0,0 0-1,0 1 1,0-1 0,0 0-1,-1 0 1,0 0-1,1-1 1,-1 1 0,0-1-1,0 0 1,0 1 0,-1-1-1,1 0 1,0-1-1,-1 1 1,-3 1 0,-29-1-8745</inkml:trace>
   <inkml:trace contextRef="#ctx0" brushRef="#br0" timeOffset="2801.94">1280 181 6737,'0'0'15969,"-2"2"-15689,-1 2-257,1 0 0,-1 1-1,1-1 1,0 0 0,0 1-1,1-1 1,-1 1 0,1 0-1,0-1 1,-1 7 0,2-7 11,-1 1-1,1 0 1,-1-1 0,-1 1-1,1-1 1,-1 0 0,1 1 0,-1-1-1,-1 0 1,1 0 0,0 0-1,-1 0 1,0-1 0,0 1 0,0-1-1,-6 6 1,4-6-127,1-1 1,-1 1-1,-1-1 1,1 0-1,0 0 1,0 0-1,-1-1 0,1 0 1,-1 0-1,1 0 1,-1-1-1,0 0 0,-8 0 1,13-1-57,1 1-1,-1 0 1,0-1 0,1 1 0,-1-1-1,0 0 1,1 1 0,-1-1 0,1 1-1,-1-1 1,1 0 0,-1 1 0,1-1-1,0 0 1,-1 1 0,1-1 0,0 0-1,0 0 1,-1 0 0,1 1 0,0-1-1,0 0 1,0 0 0,0 0 0,0 1-1,0-1 1,0 0 0,0 0 0,1-1-1,3-27-6689,7 4-2813</inkml:trace>
   <inkml:trace contextRef="#ctx0" brushRef="#br0" timeOffset="2802.94">1542 28 6529,'0'0'9394,"-36"77"-6441,15-48-1209,-4 2-847,0 0-433,-2-2-264,3-2-200,2-5-504,0 0-1113,4-6-2528,5-7-3456</inkml:trace>
   <inkml:trace contextRef="#ctx0" brushRef="#br0" timeOffset="3165.42">1372 175 7218,'0'0'9223,"16"2"-8894,123 11-1601,-116-13 827,-15 0 104,0 0 0,0 0 0,0 1 0,0 0 1,0 0-1,9 3 0,-17-4 363,1 1 0,-1-1 1,1 1-1,-1-1 0,1 0 1,-1 1-1,1-1 0,-1 1 1,0-1-1,1 1 0,-1-1 1,0 1-1,1-1 0,-1 1 1,0 0-1,0-1 1,1 1-1,-1-1 0,0 1 1,0 0-1,0-1 0,0 1 1,0 0-1,0-1 0,0 1 1,0-1-1,0 1 0,0 0 1,0-1-1,0 1 0,-1 0 1,1-1-1,0 1 0,0-1 1,-1 1-1,1-1 0,0 1 1,-1-1-1,1 1 0,0-1 1,-1 1-1,1-1 0,-1 1 1,1-1-1,-2 1 0,-20 22 1993,5-9-1130,-31 19 1,48-33-1317,-2 1 269</inkml:trace>
@@ -5995,8 +6062,8 @@
   <inkml:trace contextRef="#ctx0" brushRef="#br0">134 34 9778,'0'0'8873,"11"-5"-8148,5 0-539,0-1-1,0 2 0,1 0 1,-1 1-1,27-1 0,-38 4-182,-1 0-14,0 0 0,0 0-1,0 0 1,1 0 0,-1 1 0,0 0-1,7 2 1,-11-3 8,1 0 1,-1 1-1,1-1 0,-1 0 1,1 1-1,-1-1 1,1 1-1,-1-1 0,1 0 1,-1 1-1,0-1 0,1 1 1,-1-1-1,0 1 0,1 0 1,-1-1-1,0 1 0,0-1 1,0 1-1,1-1 0,-1 1 1,0 0-1,0 0 0,0 1 1,0 0 0,-1 0-1,1 0 1,-1 0-1,1-1 1,-1 1-1,0 0 1,1 0 0,-1-1-1,0 1 1,-2 2-1,-5 7 9,-1 1-1,0-1 1,-20 18-1,17-18 6,0 0 0,-14 21 0,23-28-9,-1 2-1,1-1 1,1 0-1,-1 1 1,1-1 0,0 1-1,0 0 1,0-1-1,1 1 1,-1 10-1,1 5 99,1-15 7,0 1 0,0-1 0,-1 0 0,0 1 0,-2 8 0,2-13-90,1-1 1,-1 1 0,0-1-1,1 1 1,-1-1 0,0 0-1,0 1 1,0-1 0,0 0 0,0 0-1,-1 0 1,1 0 0,0 0-1,0 0 1,-1 0 0,1 0-1,0 0 1,-1-1 0,1 1-1,-1 0 1,1-1 0,-1 0 0,0 1-1,1-1 1,-1 0 0,-2 1-1,0-1-66,-1 0 0,1 0 0,0 0 0,-1 0 0,1-1 0,0 1 0,0-1-1,-1 0 1,1-1 0,0 1 0,0-1 0,0 0 0,1 0 0,-1 0 0,0 0 0,1 0 0,-4-4-1,0-1-692,0 0 0,1-1 0,0 0-1,0 0 1,1 0 0,-6-14-1,-5-14-5422</inkml:trace>
   <inkml:trace contextRef="#ctx0" brushRef="#br0" timeOffset="382.35">342 159 7578,'0'0'7343,"-10"15"-6093,-33 49-380,41-61-778,0 0-1,1 0 1,-1 0-1,1 1 1,0-1-1,-1 1 1,2-1-1,-1 1 1,0 0-1,1-1 1,-1 1-1,1 0 1,0-1-1,1 1 1,-1 0 0,0-1-1,2 5 1,-1-1 120,0-5-201,-1 0 0,0-1-1,1 1 1,-1 0 0,1-1 0,-1 1-1,1 0 1,0-1 0,-1 1-1,1-1 1,0 1 0,0-1-1,0 0 1,0 1 0,0-1-1,1 0 1,-1 0 0,0 0-1,1 0 1,-1 0 0,0 0 0,1 0-1,0 0 1,-1 0 0,1-1-1,-1 1 1,1-1 0,0 1-1,-1-1 1,1 0 0,0 0-1,-1 1 1,1-1 0,0 0-1,-1 0 1,1-1 0,0 1 0,0 0-1,-1-1 1,3 0 0,1 0-199,0-1-1,1 1 1,-1-1 0,0-1 0,0 1 0,0-1 0,-1 0 0,1 0 0,-1 0 0,1 0-1,6-8 1,40-59-8522,-30 40 338</inkml:trace>
   <inkml:trace contextRef="#ctx0" brushRef="#br0" timeOffset="742.76">623 7 5145,'0'0'12539,"-62"70"-11291,41-41-200,0 3-144,3 2-399,3-2-225,5 0-176,6-5-104,4-6-240,0-8-777,10-6-1047,17-8-1041,-4-13-1288,0-4-768</inkml:trace>
-  <inkml:trace contextRef="#ctx0" brushRef="#br0" timeOffset="1089.16">653 174 2497,'0'0'13947,"-28"85"-13707,21-72-240,4-6-1137</inkml:trace>
-  <inkml:trace contextRef="#ctx0" brushRef="#br0" timeOffset="1090.16">738 1 4417,'0'0'4817</inkml:trace>
+  <inkml:trace contextRef="#ctx0" brushRef="#br0" timeOffset="1089.15">653 174 2497,'0'0'13947,"-28"85"-13707,21-72-240,4-6-1137</inkml:trace>
+  <inkml:trace contextRef="#ctx0" brushRef="#br0" timeOffset="1090.15">738 1 4417,'0'0'4817</inkml:trace>
   <inkml:trace contextRef="#ctx0" brushRef="#br0" timeOffset="1545.94">979 67 9090,'0'0'9373,"12"13"-8803,32 41-148,-42-50-393,0 1 1,0-1-1,0 0 1,-1 1-1,1-1 1,-1 1 0,0-1-1,-1 1 1,1 0-1,-1-1 1,0 1-1,0 0 1,-1-1-1,1 1 1,-1 0-1,0-1 1,0 1-1,0-1 1,-1 0-1,-2 6 1,0-2-94,0 0-1,-1-1 1,0 1 0,-1-1 0,1 0-1,-1-1 1,-1 1 0,1-1 0,-1 0-1,0-1 1,0 0 0,-1 0 0,0 0-1,0-1 1,0 0 0,0-1 0,0 1-1,-1-2 1,0 1 0,1-1 0,-15 1-1,22-3 56,0 0 0,1 0-1,-1 0 1,0 0 0,1 0-1,-1 0 1,0 0 0,0-1-1,1 1 1,-1 0 0,1 0 0,-1-1-1,0 1 1,1 0 0,-1-1-1,0 1 1,1-1 0,-1 1-1,1-1 1,-1 1 0,1-1-1,-1 1 1,1-1 0,0 1-1,-1-1 1,1 0 0,0 1-1,-1-1 1,1 0 0,0 1-1,0-1 1,0 0 0,-1 1 0,1-1-1,0 0 1,0 0 0,0 1-1,0-1 1,0 0 0,0 1-1,0-1 1,1 0 0,-1 1-1,0-1 1,0 0 0,0 1-1,1-1 1,-1 0 0,1 0-1,0-2-25,0 0 0,0 1 0,0-1 0,1 1 0,-1-1 0,1 1 0,-1-1 0,1 1 0,0 0 0,0 0 0,4-4-1,0 3 23,0 0 0,0 1-1,0 0 1,0 0-1,0 0 1,0 1-1,0-1 1,1 2-1,-1-1 1,1 1-1,12 0 1,4 3-253,45 11 1,-10-2-3342,-32-9-1722</inkml:trace>
   <inkml:trace contextRef="#ctx0" brushRef="#br0" timeOffset="1890.35">1241 173 4425,'0'0'12412,"-13"9"-10149,-39 31-597,50-38-1601,-1 1 0,1-1 0,0 0 0,-1 1 0,1-1 0,1 1 0,-1 0 0,0 0 0,1 0 0,-1 0 0,1 0 0,0 0 0,0 0 0,0 0 0,0 0 0,1 0 0,-1 1 0,1-1 0,0 0 0,0 4 0,0-5-105,0-1-1,1 1 1,-1 0 0,1-1 0,-1 1 0,1 0 0,-1-1 0,1 1 0,0-1 0,0 1-1,0-1 1,0 0 0,0 1 0,0-1 0,0 0 0,0 1 0,0-1 0,1 0 0,-1 0-1,0 0 1,1 0 0,-1 0 0,1-1 0,-1 1 0,1 0 0,-1-1 0,1 1 0,0-1-1,-1 1 1,1-1 0,3 0 0,1 0-268,1 0-1,-1-1 1,0 0-1,1-1 1,-1 1-1,0-1 1,0 0 0,0-1-1,0 1 1,0-1-1,-1 0 1,1-1-1,-1 1 1,0-1 0,0 0-1,0-1 1,-1 1-1,1-1 1,5-8-1,-4 6 68,-1 0 0,0-1 0,0 1 0,-1-1 0,0 0 0,-1-1-1,1 1 1,-1-1 0,-1 1 0,0-1 0,0 0 0,-1 0 0,1-14-1,-2 21 251,-1 0 1,1 1-1,-1-1 0,1 0 0,-1 0 0,0 0 0,0 0 0,0 1 0,0-1 0,0 0 0,0 1 0,0-1 0,-1 1 1,1-1-1,0 1 0,-1 0 0,0 0 0,1-1 0,-1 1 0,1 0 0,-1 0 0,0 1 0,0-1 0,0 0 0,0 0 0,1 1 1,-1-1-1,0 1 0,0 0 0,0 0 0,0 0 0,0-1 0,-3 2 0,2-2-16,-1 1-1,0 0 1,0 0 0,1 1 0,-1-1-1,0 1 1,1 0 0,-1 0-1,0 0 1,1 0 0,-1 0 0,1 1-1,0 0 1,-1 0 0,1 0-1,0 0 1,-4 3 0,5-1-382,-1 0 0,1-1 0,0 1 0,0 0 0,1 0 0,-1 0 0,1 0 0,0 0 0,-1 7 0,1 9-6777</inkml:trace>
   <inkml:trace contextRef="#ctx0" brushRef="#br0" timeOffset="2391.01">1454 135 5569,'0'0'8538,"-3"3"-8497,-10 9-27,9-9 88,24-13 773,9-12-448,-24 17-436,1 0 0,0 0 0,0 0 0,1 1 0,0 0 0,-1 0 0,1 1 0,0 0 0,1 0 0,-1 0 0,0 1 0,1 1 0,0-1 0,10 0 0,-17 2-6,0 0 0,-1 0-1,1 0 1,0 0 0,0 0-1,-1 1 1,1-1 0,0 0-1,-1 1 1,1-1 0,0 0-1,-1 1 1,1-1 0,0 1 0,-1-1-1,1 1 1,-1-1 0,1 1-1,-1-1 1,1 1 0,-1 0-1,1-1 1,-1 1 0,1 1-1,5 23-77,-6-16 109,1 0 0,-2 0 0,-2 16 0,0-16-7,0-1 0,0 0 0,-1 0 0,0 0 0,0-1 0,-1 1 0,0-1 0,0 0 1,0 0-1,-12 10 0,3-4 3,-1-1 1,0 0 0,-30 18 0,40-27-2,1-1 1,0 1-1,-1-1 0,0 0 1,1-1-1,-1 1 1,0-1-1,0 0 0,0 0 1,-9 0-1,14 0-6,-1-1 0,1 0 0,-1 0 0,1 0 0,0 0 0,-1-1 0,1 1 0,-1 0 0,1 0 0,0 0 0,-1 0 1,1 0-1,-1 0 0,1-1 0,0 1 0,-1 0 0,1 0 0,-1-1 0,1 1 0,0 0 0,-1 0 0,1-1 0,0 1 0,0 0 0,-1-1 0,1 1 0,0-1 0,0 1 0,0 0 0,-1-1 0,1 1 0,0-1 0,0 1 0,0-1 0,4-18-36,-3 14-18,1 1 0,1 0 0,-1 0 0,1 0 1,-1 0-1,7-6 0,-5 7-63,1 0 1,0 0-1,0 0 1,0 1-1,0-1 1,0 1-1,1 0 1,-1 1-1,1-1 1,-1 1-1,1 0 1,-1 1-1,1-1 0,0 1 1,-1 0-1,1 1 1,0-1-1,-1 1 1,1 0-1,-1 1 1,1-1-1,-1 1 1,0 0-1,1 0 1,-1 1-1,8 5 1,0 4-2742</inkml:trace>
@@ -6067,11 +6134,11 @@
     </inkml:brush>
   </inkml:definitions>
   <inkml:trace contextRef="#ctx0" brushRef="#br0">63 47 5297,'0'0'6241,"-2"6"-5818,0-2-298,-3 10 254,-1-1-1,0 0 1,-1 0 0,0 0-1,-1-1 1,-11 13-1,19-25-319,5-23-412,0 13 198,1 1-1,0-1 1,1 1 0,0 1 0,1-1 0,-1 1 0,18-13 0,-19 17 50,0-1 1,0 1 0,0 0-1,1 0 1,0 1-1,-1 0 1,1 0 0,1 0-1,-1 1 1,0 0 0,0 1-1,13-2 1,-19 3 104,1 0-1,-1 0 1,0 0 0,0 1-1,0-1 1,0 0 0,0 0 0,0 1-1,0-1 1,0 1 0,0-1-1,0 1 1,0-1 0,0 1 0,0 0-1,0 0 1,0-1 0,0 1-1,-1 0 1,1 0 0,0 0 0,-1 0-1,2 1 1,-1 1 27,1 0 0,-1 0 0,0 1 0,0-1-1,0 0 1,-1 0 0,1 1 0,-1 3 0,0 2 55,0-1 0,0 1 0,-1-1-1,0 1 1,-1-1 0,-2 10 0,-2-5-410,0 0-1,-13 20 1,15-27-251,-4 7-2867</inkml:trace>
-  <inkml:trace contextRef="#ctx0" brushRef="#br0" timeOffset="581.81">337 129 8994,'0'0'8299,"-13"6"-7177,1-1-901,2-2-67,1 1 1,0 0-1,0 1 1,0 0 0,0 0-1,1 1 1,-11 9-1,18-14-163,-1 0-1,1 0 0,0 0 0,0 0 0,0 0 1,0 0-1,0 0 0,1 1 0,-1-1 1,0 0-1,1 1 0,-1-1 0,1 1 1,-1-1-1,1 1 0,-1-1 0,1 0 1,0 1-1,0-1 0,0 1 0,0-1 1,0 1-1,0-1 0,0 1 0,0-1 1,1 1-1,-1-1 0,1 3 0,0-3-92,1 1 0,-1-1 0,0 0-1,0 1 1,1-1 0,-1 0 0,1 0-1,-1 1 1,1-1 0,-1-1 0,1 1-1,0 0 1,-1 0 0,1-1 0,0 1-1,0 0 1,0-1 0,-1 0-1,1 1 1,0-1 0,3 0 0,2-1-82,0 0 1,0 0 0,-1 0 0,1-1 0,-1 0-1,1-1 1,-1 1 0,0-1 0,0 0-1,0-1 1,0 1 0,0-1 0,-1-1 0,1 1-1,-1-1 1,-1 1 0,1-2 0,6-7-1,4-8-374,0 0-1,-1-1 0,18-36 1,-30 54 756,0-1 0,0 1 1,0-1-1,0 0 0,-1 0 1,1 0-1,-1 0 0,-1 0 1,1-8-1,-1 12-55,-1 1-1,0 0 1,0 0 0,0 0 0,0-1-1,0 1 1,0 0 0,0 0 0,1 0-1,-1 1 1,0-1 0,0 0 0,0 0-1,0 0 1,0 1 0,0-1 0,1 0-1,-1 1 1,0-1 0,0 1 0,1-1-1,-1 1 1,-1 0 0,-5 7-67,0 0 1,1 0-1,0 0 0,0 1 1,1 0-1,0 0 0,0 1 0,1-1 1,1 1-1,-1 0 0,2 0 1,-1 0-1,1 0 0,1 1 1,0-1-1,0 0 0,2 16 1,-1-25-90,0 0 1,1 0 0,-1 1 0,0-1-1,1 0 1,-1 0 0,1 0 0,-1 0-1,1 0 1,-1 0 0,1 0 0,0 0-1,-1 0 1,1 0 0,0 0 0,0 0-1,0-1 1,0 1 0,0 0 0,0-1-1,0 1 1,1 0 0,1 0-53,0 0 0,0 0 0,0 0-1,0 0 1,0-1 0,0 1 0,1-1 0,4 0 0,0-1-71,0 0-1,0 0 1,1 0 0,-1-1-1,14-6 1,-9 3-75,-2-1 0,1 0-1,-1-1 1,0-1 0,0 1 0,-1-2 0,0 1-1,0-2 1,-1 1 0,10-14 0,-15 9 716,-11 10 1320,6 4-1678,-1 0 0,0 0-1,0 0 1,0 1 0,1-1-1,-1 1 1,0-1-1,0 1 1,1 0 0,-1-1-1,1 1 1,-4 2 0,0 2-107,0-1 0,1 1 0,-1 0 1,1 0-1,0 0 0,0 1 0,1-1 1,0 1-1,0 0 0,0 0 0,0 0 0,1 1 1,0-1-1,0 0 0,1 1 0,0-1 1,-1 11-1,2-15-108,0 0 0,1 0 0,-1-1 0,0 1 0,0 0 0,1 0 0,-1-1 1,1 1-1,-1 0 0,1-1 0,0 1 0,0-1 0,-1 1 0,1-1 0,0 1 0,1-1 0,-1 0 0,0 1 1,0-1-1,0 0 0,1 0 0,-1 0 0,1 0 0,1 1 0,2 1-740,1 0 0,0-1 0,0 0 0,0 0 0,11 1 0,21 2-5244</inkml:trace>
+  <inkml:trace contextRef="#ctx0" brushRef="#br0" timeOffset="581.8">337 129 8994,'0'0'8299,"-13"6"-7177,1-1-901,2-2-67,1 1 1,0 0-1,0 1 1,0 0 0,0 0-1,1 1 1,-11 9-1,18-14-163,-1 0-1,1 0 0,0 0 0,0 0 0,0 0 1,0 0-1,0 0 0,1 1 0,-1-1 1,0 0-1,1 1 0,-1-1 0,1 1 1,-1-1-1,1 1 0,-1-1 0,1 0 1,0 1-1,0-1 0,0 1 0,0-1 1,0 1-1,0-1 0,0 1 0,0-1 1,1 1-1,-1-1 0,1 3 0,0-3-92,1 1 0,-1-1 0,0 0-1,0 1 1,1-1 0,-1 0 0,1 0-1,-1 1 1,1-1 0,-1-1 0,1 1-1,0 0 1,-1 0 0,1-1 0,0 1-1,0 0 1,0-1 0,-1 0-1,1 1 1,0-1 0,3 0 0,2-1-82,0 0 1,0 0 0,-1 0 0,1-1 0,-1 0-1,1-1 1,-1 1 0,0-1 0,0 0-1,0-1 1,0 1 0,0-1 0,-1-1 0,1 1-1,-1-1 1,-1 1 0,1-2 0,6-7-1,4-8-374,0 0-1,-1-1 0,18-36 1,-30 54 756,0-1 0,0 1 1,0-1-1,0 0 0,-1 0 1,1 0-1,-1 0 0,-1 0 1,1-8-1,-1 12-55,-1 1-1,0 0 1,0 0 0,0 0 0,0-1-1,0 1 1,0 0 0,0 0 0,1 0-1,-1 1 1,0-1 0,0 0 0,0 0-1,0 0 1,0 1 0,0-1 0,1 0-1,-1 1 1,0-1 0,0 1 0,1-1-1,-1 1 1,-1 0 0,-5 7-67,0 0 1,1 0-1,0 0 0,0 1 1,1 0-1,0 0 0,0 1 0,1-1 1,1 1-1,-1 0 0,2 0 1,-1 0-1,1 0 0,1 1 1,0-1-1,0 0 0,2 16 1,-1-25-90,0 0 1,1 0 0,-1 1 0,0-1-1,1 0 1,-1 0 0,1 0 0,-1 0-1,1 0 1,-1 0 0,1 0 0,0 0-1,-1 0 1,1 0 0,0 0 0,0 0-1,0-1 1,0 1 0,0 0 0,0-1-1,0 1 1,1 0 0,1 0-53,0 0 0,0 0 0,0 0-1,0 0 1,0-1 0,0 1 0,1-1 0,4 0 0,0-1-71,0 0-1,0 0 1,1 0 0,-1-1-1,14-6 1,-9 3-75,-2-1 0,1 0-1,-1-1 1,0-1 0,0 1 0,-1-2 0,0 1-1,0-2 1,-1 1 0,10-14 0,-15 9 716,-11 10 1320,6 4-1678,-1 0 0,0 0-1,0 0 1,0 1 0,1-1-1,-1 1 1,0-1-1,0 1 1,1 0 0,-1-1-1,1 1 1,-4 2 0,0 2-107,0-1 0,1 1 0,-1 0 1,1 0-1,0 0 0,0 1 0,1-1 1,0 1-1,0 0 0,0 0 0,0 0 0,1 1 1,0-1-1,0 0 0,1 1 0,0-1 1,-1 11-1,2-15-108,0 0 0,1 0 0,-1-1 0,0 1 0,0 0 0,1 0 0,-1-1 1,1 1-1,-1 0 0,1-1 0,0 1 0,0-1 0,-1 1 0,1-1 0,0 1 0,1-1 0,-1 0 0,0 1 1,0-1-1,0 0 0,1 0 0,-1 0 0,1 0 0,1 1 0,2 1-740,1 0 0,0-1 0,0 0 0,0 0 0,11 1 0,21 2-5244</inkml:trace>
   <inkml:trace contextRef="#ctx0" brushRef="#br0" timeOffset="1083.3">981 9 5065,'0'0'7890,"13"9"-7453,37 30-141,-48-37-284,-1-1 0,0 1 1,0-1-1,1 1 0,-1-1 0,0 1 0,-1 0 0,1-1 0,0 1 0,0 0 0,-1 0 1,1-1-1,-1 1 0,1 0 0,-1 0 0,0 0 0,0 0 0,0 0 0,0 0 0,0 0 1,0-1-1,-1 1 0,1 0 0,-1 0 0,1 0 0,-1 0 0,1-1 0,-1 1 0,-1 2 1,-2 2 3,0 0 0,0 0 1,-1 0-1,0 0 1,-7 6-1,9-9-15,-2 3 15,0-1 1,-1 0-1,1 0 0,-1 0 1,0-1-1,-1 0 0,1 0 1,-1 0-1,0-1 0,1 0 1,-2-1-1,1 1 0,0-1 1,0-1-1,-11 2 0,17-3-9,0 0-1,1 0 1,-1 0-1,0-1 0,0 1 1,0 0-1,0 0 0,0-1 1,1 1-1,-1-1 1,0 1-1,0-1 0,0 1 1,1-1-1,-1 1 0,0-1 1,1 0-1,-1 1 1,1-1-1,-1 0 0,1 0 1,-1 1-1,1-1 0,-1 0 1,1 0-1,0 0 1,-1 0-1,1 0 0,0 1 1,0-1-1,0 0 0,-1 0 1,1 0-1,0 0 1,0 0-1,0 0 0,1 0 1,-1-1-1,0 1 2,0 0 1,0 0-1,0-1 1,1 1-1,-1 0 0,0 0 1,1 0-1,-1 0 0,1-1 1,-1 1-1,1 0 0,-1 0 1,1 0-1,0 0 1,0 0-1,-1 1 0,1-1 1,0 0-1,0 0 0,0 0 1,0 1-1,0-1 1,0 0-1,0 1 0,0-1 1,0 1-1,0-1 0,1 1 1,-1 0-1,2-1 1,0 1 47,0 0 0,0 0 0,-1 1 0,1-1 0,0 1 0,0-1 0,-1 1 0,1 0 0,0 0 0,-1 0 0,1 1 0,-1-1 0,1 1 0,1 1 0,32 31 356,-2-1-512,-23-26-714,0 0 0,0-1 0,13 5 0,2-2-3993</inkml:trace>
   <inkml:trace contextRef="#ctx0" brushRef="#br0" timeOffset="1442.33">1224 103 9978,'0'0'5623,"-13"11"-3411,-46 36-394,56-44-1745,0 0 1,0 0-1,0 0 1,0 1 0,0-1-1,1 1 1,0-1-1,-1 1 1,1 0-1,1 0 1,-1 0-1,0 0 1,1 0-1,0 0 1,0 1-1,0-1 1,1 0-1,0 1 1,-1-1 0,2 9-1,-1-11-73,0 0-15,0-1 0,0 1 0,0 0-1,0 0 1,1 0 0,-1 0 0,1 0 0,-1-1-1,1 1 1,0 0 0,-1-1 0,1 1 0,0 0-1,0-1 1,0 1 0,0-1 0,1 1-1,-1-1 1,0 0 0,1 1 0,-1-1 0,4 2-1,-2-1-96,1-1-1,0 1 0,-1-1 0,1 0 0,0 0 0,0 0 0,0 0 0,0-1 1,0 1-1,6-1 0,0-1-202,0 0 0,0 0 0,1-1 0,-1 0 0,0 0 0,-1-1 0,20-9 0,-16 5-3,0-1 0,-1-1 0,0 0 0,0 0 0,14-16 0,-23 22 253,1-1 1,-1 0 0,0 0-1,0 0 1,0-1-1,0 1 1,-1-1-1,0 1 1,0-1-1,0 0 1,-1 0 0,1 0-1,-1 0 1,0 0-1,-1 0 1,1 0-1,-1-1 1,0 1-1,-1-6 1,0 8 88,0 1 1,0-1-1,0 0 0,0 1 1,-1 0-1,1-1 0,-1 1 1,0 0-1,0 0 0,0 0 0,0 0 1,0 0-1,0 0 0,0 1 1,-1-1-1,1 1 0,-1-1 1,1 1-1,-1 0 0,1 0 1,-1 0-1,0 0 0,1 0 1,-1 1-1,0 0 0,-4-1 1,-2 0-156,0 0 1,0 0-1,0 1 1,0 0-1,0 1 1,0 0 0,-9 2-1,-1 7-1811,7 2-2090</inkml:trace>
   <inkml:trace contextRef="#ctx0" brushRef="#br0" timeOffset="1801.9">1509 81 8546,'0'0'8832,"10"-8"-8748,0 1-105,-2 0-61,1 0 0,0 1 0,0 0 1,1 1-1,-1 0 0,15-6 0,-23 12 48,-1 0 0,0-1 0,0 1 0,0-1 0,0 1 0,0-1 1,1 1-1,-1 0 0,0-1 0,0 1 0,-1-1 0,1 1 1,0 0-1,0-1 0,0 1 0,0-1 0,0 1 0,-1-1 0,1 1 1,0-1-1,0 1 0,-1-1 0,1 1 0,0-1 0,-1 1 0,1-1 1,-1 1-1,-10 20 81,3-9-693,1 1 0,1-1 0,0 1-1,0 1 1,1-1 0,-3 18 0,5-12-4125</inkml:trace>
-  <inkml:trace contextRef="#ctx0" brushRef="#br0" timeOffset="2129.68">1714 83 9274,'0'0'9855,"-14"9"-9445,-38 28-434,39-24-938,12-13 921,1 1-1,0-1 1,0 0 0,0 0 0,0 0-1,0 0 1,0 1 0,0-1-1,0 0 1,0 0 0,0 0 0,0 0-1,1 0 1,-1 1 0,0-1 0,0 0-1,0 0 1,0 0 0,0 0-1,0 0 1,0 1 0,0-1 0,0 0-1,0 0 1,1 0 0,-1 0-1,0 0 1,0 0 0,0 0 0,0 1-1,0-1 1,0 0 0,1 0-1,-1 0 1,0 0 0,0 0 0,0 0-1,0 0 1,0 0 0,1 0 0,-1 0-1,0 0 1,0 0 0,1 0-1,16-2-2954,-13 1 2604,0-2 0,0 1-1,0 0 1,0-1 0,-1 0 0,1 1 0,-1-1-1,1-1 1,-1 1 0,0 0 0,-1-1 0,1 0 0,3-5-1,22-19 4494,-27 51-2636,-2 0-465,0-1 0,-1 0 0,-2 0 1,0 0-1,-10 29 0,10-40-709,0 0 0,0-1 0,-1 0 0,0 1 0,-1-2 0,0 1 0,-1-1 0,0 0-1,0 0 1,-1 0 0,0-1 0,-13 9 0,19-15-296,0-1 1,0 1-1,-1 0 1,1-1-1,-1 0 0,1 0 1,-1 1-1,0-2 1,1 1-1,-1 0 0,0 0 1,0-1-1,1 0 1,-1 1-1,0-1 0,0 0 1,0 0-1,1-1 1,-1 1-1,0 0 0,-4-2 1,4 0-286,0 0 0,0 0 0,0 0 0,0 0 0,1 0 0,-1-1 0,1 1 0,-1-1-1,1 0 1,0 1 0,0-1 0,0 0 0,0 0 0,1-1 0,-1 1 0,-1-4 0,-6-24-5248</inkml:trace>
+  <inkml:trace contextRef="#ctx0" brushRef="#br0" timeOffset="2129.67">1714 83 9274,'0'0'9855,"-14"9"-9445,-38 28-434,39-24-938,12-13 921,1 1-1,0-1 1,0 0 0,0 0 0,0 0-1,0 0 1,0 1 0,0-1-1,0 0 1,0 0 0,0 0 0,0 0-1,1 0 1,-1 1 0,0-1 0,0 0-1,0 0 1,0 0 0,0 0-1,0 0 1,0 1 0,0-1 0,0 0-1,0 0 1,1 0 0,-1 0-1,0 0 1,0 0 0,0 0 0,0 1-1,0-1 1,0 0 0,1 0-1,-1 0 1,0 0 0,0 0 0,0 0-1,0 0 1,0 0 0,1 0 0,-1 0-1,0 0 1,0 0 0,1 0-1,16-2-2954,-13 1 2604,0-2 0,0 1-1,0 0 1,0-1 0,-1 0 0,1 1 0,-1-1-1,1-1 1,-1 1 0,0 0 0,-1-1 0,1 0 0,3-5-1,22-19 4494,-27 51-2636,-2 0-465,0-1 0,-1 0 0,-2 0 1,0 0-1,-10 29 0,10-40-709,0 0 0,0-1 0,-1 0 0,0 1 0,-1-2 0,0 1 0,-1-1 0,0 0-1,0 0 1,-1 0 0,0-1 0,-13 9 0,19-15-296,0-1 1,0 1-1,-1 0 1,1-1-1,-1 0 0,1 0 1,-1 1-1,0-2 1,1 1-1,-1 0 0,0 0 1,0-1-1,1 0 1,-1 1-1,0-1 0,0 0 1,0 0-1,1-1 1,-1 1-1,0 0 0,-4-2 1,4 0-286,0 0 0,0 0 0,0 0 0,0 0 0,1 0 0,-1-1 0,1 1 0,-1-1-1,1 0 1,0 1 0,0-1 0,0 0 0,0 0 0,1-1 0,-1 1 0,-1-4 0,-6-24-5248</inkml:trace>
 </inkml:ink>
 </file>
 
@@ -6467,7 +6534,7 @@
   <inkml:trace contextRef="#ctx0" brushRef="#br0" timeOffset="787.31">366 254 5777,'0'0'3988,"8"-8"-3882,-3 3-100,39-48 25,-40 48-26,-1 0 0,0-1 0,0 1 0,-1 0 0,0-1 0,1 1 0,-2-1 0,1 0 1,-1 1-1,0-1 0,1-8 0,-2 12 59,0 0 0,0 0 0,-1-1-1,1 1 1,0 0 0,-1 0 0,1 0 0,-1 0 0,0-1 0,0 1 0,0 0 0,0 0 0,-1-2 0,1 3-20,0 0 0,0 1 0,0-1 0,0 1 0,0-1 0,0 0 0,0 1 0,0 0 0,0-1 1,0 1-1,0 0 0,0-1 0,0 1 0,0 0 0,0 0 0,0 0 0,0 0 0,0 0 0,0 0 1,0 0-1,0 0 0,0 1 0,0-1 0,-1 0 0,1 0 0,0 1 0,0-1 0,0 1 0,1-1 1,-3 2-1,0 0-12,0 0 1,0 1 0,0-1-1,1 1 1,-1 0 0,1-1-1,0 1 1,-1 0 0,1 0 0,0 1-1,1-1 1,-1 0 0,-1 4-1,-15 49 252,13-29-198,0 0 1,2 0-1,0 35 0,3 0-3095,0-40 749,0-11-2059</inkml:trace>
   <inkml:trace contextRef="#ctx0" brushRef="#br0" timeOffset="788.31">304 292 3873,'0'0'5313,"94"16"-5313,-65-16-1048,-5 0-1113,-2 0-2376</inkml:trace>
   <inkml:trace contextRef="#ctx0" brushRef="#br0" timeOffset="1334.12">541 253 4241,'0'0'8695,"-8"4"-8103,-24 12-182,31-15-436,0-1 1,0 1 0,0 0 0,0 0 0,0 1 0,0-1-1,0 0 1,1 0 0,-1 0 0,0 1 0,1-1 0,-1 0-1,1 0 1,-1 1 0,1-1 0,0 1 0,-1-1 0,1 0-1,0 1 1,0-1 0,0 1 0,0-1 0,0 0 0,1 1-1,-1-1 1,0 1 0,1-1 0,-1 0 0,1 1 0,-1-1-1,1 0 1,-1 0 0,1 1 0,0-1 0,0 0 0,0 0-1,-1 0 1,1 0 0,0 0 0,1 0 0,-1 0 0,0 0-1,0 0 1,0-1 0,0 1 0,3 1 0,-3-2-90,1 1-1,0-1 1,-1 0 0,1 0 0,0 1 0,-1-1 0,1 0-1,0 0 1,0 0 0,-1-1 0,1 1 0,0 0 0,-1-1-1,1 1 1,-1-1 0,1 1 0,0-1 0,-1 0 0,1 0-1,-1 0 1,0 0 0,1 0 0,-1 0 0,0 0 0,1 0 0,-1 0-1,0-1 1,0 1 0,0 0 0,0-1 0,0 1 0,0-1-1,0-1 1,1-3 488,-1-1 1,1 1-1,-1-1 0,0 0 0,-1 1 0,0-11 0,0 13 97,5 93 888,-2-63-1109,-1 0 1,-1 1-1,-5 40 0,3-66-238,1 0 1,0 0-1,-1 0 0,1 0 0,-1 0 0,0-1 0,1 1 0,-1 0 0,0 0 0,1-1 1,-1 1-1,0 0 0,0-1 0,1 1 0,-1-1 0,0 1 0,0-1 0,0 1 0,0-1 1,0 0-1,0 1 0,0-1 0,0 0 0,0 0 0,0 0 0,0 1 0,0-1 0,0 0 0,0 0 1,-1-1-1,-1 1-91,0 0 1,1 0 0,-1 0 0,0-1-1,1 0 1,-1 1 0,0-1 0,1 0-1,0 0 1,-1 0 0,-4-3 0,-2-5-1361,0 0 0,-14-20 0,5 3-3181</inkml:trace>
-  <inkml:trace contextRef="#ctx0" brushRef="#br0" timeOffset="2209.18">622 22 6361,'0'0'1299,"-2"12"-354,0 3-628,-28 254 5401,30-271-6440,1 0 492,0 0 0,0 0 0,0-1-1,0 1 1,0 0 0,0 0 0,0 0 0,1 1 0,-1-1-1,1 0 1,0 0 0,-1 1 0,1-1 0,0 1-1,0-1 1,3-1 0,-2 1 3,1 0-1,-1 1 1,0-1-1,1 1 1,0-1 0,-1 1-1,1 0 1,0 0-1,6 0 1,-1 2 121,-1-1 0,0 2 1,1-1-1,-1 1 0,0 1 0,0-1 0,0 1 1,9 6-1,-17-20 3840,0 9-2640,-1 13-501,5 15-78,-4-26-582,0 1 0,1 0 0,-1-1 1,0 1-1,1-1 0,-1 1 0,1-1 0,-1 1 1,1-1-1,-1 1 0,1-1 0,-1 1 0,1-1 1,0 0-1,-1 1 0,1-1 0,-1 0 0,1 0 1,0 1-1,-1-1 0,1 0 0,0 0 1,-1 0-1,1 0 0,0 0 0,-1 0 0,1 0 1,0 0-1,0 0 0,-1 0 0,1 0 0,0 0 1,-1-1-1,1 1 0,0-1 0,1 0-121,0-1 0,-1 0 0,0 0-1,1 0 1,-1 0 0,0 0 0,0-1-1,0 1 1,0 0 0,-1-1 0,1 1 0,-1 0-1,1-1 1,-1-2 0,1 8 313,-1 0 0,0-1 0,1 1-1,0 0 1,0-1 0,0 1 0,0 0 0,0-1 0,0 1 0,0-1 0,1 0 0,0 1-1,-1-1 1,4 3 0,-4-3-535,1 0 0,0-1 0,0 1 0,0 0 0,0-1 0,0 0 0,0 1 0,0-1 0,1 0 0,-1 0 0,0 0 0,1 0 0,-1-1 0,1 1 0,-1 0 0,4-1 0,-1 0-852</inkml:trace>
+  <inkml:trace contextRef="#ctx0" brushRef="#br0" timeOffset="2209.17">622 22 6361,'0'0'1299,"-2"12"-354,0 3-628,-28 254 5401,30-271-6440,1 0 492,0 0 0,0 0 0,0-1-1,0 1 1,0 0 0,0 0 0,0 0 0,1 1 0,-1-1-1,1 0 1,0 0 0,-1 1 0,1-1 0,0 1-1,0-1 1,3-1 0,-2 1 3,1 0-1,-1 1 1,0-1-1,1 1 1,0-1 0,-1 1-1,1 0 1,0 0-1,6 0 1,-1 2 121,-1-1 0,0 2 1,1-1-1,-1 1 0,0 1 0,0-1 0,0 1 1,9 6-1,-17-20 3840,0 9-2640,-1 13-501,5 15-78,-4-26-582,0 1 0,1 0 0,-1-1 1,0 1-1,1-1 0,-1 1 0,1-1 0,-1 1 1,1-1-1,-1 1 0,1-1 0,-1 1 0,1-1 1,0 0-1,-1 1 0,1-1 0,-1 0 0,1 0 1,0 1-1,-1-1 0,1 0 0,0 0 1,-1 0-1,1 0 0,0 0 0,-1 0 0,1 0 1,0 0-1,0 0 0,-1 0 0,1 0 0,0 0 1,-1-1-1,1 1 0,0-1 0,1 0-121,0-1 0,-1 0 0,0 0-1,1 0 1,-1 0 0,0 0 0,0-1-1,0 1 1,0 0 0,-1-1 0,1 1 0,-1 0-1,1-1 1,-1-2 0,1 8 313,-1 0 0,0-1 0,1 1-1,0 0 1,0-1 0,0 1 0,0 0 0,0-1 0,0 1 0,0-1 0,1 0 0,0 1-1,-1-1 1,4 3 0,-4-3-535,1 0 0,0-1 0,0 1 0,0 0 0,0-1 0,0 0 0,0 1 0,0-1 0,1 0 0,-1 0 0,0 0 0,1 0 0,-1-1 0,1 1 0,-1 0 0,4-1 0,-1 0-852</inkml:trace>
   <inkml:trace contextRef="#ctx0" brushRef="#br0" timeOffset="2662.33">858 277 912,'0'0'6108,"0"-8"-3311,-6 73-552,4-40-1790,1-23-547,1-11-273,0-1-91,0 0 0,1 0 0,0 1 1,4-17-1,-5 24 403,1 1 0,-1-1 1,1 0-1,0 0 0,0 0 1,-1 0-1,1 1 0,0-1 1,1 0-1,-1 1 0,0-1 1,0 1-1,1-1 0,-1 1 1,1 0-1,-1-1 0,1 1 1,0 0-1,-1 0 0,1 0 1,0 0-1,0 1 0,0-1 0,0 0 1,0 1-1,-1-1 0,1 1 1,0 0-1,4-1 0,-5 2 86,0-1-1,0 1 1,0-1 0,0 1-1,0-1 1,0 1-1,-1 0 1,1 0-1,0-1 1,0 1-1,0 0 1,-1 0-1,1 0 1,-1 0-1,1 0 1,-1 0-1,1 0 1,-1 0 0,1 0-1,-1 0 1,0 0-1,1 0 1,-1 0-1,0 0 1,0 0-1,0 0 1,0 0-1,0 0 1,0 1-1,1 42 557,-2-36-581,1 68-2314,0-70-712</inkml:trace>
   <inkml:trace contextRef="#ctx0" brushRef="#br0" timeOffset="2991.1">981 305 6569,'0'0'4345,"0"76"-2696,-6-55-849,3-5-624,0-8-176,2-5-1456</inkml:trace>
   <inkml:trace contextRef="#ctx0" brushRef="#br0" timeOffset="2992.1">1011 70 7274,'0'0'2128</inkml:trace>
@@ -6737,7 +6804,7 @@
   <inkml:trace contextRef="#ctx0" brushRef="#br0">67 39 6553,'0'0'9983,"0"6"-9103,-2 8-660,0 1 1,-1-1-1,-1 0 0,0 0 1,-1 0-1,0 0 1,-1-1-1,0 0 0,-2 0 1,-13 19-1,21-31-593,0-13-785,2 4 882,1-1-1,0 1 1,0 0-1,0 0 1,1 0-1,0 0 1,1 1-1,-1-1 1,7-6-1,8-9-309,28-27-1,-47 50 587,3-5-30,1 1 1,0 0-1,0 1 1,0-1-1,1 1 1,-1 0-1,1 0 1,0 0-1,-1 0 1,1 1-1,1 0 1,-1 0-1,5-1 1,-9 3 44,-1 1 1,1-1 0,-1 0-1,1 1 1,-1-1 0,0 1-1,1-1 1,-1 1 0,0-1-1,1 1 1,-1 0 0,0-1 0,0 1-1,0-1 1,0 1 0,1-1-1,-1 1 1,0 0 0,0-1-1,0 1 1,0-1 0,0 1-1,0 0 1,-1-1 0,1 1-1,0-1 1,0 1 0,0 0-1,0-1 1,-1 1 0,1-1-1,0 1 1,-1 0 0,-7 22 722,2-15-385,-1 0 0,0 0 0,-12 10 1,13-14-112,1 1 1,-1 0 0,2 0 0,-1 0-1,0 1 1,1-1 0,0 1 0,0 0 0,-3 9-1,6-13-258,1-1 0,-1 0 0,1 1-1,0-1 1,-1 0 0,1 1-1,0-1 1,0 1 0,0-1 0,0 1-1,0-1 1,1 0 0,-1 1 0,0-1-1,1 1 1,-1-1 0,1 0-1,-1 1 1,1-1 0,0 0 0,-1 0-1,1 0 1,0 1 0,0-1 0,0 0-1,1 1 1,1 0-58,0 0 0,0 0 1,0-1-1,0 1 0,0-1 0,0 1 0,0-1 1,0 0-1,1 0 0,6 0 0,-4 0 10,1 0-1,-1-1 0,1 0 1,-1 0-1,1 0 0,-1-1 1,0 0-1,1 0 0,-1-1 1,0 0-1,12-5 0,-15 5 101,-1 0-1,1 0 0,0 0 0,-1-1 1,1 1-1,-1-1 0,0 1 0,0-1 1,0 0-1,3-6 0,-5 8 11,0 1 0,0-1 0,1 1 0,-1-1 0,0 1 0,0-1-1,0 1 1,0-1 0,0 0 0,0 1 0,0-1 0,0 1 0,0-1 0,0 1 0,-1-1 0,1 1 0,0-1 0,0 1 0,0-1-1,-1 1 1,1-1 0,0 1 0,-1-1 0,1 1 0,-1-1 0,0 0 59,-1 0 1,1 0-1,0 0 0,-1 1 1,1-1-1,-1 1 0,1-1 1,-1 1-1,1-1 1,-1 1-1,0 0 0,1 0 1,-4 0-1,0 0 43,-1 0 0,0 1 0,0-1 0,0 1 0,1 0 0,-1 1 0,0 0 0,1 0 0,-1 0 0,1 0 0,0 1 0,0 0 0,-8 6 0,10-8-155,1 1 0,0 1 0,-1-1 1,1 0-1,0 1 0,0-1 0,1 1 1,-1-1-1,0 1 0,1 0 0,0 0 0,0 0 1,-1 0-1,2-1 0,-1 2 0,0-1 0,1 0 1,-1 0-1,1 0 0,0 0 0,0 0 0,0 0 1,0 0-1,1 1 0,-1-1 0,1 0 1,2 5-1,-2-5-155,1-1 1,-1 1 0,1 0 0,0-1-1,0 1 1,0-1 0,1 0-1,-1 0 1,1 0 0,-1 0 0,1 0-1,-1 0 1,1-1 0,0 1-1,0-1 1,0 0 0,0 0 0,0 0-1,0 0 1,0 0 0,0-1 0,6 1-1,7 1-2184,0-1-1,32-2 1,-10-3-2419,-6-5-1222</inkml:trace>
   <inkml:trace contextRef="#ctx0" brushRef="#br0" timeOffset="378.75">359 240 5825,'0'0'14122,"-9"2"-13070,-31 3-440,40-6-613,0 1-1,0-1 0,0 1 1,0 0-1,0-1 0,0 1 1,0-1-1,0 1 0,1 0 0,-1-1 1,0 1-1,0-1 0,0 1 1,0 0-1,1-1 0,-1 1 1,0 0-1,0-1 0,1 1 1,-1 0-1,0-1 0,1 1 1,-1 0-1,0 0 0,1-1 1,-1 1-1,0 0 0,1 0 1,-1 0-1,1-1 0,-1 1 0,1 0 1,17-15-66,-1 1-109,-11 9-45,0 0-1,0 0 1,0 0-1,1 0 1,0 1 0,-1 0-1,2 1 1,-1 0-1,0 0 1,10-2-1,-17 5 207,0 0 0,1 0 0,-1 0 0,0 0 0,0 0 0,1 0 0,-1 0 0,0 0 0,1 1-1,-1-1 1,0 0 0,0 0 0,1 0 0,-1 1 0,0-1 0,0 0 0,0 0 0,1 1 0,-1-1 0,0 0-1,0 0 1,0 1 0,0-1 0,1 0 0,-1 0 0,0 1 0,0-1 0,0 0 0,0 1 0,0-1 0,0 0-1,0 1 1,0-1 0,0 0 0,0 1 0,0-1 0,0 0 0,0 1 0,0-1 0,-3 15 10,-3-2-26,0-1-1,0-1 0,-1 1 0,0-1 1,-10 10-1,-7 9-7362</inkml:trace>
   <inkml:trace contextRef="#ctx0" brushRef="#br0" timeOffset="707.57">551 83 7802,'0'0'11578,"-35"84"-10842,21-56-240,0-2-360,1 0-136,1-5-776,-2-3-1240,4-5-2585,1-8-2545</inkml:trace>
-  <inkml:trace contextRef="#ctx0" brushRef="#br0" timeOffset="1148.85">404 181 5737,'0'0'11483,"13"1"-10905,1 0-548,84 4 442,-87-4-636,0-2 0,0 0 0,0 0 0,0-1 1,0 0-1,0 0 0,12-6 0,-22 8 127,0-1 0,0 1 0,-1 0 0,1 0 0,0-1 0,0 1 0,-1 0 0,1-1 0,0 1 0,-1-1 0,1 1 0,-1-1 0,1 1 0,-1-1 0,1 0 0,-1 1 0,1-1 0,-1 1 0,1-1 0,-1 0 0,1-1 0,-12-4 561,6 6-315,1-1 1,-1 1-1,0 0 1,1 0-1,-1 0 1,-5 2-1,5-1-163,1 1-1,0-1 1,0 1-1,0 1 1,0-1 0,0 0-1,1 1 1,-1 0-1,1 0 1,-1 0-1,1 0 1,0 1 0,0-1-1,1 1 1,-1 0-1,1-1 1,0 1-1,0 0 1,0 0 0,0 1-1,1-1 1,0 0-1,-1 1 1,2-1-1,-1 1 1,0-1-1,1 1 1,0-1 0,1 8-1,-1-11-62,0 1 0,1-1 0,-1 0 0,1 1 0,0-1 0,-1 0 0,1 1 0,0-1 0,0 0 0,0 0 1,0 0-1,0 0 0,0 0 0,0 0 0,0 0 0,0 0 0,0-1 0,0 1 0,1 0 0,-1-1 0,0 1 0,1 0 0,-1-1 0,0 0 0,1 1 0,-1-1 0,1 0 0,-1 0 0,1 0 0,-1 0 0,3 0 0,0 0-26,-1 0 0,0 0 0,1-1-1,-1 1 1,0-1 0,0 0 0,1 0 0,-1 0 0,0 0-1,0 0 1,0-1 0,5-3 0,0-3 26,0 0 1,-1 0-1,0-1 0,0 0 1,10-20-1,-21 80 524,-17-2-3843,11-29-2777</inkml:trace>
+  <inkml:trace contextRef="#ctx0" brushRef="#br0" timeOffset="1148.84">404 181 5737,'0'0'11483,"13"1"-10905,1 0-548,84 4 442,-87-4-636,0-2 0,0 0 0,0 0 0,0-1 1,0 0-1,0 0 0,12-6 0,-22 8 127,0-1 0,0 1 0,-1 0 0,1 0 0,0-1 0,0 1 0,-1 0 0,1-1 0,0 1 0,-1-1 0,1 1 0,-1-1 0,1 1 0,-1-1 0,1 0 0,-1 1 0,1-1 0,-1 1 0,1-1 0,-1 0 0,1-1 0,-12-4 561,6 6-315,1-1 1,-1 1-1,0 0 1,1 0-1,-1 0 1,-5 2-1,5-1-163,1 1-1,0-1 1,0 1-1,0 1 1,0-1 0,0 0-1,1 1 1,-1 0-1,1 0 1,-1 0-1,1 0 1,0 1 0,0-1-1,1 1 1,-1 0-1,1-1 1,0 1-1,0 0 1,0 0 0,0 1-1,1-1 1,0 0-1,-1 1 1,2-1-1,-1 1 1,0-1-1,1 1 1,0-1 0,1 8-1,-1-11-62,0 1 0,1-1 0,-1 0 0,1 1 0,0-1 0,-1 0 0,1 1 0,0-1 0,0 0 0,0 0 1,0 0-1,0 0 0,0 0 0,0 0 0,0 0 0,0 0 0,0-1 0,0 1 0,1 0 0,-1-1 0,0 1 0,1 0 0,-1-1 0,0 0 0,1 1 0,-1-1 0,1 0 0,-1 0 0,1 0 0,-1 0 0,3 0 0,0 0-26,-1 0 0,0 0 0,1-1-1,-1 1 1,0-1 0,0 0 0,1 0 0,-1 0 0,0 0-1,0 0 1,0-1 0,5-3 0,0-3 26,0 0 1,-1 0-1,0-1 0,0 0 1,10-20-1,-21 80 524,-17-2-3843,11-29-2777</inkml:trace>
   <inkml:trace contextRef="#ctx0" brushRef="#br0" timeOffset="1542.54">814 163 6649,'0'0'16299,"-13"4"-15723,-40 16-370,51-19-205,0 0-1,0 1 0,1-1 0,-1 0 1,0 0-1,0 1 0,1-1 0,-1 1 0,1 0 1,0-1-1,-1 1 0,1 0 0,0 0 0,0 0 1,0 0-1,0 0 0,0 0 0,1 0 1,-1 0-1,1 0 0,-1 4 0,0 0-280,1 0 1,0 1-1,0-1 0,2 12 0,-1-16 103,-1-1 42,0 0 0,1 1-1,-1-1 1,0 0-1,0 0 1,0 1-1,0-1 1,0 0-1,0 1 1,0-1 0,0 0-1,0 0 1,-1 1-1,0 1 1,0-2 117,-1 0 0,1-1 0,0 1 0,-1-1 0,1 0 0,-1 1 0,1-1 0,-1 0 0,1 0 0,-1 0 0,0 0 0,-2 0 0,2 0 55,-9 1-196,-23-1-1142,15-7-3020,13-2-827</inkml:trace>
   <inkml:trace contextRef="#ctx0" brushRef="#br0" timeOffset="1543.54">811 191 10666,'0'0'9370,"10"73"-9450,3-59-1200,-1-4-1833,1-5-3920</inkml:trace>
   <inkml:trace contextRef="#ctx0" brushRef="#br0" timeOffset="1986.36">914 231 11330,'0'0'7962,"-55"66"-6354,37-42-999,1 0-489,0-1-120,3-3-785,3-1-1119,4-6-2649,5-7-4737</inkml:trace>
@@ -6749,11 +6816,11 @@
   <inkml:trace contextRef="#ctx0" brushRef="#br0" timeOffset="16311.92">812 705 4257,'0'0'11568,"15"13"-8873,-13-5-2466,1 0 1,-2 0-1,1-1 0,-1 1 1,0 0-1,-1 0 0,0 0 0,-2 13 1,3 31-19,-1-52-210,0 0 0,0 1 0,0-1 0,0 0 0,0 0 0,0 1 0,0-1 1,0 0-1,0 0 0,0 1 0,0-1 0,0 0 0,0 0 0,1 0 0,-1 1 0,0-1 0,0 0 0,0 0 0,0 0 0,1 1 0,-1-1 0,0 0 0,0 0 0,0 0 0,1 0 0,-1 0 1,0 1-1,0-1 0,0 0 0,1 0 0,-1 0 0,0 0 0,0 0 0,1 0 0,-1 0 0,0 0 0,0 0 0,1 0 0,-1 0 0,0 0 0,0 0 0,1 0 0,-1 0 0,0 0 0,0 0 1,1 0-1,-1 0 0,0-1 0,0 1 0,0 0 0,1 0 0,-1 0 0,0 0 0,0 0 0,0-1 0,1 1 0,-1 0 0,0 0 0,0 0 0,0-1 0,1 1 0,12-14 26,-12 13-15,18-20-112,27-30-2926,-13 19-3522,-19 19 988</inkml:trace>
   <inkml:trace contextRef="#ctx0" brushRef="#br0" timeOffset="16655.34">1017 743 3577,'0'0'11520,"-9"13"-10866,-26 38-291,34-49-349,0 0 0,-1 0 0,1 0 0,0 0 0,0 0 0,0 0-1,0 0 1,1 1 0,-1-1 0,0 0 0,1 1 0,0-1 0,-1 0 0,1 1 0,0-1 0,0 1-1,1-1 1,0 4 0,-1-5-23,1 1-1,0-1 0,0 0 0,0 1 1,0-1-1,0 0 0,0 0 1,0 0-1,0 0 0,0 0 0,0 0 1,1 0-1,-1 0 0,0-1 0,1 1 1,-1 0-1,0-1 0,1 1 1,-1-1-1,4 1 0,-1 0-45,-1 0 0,1-1 0,0 0 0,0 0 0,0 0-1,0 0 1,0 0 0,0-1 0,0 0 0,0 0 0,0 0 0,-1 0 0,1 0-1,0-1 1,-1 0 0,1 0 0,4-3 0,-3 0 114,-1-1 0,0 1 0,0-1-1,0 0 1,-1 0 0,0 0 0,0 0 0,0 0 0,-1-1 0,0 1 0,0-1 0,-1 0-1,1 0 1,-2 1 0,1-1 0,-1 0 0,0 0 0,-1-8 0,1 14-31,0 0 0,-1-1 0,1 1 1,-1 0-1,1 0 0,-1 0 0,1 0 1,-1-1-1,0 1 0,1 0 0,-1 0 0,0 0 1,0 0-1,0 1 0,0-1 0,0 0 1,0 0-1,0 0 0,0 1 0,0-1 0,0 1 1,-1-1-1,1 1 0,0-1 0,0 1 0,0 0 1,-1-1-1,1 1 0,0 0 0,-1 0 1,1 0-1,0 0 0,0 0 0,-1 0 0,1 0 1,0 1-1,0-1 0,-1 0 0,-1 2 1,0-2-238,0 1 1,-1 0 0,1 0 0,0 0-1,0 0 1,0 1 0,0 0 0,0-1-1,0 1 1,0 0 0,0 0-1,1 0 1,-1 1 0,-2 3 0,2 0-516,0-1 1,1 0 0,0 1-1,0 0 1,1-1-1,-2 9 1,2 7-4094</inkml:trace>
   <inkml:trace contextRef="#ctx0" brushRef="#br0" timeOffset="17061.68">1114 824 9946,'0'0'8922,"7"-14"-8818,28-43-107,-32 53-17,-1 1-1,1 0 1,-1 0-1,1 0 0,0 0 1,0 0-1,0 0 1,0 1-1,1-1 0,-1 1 1,1 0-1,0 0 0,-1 0 1,1 1-1,0 0 1,0-1-1,0 1 0,0 0 1,0 1-1,0-1 1,7 1-1,-10 0 14,-1 0-1,1 1 1,0-1 0,0 1 0,0-1-1,-1 1 1,1-1 0,0 1 0,-1 0-1,1-1 1,0 1 0,-1 0 0,1 0-1,-1-1 1,1 1 0,-1 0-1,1 0 1,-1 0 0,0-1 0,1 1-1,-1 0 1,0 0 0,0 0 0,0 0-1,1 0 1,-1 0 0,0 0 0,0 0-1,0 0 1,-1 0 0,1 1 0,-2 32 15,1-27-85,-1 0 0,0-1 1,0 1-1,0-1 0,-1 1 0,-5 8 1,-13 18-6902,14-23-3319</inkml:trace>
-  <inkml:trace contextRef="#ctx0" brushRef="#br0" timeOffset="17405.17">1384 786 6953,'0'0'10329,"14"-14"-9600,108-117-441,-56 55-486,-65 76 298,-2 3-10,0 1 0,0 0 1,0 0-1,0-1 0,0 1 0,-3 4 0,-24 52-33,-24 77-1,27-51-7022,22-71 3877</inkml:trace>
+  <inkml:trace contextRef="#ctx0" brushRef="#br0" timeOffset="17405.16">1384 786 6953,'0'0'10329,"14"-14"-9600,108-117-441,-56 55-486,-65 76 298,-2 3-10,0 1 0,0 0 1,0 0-1,0-1 0,0 1 0,-3 4 0,-24 52-33,-24 77-1,27-51-7022,22-71 3877</inkml:trace>
   <inkml:trace contextRef="#ctx0" brushRef="#br0" timeOffset="17780.05">1464 707 808,'0'0'19332,"8"0"-19108,5 0-96,1 1-128,2-1-232,10 0-1112,-3 0-2577,-1-3-3328</inkml:trace>
   <inkml:trace contextRef="#ctx0" brushRef="#br0" timeOffset="18123.71">1786 577 9010,'0'0'7402,"-36"66"-5450,22-41-968,-2 3-568,1-1-200,1-3-216,1-4-168,3-5-808,3-11-1280,3-3-2545</inkml:trace>
   <inkml:trace contextRef="#ctx0" brushRef="#br0" timeOffset="18124.71">1771 570 4785,'0'0'12771,"90"5"-13555,-70-4-1689,-5 0-2992</inkml:trace>
-  <inkml:trace contextRef="#ctx0" brushRef="#br0" timeOffset="18484.65">1696 674 13147,'0'0'7377,"89"5"-8441,-64-5-2665,-5 0-4424</inkml:trace>
+  <inkml:trace contextRef="#ctx0" brushRef="#br0" timeOffset="18484.64">1696 674 13147,'0'0'7377,"89"5"-8441,-64-5-2665,-5 0-4424</inkml:trace>
   <inkml:trace contextRef="#ctx0" brushRef="#br0" timeOffset="18812.71">1945 603 8162,'0'0'10675,"-6"14"-9637,-60 113 725,50-98-1371,12-19-311,-1-1 0,0 0-1,-1-1 1,0 0-1,-10 12 1,15-41-733,8-1 413,0 2-1,2-1 1,0 1-1,1 1 1,1-1 0,1 2-1,28-34 1,-35 46 57,0 0 1,1 0-1,0 1 1,0 0-1,1 0 1,8-6-1,-13 10 169,-1 0-1,1 0 0,-1 1 0,1-1 1,-1 0-1,1 0 0,0 1 0,0-1 1,-1 1-1,1 0 0,0-1 0,0 1 1,-1 0-1,1 0 0,0 0 0,0 0 1,0 0-1,-1 1 0,1-1 1,0 0-1,0 1 0,-1-1 0,1 1 1,0 0-1,-1 0 0,1 0 0,-1-1 1,1 1-1,-1 1 0,1-1 0,-1 0 1,0 0-1,3 3 0,0 2 152,-1 0-1,1 0 1,-1 0-1,0 0 1,0 1-1,-1 0 1,0-1 0,0 1-1,-1 0 1,1 0-1,-2 0 1,1 0-1,-1 0 1,0 0-1,0 0 1,-1 0-1,0 0 1,0 0 0,0 0-1,-1-1 1,0 1-1,-1 0 1,0-1-1,0 1 1,0-1-1,0 0 1,-1 0-1,0-1 1,-1 1-1,1-1 1,-1 1 0,0-2-1,0 1 1,-1 0-1,1-1 1,-12 7-1,6-5-56,0 0 0,0-1 0,0 0 0,-1 0 0,0-1 0,0-1 0,0 0 0,-1-1 0,1 0 0,-17 0 0,29-2-140,-1 0 0,0 0 0,1 0 0,-1 0 0,0 0 0,1 0 0,-1 0 0,1 0 0,-1 0 0,0 0-1,1 0 1,-1-1 0,1 1 0,-1 0 0,0 0 0,1-1 0,-1 1 0,1-1 0,-1 1 0,1 0 0,-1-1 0,1 1 0,-1-1 0,1 1 0,-1-2-1,-1-15-4913,3 11 2483,-1-9-6099</inkml:trace>
   <inkml:trace contextRef="#ctx0" brushRef="#br0" timeOffset="19865.18">2294 510 3633,'0'0'12594,"0"1"-12025,0 7-9,-3 1-200,-1 1-200,-2-1-160,2 0-408,1 0-1041,2-3-1535,1-2-2617</inkml:trace>
   <inkml:trace contextRef="#ctx0" brushRef="#br0" timeOffset="20209.21">2293 510 2457,'77'14'10946,"-77"-6"-8506,-5 3-591,-2 5-913,-3 5-616,-3 2-320,-4 8-608,2-5-2121,3-6-5913</inkml:trace>
@@ -6787,14 +6854,14 @@
   <inkml:trace contextRef="#ctx0" brushRef="#br0">213 1 5577,'0'0'10596,"-12"3"-8805,-38 13-586,48-16-1156,0 1-1,0 0 1,0 0-1,0 0 1,0 0-1,1 0 0,-1 0 1,0 1-1,1-1 1,-1 1-1,1-1 1,-1 1-1,1-1 0,0 1 1,0 0-1,0 0 1,0-1-1,0 1 1,0 0-1,0 0 0,0 0 1,1 0-1,-1 0 1,1 0-1,-1 1 1,1-1-1,0 3 0,0 3-118,1 0-1,-1-1 0,1 1 0,1 0 0,2 8 0,-3-13 101,1 4-63,-1-1 1,1 1 0,-1 0-1,0 0 1,-1 0 0,1 0-1,-2 0 1,1 0 0,-2 7-1,2-11 52,-1-1-1,0 1 1,0-1-1,0 1 1,-1-1-1,1 0 1,0 0-1,-1 0 0,0 0 1,1 0-1,-1 0 1,0 0-1,0 0 1,0-1-1,0 1 1,0-1-1,-1 1 0,1-1 1,0 0-1,-1 0 1,1 0-1,-1 0 1,1 0-1,-1-1 0,1 1 1,-6 0-1,3 0-17,0 0 0,0-1-1,0 1 1,0-1-1,0 0 1,0-1 0,-8 0-1,11 0-165,1 1 0,-1-1 0,1 1 0,0-1-1,-1 0 1,1 0 0,0 1 0,0-1 0,-1 0 0,1 0-1,0 0 1,-1-1 0,1 0-375,0 1 0,0-1-1,0 0 1,0 1 0,0-1 0,1 0 0,-1 0 0,1 1-1,-1-1 1,1 0 0,-1-3 0,1-7-6891</inkml:trace>
   <inkml:trace contextRef="#ctx0" brushRef="#br0" timeOffset="359">244 170 12883,'0'0'9242,"-10"12"-8893,-30 38-253,39-49-103,0 0 0,0 0 0,0 1 1,0-1-1,0 0 0,0 1 0,0-1 0,1 1 0,-1-1 0,1 1 0,-1-1 0,1 1 1,0-1-1,-1 1 0,1-1 0,0 1 0,0 0 0,0-1 0,1 4 0,-1-4-38,1 0 0,-1 0 0,1 0 0,0 0 0,-1 0-1,1-1 1,0 1 0,0 0 0,0 0 0,-1-1 0,1 1 0,0 0-1,0-1 1,0 1 0,0-1 0,0 1 0,0-1 0,0 0 0,1 1-1,0-1 1,2 1-163,0 0 0,0-1 1,0 0-1,0 0 0,0 0 0,1 0 0,-1-1 0,0 1 0,-1-1 0,1 0 0,5-2 0,-6 1 154,-1 0 0,1 0-1,-1 0 1,0-1-1,0 1 1,0 0-1,0-1 1,0 0 0,-1 1-1,1-1 1,-1 0-1,0 0 1,0 0 0,0 0-1,0 0 1,0 0-1,0 0 1,-1 0 0,0-1-1,0 1 1,0 0-1,0 0 1,0-5-1,-1 7-22,1-1-1,0 0 0,0 0 1,-1 0-1,1 0 0,-1 1 0,0-1 1,1 0-1,-1 0 0,0 1 1,0-1-1,0 0 0,0 1 1,-1-1-1,1 1 0,0 0 0,-1-1 1,1 1-1,0 0 0,-1 0 1,0 0-1,1 0 0,-1 0 0,1 0 1,-1 0-1,0 1 0,0-1 1,0 0-1,1 1 0,-1 0 0,0-1 1,0 1-1,0 0 0,0 0 1,0 0-1,0 0 0,0 0 1,1 1-1,-4-1 0,-3 4-4076,3 3-2282</inkml:trace>
   <inkml:trace contextRef="#ctx0" brushRef="#br0" timeOffset="718.62">388 134 9498,'0'0'6745,"7"-1"-6757,61-5-1752,-65 10 1351,-8 3 522,-8 5 527,-18 7 958,21-13-1096,-1 0 1,2 1 0,-1 0-1,1 0 1,-13 14-1,21-21-511,1 1 0,0-1 0,-1 0 0,1 0 0,0 0 0,-1 1 1,1-1-1,0 0 0,0 0 0,-1 1 0,1-1 0,0 0 0,0 1 0,0-1 0,-1 0 0,1 1 0,0-1 0,0 0 0,0 1 0,0-1 0,0 1 0,0-1 0,0 0 0,0 1 0,0-1 1,0 0-1,0 1 0,0-1 0,0 1 0,0-1 0,0 0 0,0 1 0,0-1 0,0 0 0,0 1 0,0-1 0,1 0 0,-1 1 0,0-1 0,0 0 0,1 1 0,-1-1 0,0 0 0,0 1 1,1-1-1,-1 0 0,0 0 0,1 0 0,-1 1 0,0-1 0,1 0 0,-1 0 0,0 0 0,1 0 0,-1 1 0,0-1 0,1 0 0,0 0 0,27 1-2011,-24-1 1674,7 0-969,0-1 1,0-1-1,0 0 0,17-5 1,6-5-3486</inkml:trace>
-  <inkml:trace contextRef="#ctx0" brushRef="#br0" timeOffset="1094.85">590 187 1928,'0'0'11611,"-19"72"-10627,13-56-408,0-5-328,5-5-248,1-11-7529</inkml:trace>
-  <inkml:trace contextRef="#ctx0" brushRef="#br0" timeOffset="1095.85">637 49 7194,'0'0'10218,"-5"38"-16468</inkml:trace>
+  <inkml:trace contextRef="#ctx0" brushRef="#br0" timeOffset="1094.84">590 187 1928,'0'0'11611,"-19"72"-10627,13-56-408,0-5-328,5-5-248,1-11-7529</inkml:trace>
+  <inkml:trace contextRef="#ctx0" brushRef="#br0" timeOffset="1095.84">637 49 7194,'0'0'10218,"-5"38"-16468</inkml:trace>
   <inkml:trace contextRef="#ctx0" brushRef="#br0" timeOffset="1438.51">718 184 9946,'0'0'8405,"-12"7"-6513,-38 24-653,47-29-1212,0 0 0,-1 1 0,1-1 0,1 1 0,-1-1 0,0 1-1,1 0 1,-1 0 0,1 1 0,0-1 0,0 0 0,0 1 0,0-1 0,1 1 0,-1-1 0,1 1 0,0 0 0,0 0 0,0 0 0,1-1 0,-1 1 0,1 0 0,0 0-1,1 5 1,-1-9-82,0 1-1,0 0 1,0-1-1,0 1 1,0 0-1,0-1 1,0 1-1,0-1 1,0 1-1,0 0 1,1-1-1,-1 1 1,0-1-1,0 1 1,1-1-1,-1 1 1,1-1-1,-1 1 0,0-1 1,1 1-1,-1-1 1,1 1-1,-1-1 1,1 0-1,-1 1 1,1-1-1,-1 0 1,2 1-1,18-2-1266,-15 0 1086,-1-1 0,1 0 0,-1 0 0,0 0 0,0 0-1,0-1 1,4-3 0,9-12-711,-1-1 0,-1-1 0,-1 0 0,0-1 0,11-26 0,-13 26 1618,-24 47 2930,-8 43-3281,20-67-237,-7 40-273,8-20-1662,-1-21 1563,1-1 0,-1 1-1,0 0 1,0-1 0,1 1-1,-1 0 1,0 0-1,1-1 1,-1 1 0,1 0-1,-1-1 1,1 1-1,-1-1 1,1 1 0,-1-1-1,1 1 1,0-1 0,-1 1-1,2 0 1,10 0-4328</inkml:trace>
   <inkml:trace contextRef="#ctx0" brushRef="#br0" timeOffset="1829.21">957 96 4905,'0'0'15149,"-13"12"-14147,-41 41-332,51-49-621,-1-1 1,1 1-1,0 0 0,0 0 0,0 0 1,1 0-1,0 1 0,-1-1 0,2 1 1,-1 0-1,0-1 0,1 1 1,0 0-1,0 0 0,0 0 0,1 0 1,0 0-1,0 0 0,0 0 1,1 6-1,-1-2-56,1-7-61,-1 0 0,0 0 0,1-1 0,-1 1 0,1 0-1,-1 0 1,1-1 0,0 1 0,0 0 0,-1-1 0,1 1 0,1-1 0,-1 1-1,0-1 1,0 0 0,0 1 0,1-1 0,-1 0 0,1 0 0,-1 0 0,1 0-1,-1 0 1,1 0 0,0 0 0,-1 0 0,1-1 0,0 1 0,0-1 0,-1 1-1,1-1 1,0 0 0,0 0 0,0 0 0,-1 0 0,3 0 0,0 0-214,0 0 0,1 0 0,-1 0 0,0-1 0,0 0 0,0 0 0,0 0 0,0 0 0,0 0 0,-1-1 0,1 0 1,0 0-1,-1 0 0,7-5 0,-8 5 228,1-1 1,-1 1-1,0-1 1,0 0-1,0 0 1,-1 0-1,1 0 1,-1-1-1,1 1 1,-1 0-1,0 0 1,0-1-1,-1 1 1,1-1-1,-1 1 1,0-1 0,1 1-1,-2-4 1,1 6 120,0 1 0,0-1 1,0 1-1,0-1 1,-1 1-1,1 0 1,0-1-1,0 1 1,-1 0-1,1-1 0,0 1 1,-1 0-1,1-1 1,0 1-1,-1 0 1,1 0-1,0-1 1,-1 1-1,1 0 0,0 0 1,-1 0-1,1-1 1,-1 1-1,1 0 1,-1 0-1,1 0 1,0 0-1,-1 0 0,1 0 1,-1 0-1,1 0 1,-1 0-1,1 0 1,0 0-1,-1 0 1,1 0-1,-1 0 0,1 0 1,-1 1-1,1-1 1,0 0-1,-1 0 1,1 0-1,-1 1 1,-1 0 14,1-1 1,-1 1 0,1-1 0,-1 1 0,1 0-1,-1 0 1,1 0 0,0 0 0,-1 0 0,1 0-1,0 0 1,-2 2 0,2 0-33,-1-1 1,1 1-1,0 0 1,0 0-1,0 0 0,0 0 1,0 0-1,1 0 0,0 0 1,-1 0-1,1 0 0,0 1 1,0-1-1,1 0 0,-1 0 1,1 0-1,-1 0 1,1 0-1,0 0 0,2 5 1,-1-6-101,-1 0 0,1 0 0,0 0 0,0 0 1,-1-1-1,1 1 0,0 0 0,1-1 0,-1 0 1,0 1-1,0-1 0,1 0 0,-1 0 0,0 0 1,1-1-1,-1 1 0,1 0 0,-1-1 0,1 0 1,-1 1-1,1-1 0,-1 0 0,1 0 0,0-1 1,2 1-1,0-2-380,0 0 0,1 0 0,-1 0 0,0-1 0,0 1 0,0-1 0,0-1 0,-1 1 0,1-1 0,-1 1 0,0-1 0,0 0 0,0-1 0,4-5 0,-2 3-1562,8-9-2928</inkml:trace>
-  <inkml:trace contextRef="#ctx0" brushRef="#br0" timeOffset="2157.26">1149 167 4809,'0'0'18224,"-3"3"-17764,-1 2-415,-1 1 0,1 0-1,0 1 1,1-1 0,0 1 0,0-1 0,0 1-1,1 0 1,0 0 0,0 0 0,-1 14-1,0-9 8,1 0-1,-2 0 0,0 0 0,-5 11 1,8-21-46,1-1 1,-1 0 0,0 0 0,1 1 0,-1-1-1,0 0 1,0 0 0,0 0 0,0 0 0,0 0 0,0 0-1,0 0 1,-1-1 0,1 1 0,0 0 0,0-1 0,-1 1-1,1-1 1,0 1 0,-1-1 0,1 1 0,0-1 0,-1 0-1,1 0 1,-1 0 0,1 0 0,0 0 0,-1 0-1,1 0 1,-3-1 0,1 0-353,0 0 0,0 0 0,-1 0 0,1-1 0,0 1 1,0-1-1,1 0 0,-1 0 0,0 0 0,1 0 0,-4-4 0,-8-9-4958</inkml:trace>
+  <inkml:trace contextRef="#ctx0" brushRef="#br0" timeOffset="2157.25">1149 167 4809,'0'0'18224,"-3"3"-17764,-1 2-415,-1 1 0,1 0-1,0 1 1,1-1 0,0 1 0,0-1 0,0 1-1,1 0 1,0 0 0,0 0 0,-1 14-1,0-9 8,1 0-1,-2 0 0,0 0 0,-5 11 1,8-21-46,1-1 1,-1 0 0,0 0 0,1 1 0,-1-1-1,0 0 1,0 0 0,0 0 0,0 0 0,0 0 0,0 0-1,0 0 1,-1-1 0,1 1 0,0 0 0,0-1 0,-1 1-1,1-1 1,0 1 0,-1-1 0,1 1 0,0-1 0,-1 0-1,1 0 1,-1 0 0,1 0 0,0 0 0,-1 0-1,1 0 1,-3-1 0,1 0-353,0 0 0,0 0 0,-1 0 0,1-1 0,0 1 1,0-1-1,1 0 0,-1 0 0,0 0 0,1 0 0,-4-4 0,-8-9-4958</inkml:trace>
   <inkml:trace contextRef="#ctx0" brushRef="#br0" timeOffset="3205.91">1245 192 10522,'0'0'9458,"39"0"-10338,-7 0-664,18-3-1233,-10 1-1832,-4 1-3521</inkml:trace>
   <inkml:trace contextRef="#ctx0" brushRef="#br0" timeOffset="3752.41">1617 240 3273,'0'0'16779,"-45"80"-16387,37-66-368,1-4-24,4-6-616,3-17-5961,2-4-3457</inkml:trace>
-  <inkml:trace contextRef="#ctx0" brushRef="#br0" timeOffset="4111.93">1672 96 512,'0'0'17924,"6"19"-22765,-2-8-1112</inkml:trace>
+  <inkml:trace contextRef="#ctx0" brushRef="#br0" timeOffset="4111.92">1672 96 512,'0'0'17924,"6"19"-22765,-2-8-1112</inkml:trace>
   <inkml:trace contextRef="#ctx0" brushRef="#br0" timeOffset="4580.58">1671 332 6601,'0'0'12738,"2"-10"-12617,0 1-115,0 1 0,0 0 0,1 0 0,0 0 0,6-9 0,-8 14-37,1 1 1,0-1-1,-1 1 1,1 0 0,0-1-1,0 1 1,0 0-1,0 0 1,1 0 0,-1 0-1,1 1 1,-1-1-1,1 1 1,-1-1-1,1 1 1,0 0 0,0 0-1,-1 0 1,1 0-1,0 1 1,0-1-1,5 0 1,-6 2 12,-1-1-1,0 0 1,0 1-1,0-1 1,0 1-1,-1 0 1,1-1 0,0 1-1,0-1 1,0 1-1,0 0 1,-1 0-1,1 0 1,0-1 0,0 1-1,-1 0 1,1 0-1,-1 0 1,1 0-1,-1 0 1,1 0 0,-1 0-1,0 0 1,0 0-1,1 0 1,-1 1-1,0-1 1,0 0-1,0 2 1,2 40-545,-2-37 357,0 13-361,0 15-716,-3-14-3879,1-15-1403</inkml:trace>
   <inkml:trace contextRef="#ctx0" brushRef="#br0" timeOffset="4581.58">1990 128 9674,'0'0'6994,"-15"71"-4754,5-44-920,0 3-688,-1 1-295,-3 1-113,0-3-224,0-4-785,-2-3-1263,5-8-2145,1-5-2288</inkml:trace>
   <inkml:trace contextRef="#ctx0" brushRef="#br0" timeOffset="4924.01">1850 253 7034,'0'0'11981,"11"2"-11482,24 5-259,60 2 1,-80-8-399,1-2 1,-1 0-1,17-3 0,-26 3-61,0 0 0,-1-1 0,1 0 0,0 0 0,-1 0 0,1-1 0,-1 0 0,0 0 0,7-5 0,-11 8 200,0-1 0,0 0-1,-1 1 1,1-1 0,0 0 0,0 1-1,-1-1 1,1 0 0,-1 0-1,1 0 1,-1 1 0,1-1-1,-1 0 1,1 0 0,-1 0 0,0 0-1,1 0 1,-1-1 0,0 1 40,0 1 1,0-1-1,0 1 1,-1-1-1,1 1 1,0 0-1,0-1 1,-1 1-1,1-1 1,0 1-1,0 0 1,-1-1 0,1 1-1,-1 0 1,1-1-1,0 1 1,-1 0-1,1 0 1,0-1-1,-1 1 1,1 0-1,-1 0 1,1 0-1,-1-1 1,1 1-1,-1 0 1,-2 0 50,1-1 1,0 1-1,-1 0 1,1 0-1,-1 0 1,1 0-1,0 0 1,-1 0-1,1 1 1,-1-1-1,1 1 1,0 0-1,0 0 0,-4 1 1,2 1-37,-1 0 0,1 1 0,0-1 1,0 1-1,0 0 0,1 0 0,-1 0 0,1 0 1,0 1-1,0-1 0,1 1 0,-1 0 0,1 0 0,-3 8 1,2-3 47,1 1 0,0-1 0,0 0 0,1 1 0,1-1 0,1 18 0,-2-27-56,1 1-1,0-1 1,0 1 0,0-1 0,0 1 0,0-1-1,1 1 1,-1-1 0,0 1 0,1-1 0,-1 0-1,1 1 1,-1-1 0,1 1 0,0-1 0,0 0-1,-1 0 1,1 1 0,0-1 0,0 0 0,0 0-1,0 0 1,0 0 0,1 0 0,-1 0 0,0 0-1,0-1 1,1 1 0,-1 0 0,0-1 0,1 1-1,-1-1 1,1 1 0,-1-1 0,0 0 0,1 1-1,-1-1 1,1 0 0,-1 0 0,1 0-1,2-1 1,0 1 32,0-1 0,-1-1 0,1 1 0,0-1 0,-1 1 0,1-1 0,-1 0-1,0 0 1,1 0 0,-1-1 0,0 1 0,0-1 0,0 0 0,3-5 0,31-46-22,1-2-2605,-9 22-4713,-17 22-1247</inkml:trace>
@@ -6857,12 +6924,12 @@
   <inkml:trace contextRef="#ctx0" brushRef="#br0">28 155 6449,'0'0'11528,"0"21"-11238,-2-9-331,0-1 0,-1 0 0,-6 20 0,-3-6-5754</inkml:trace>
   <inkml:trace contextRef="#ctx0" brushRef="#br0" timeOffset="397.31">60 203 7666,'0'0'5569,"-22"65"-5065,16-47-504,2-1-56,0 0-736,1-5-1465,2-3-3520</inkml:trace>
   <inkml:trace contextRef="#ctx0" brushRef="#br0" timeOffset="819.49">292 86 7194,'0'0'10718,"-13"-2"-9830,1 0-676,-7 0 370,0 0 1,-33 1-1,52 1-594,-1 0-1,1 0 1,-1 0-1,1 0 0,-1 0 1,1 0-1,-1 1 1,1-1-1,0 0 1,-1 0-1,1 0 1,-1 1-1,1-1 1,-1 0-1,1 0 1,0 1-1,-1-1 1,1 1-1,0-1 0,-1 0 1,1 1-1,0-1 1,-1 1-1,1-1 1,0 0-1,0 1 1,0-1-1,-1 1 1,1-1-1,0 1 1,2 19-793,13 15-308,2-10 508,14 24-253,-30-47 885,1 1-1,-1 0 1,0 0 0,0 0-1,0 0 1,-1 0-1,1 0 1,-1 0 0,1 0-1,-1 0 1,0 0-1,0 0 1,0 0 0,-1 0-1,0 4 1,0-5 56,0-1 0,0 0 1,0 1-1,0-1 0,0 0 1,0 0-1,0 0 0,-1 0 1,1 0-1,0 0 0,-1 0 0,1 0 1,-1 0-1,1-1 0,-1 1 1,1-1-1,-1 1 0,1-1 1,-1 1-1,1-1 0,-3 0 1,-36 4 394,39-4-479,-8 1-81,-22-3-439,30 1 335,0 1 0,0-1 1,0 1-1,1-1 0,-1 1 0,0-1 0,0 0 1,1 1-1,-1-1 0,0 0 0,1 0 0,-1 1 1,0-1-1,1 0 0,-1 0 0,1 0 0,0 0 1,-1 0-1,1 0 0,0 1 0,-1-1 0,1 0 1,0 0-1,0 0 0,0 0 0,0 0 1,0 0-1,0-2 0,0-9-5339</inkml:trace>
-  <inkml:trace contextRef="#ctx0" brushRef="#br0" timeOffset="1172.18">371 74 6785,'0'0'7050,"-16"67"-6154,10-40-368,-1 3 24,-2 1 8,1-2-279,0-1-265,1-4-16,-1-6-889,1-9-1175,3-7-2473</inkml:trace>
+  <inkml:trace contextRef="#ctx0" brushRef="#br0" timeOffset="1172.17">371 74 6785,'0'0'7050,"-16"67"-6154,10-40-368,-1 3 24,-2 1 8,1-2-279,0-1-265,1-4-16,-1-6-889,1-9-1175,3-7-2473</inkml:trace>
   <inkml:trace contextRef="#ctx0" brushRef="#br0" timeOffset="1564.73">280 180 3017,'0'0'9674,"70"3"-10394,-52-3-2385</inkml:trace>
   <inkml:trace contextRef="#ctx0" brushRef="#br0" timeOffset="1908.36">407 312 7434,'0'0'9738,"1"-9"-9609,1 1-106,0 0 0,0 1-1,0-1 1,1 1 0,0 0 0,8-13 0,-9 16-26,1 1 1,-1 0-1,1 0 1,-1 0-1,1 0 1,0 0 0,0 0-1,0 1 1,0 0-1,1-1 1,-1 1-1,1 0 1,-1 1 0,1-1-1,0 1 1,0-1-1,0 1 1,7-1-1,0 2-42,-1 0 1,1 0-1,-1 1 0,1 1 0,11 3 0,-12-3 0,0 0 0,0 0 0,0-1 0,0-1 0,14 0 1,-24 0 61,1-1 0,0 0 0,-1 1 0,1-1 0,-1 0 0,1 1 1,-1-1-1,1 0 0,-1 1 0,1-1 0,-1 0 0,0 0 0,1 0 0,-1 1 1,0-1-1,0 0 0,1 0 0,-1 0 0,0 0 0,0 0 0,0 0 1,0 1-1,0-1 0,0 0 0,0 0 0,-1 0 0,1 0 0,-1-1 0,1 0 203,0-1-1,0 0 1,-1 1 0,0-1-1,1 1 1,-1-1-1,0 1 1,-3-5-1,3 6-119,0-1 0,0 1 1,0 0-1,0 0 0,0 0 0,-1 0 0,1 1 0,0-1 0,-1 0 0,1 0 1,-1 1-1,1-1 0,-1 1 0,1-1 0,-1 1 0,1 0 0,-1-1 1,1 1-1,-1 0 0,0 0 0,1 0 0,-1 0 0,-1 1 0,0 0-62,1 0-1,0 0 0,0 0 0,0 0 1,0 1-1,0-1 0,0 1 1,0-1-1,1 1 0,-1 0 0,0 0 1,1-1-1,-3 5 0,0 1-78,0 0-1,1 0 0,0 0 0,0 0 1,1 1-1,-1-1 0,2 1 1,-2 10-1,2-15-99,1 1 1,0-1-1,0 1 1,0 0-1,0-1 0,1 1 1,0-1-1,-1 1 1,1-1-1,1 1 0,-1-1 1,3 6-1,-3-7-97,1-1 0,-1 0 0,1 0 1,-1 1-1,1-1 0,-1 0 0,1 0 0,0 0 0,-1-1 0,1 1 0,0 0 0,0-1 0,0 1 0,0-1 0,-1 1 0,1-1 0,0 0 1,0 0-1,0 0 0,0 0 0,0 0 0,0-1 0,0 1 0,-1 0 0,1-1 0,0 1 0,3-3 0,9-2-1263,-1 0-1,0-1 0,20-14 1,1-1-412</inkml:trace>
   <inkml:trace contextRef="#ctx0" brushRef="#br0" timeOffset="1909.36">791 189 4601,'0'0'10602,"-34"74"-9249,26-55-545,2-3-384,2-3-424,2-5-176,11-22-11347</inkml:trace>
-  <inkml:trace contextRef="#ctx0" brushRef="#br0" timeOffset="2252.2">864 11 984,'0'0'5185,"26"-10"-5177,-22 10-8,2 1-88,0 5-1048,-1 1-944</inkml:trace>
-  <inkml:trace contextRef="#ctx0" brushRef="#br0" timeOffset="2253.2">864 11 824,'74'62'3081,"-74"-51"968,0 3-841,0 4-215,-6 3-264,-3 2-697,-1 1-688,-1-1-816,1 0-472,0-4-56,1-1-584,1-4-840,-1-7-1185,4-3-2072,-1-4-3520</inkml:trace>
+  <inkml:trace contextRef="#ctx0" brushRef="#br0" timeOffset="2252.19">864 11 984,'0'0'5185,"26"-10"-5177,-22 10-8,2 1-88,0 5-1048,-1 1-944</inkml:trace>
+  <inkml:trace contextRef="#ctx0" brushRef="#br0" timeOffset="2253.19">864 11 824,'74'62'3081,"-74"-51"968,0 3-841,0 4-215,-6 3-264,-3 2-697,-1 1-688,-1-1-816,1 0-472,0-4-56,1-1-584,1-4-840,-1-7-1185,4-3-2072,-1-4-3520</inkml:trace>
   <inkml:trace contextRef="#ctx0" brushRef="#br0" timeOffset="2596.07">825 249 640,'0'0'19932,"88"-23"-19932,-64 23-2032,-1 0-6322</inkml:trace>
   <inkml:trace contextRef="#ctx0" brushRef="#br0" timeOffset="3028.19">1196 231 7562,'0'0'8914,"-23"73"-8810,32-66-48,5 0-48,0-4-8,1-1 8,1-2-8,-2 0-353,0-7-767,5-14-704,-3 2-2433,-3-2-2953</inkml:trace>
   <inkml:trace contextRef="#ctx0" brushRef="#br0" timeOffset="3390.27">1291 131 3833,'0'0'10954,"34"-6"-13282,-16 6-1873,-1 0-3489</inkml:trace>
@@ -6927,7 +6994,7 @@
   <inkml:trace contextRef="#ctx0" brushRef="#br0" timeOffset="444.96">445 311 10562,'0'0'8026,"-16"11"-7133,-51 34-542,62-41-335,-1 0-1,1 1 0,1-1 1,-1 1-1,1 0 0,0 0 1,0 0-1,0 1 0,-5 11 1,8-14-116,-1 0 0,1 1 0,0-1 1,0 0-1,0 1 0,1-1 1,-1 1-1,1-1 0,0 1 1,0-1-1,0 1 0,0 0 1,0-1-1,1 1 0,1 4 1,-1-7-19,-1-1 0,1 1 0,0 0 0,-1 0 0,1-1 0,0 1 0,0 0 1,-1-1-1,1 1 0,0-1 0,0 1 0,0-1 0,0 0 0,0 1 0,0-1 0,0 0 1,0 1-1,0-1 0,0 0 0,0 0 0,0 0 0,0 0 0,0 0 0,0 0 0,-1 0 1,1 0-1,0-1 0,0 1 0,0 0 0,0 0 0,1-1 0,2 0-90,-1 0 0,1 0 0,-1-1 0,0 1 1,0-1-1,0 1 0,0-1 0,4-3 0,4-8-279,0 0-1,0-1 1,-2 0 0,0-1 0,0 0 0,-1-1 0,-1 0 0,-1 0 0,0 0-1,4-20 1,-19 100 7286,2 51-5516,7-114-1316,0 0 0,0 0 1,0 0-1,0 1 0,0-1 1,0 0-1,0 0 0,0 0 0,0 1 1,1-1-1,-1 0 0,0 0 0,1 0 1,-1 0-1,1 0 0,-1 0 0,1 0 1,0 0-1,0 0 0,-1 0 0,1 0 1,0 0-1,0 0 0,1 1 0,21 1-3864,-7-3-2832</inkml:trace>
   <inkml:trace contextRef="#ctx0" brushRef="#br0" timeOffset="852.69">657 0 512,'0'0'11280,"-4"14"-10140,-61 242 4543,-1-31-3248,73-245-2946,1 0 1,1 1 0,0 1-1,1 0 1,1 0-1,14-17 1,-24 34 482,-1 0-1,1 0 1,0 0 0,0 0-1,0 0 1,0 0 0,0 0-1,0 0 1,0 0 0,0 0-1,0 1 1,0-1 0,0 0-1,0 1 1,1-1 0,-1 1-1,0-1 1,3 0 0,-4 2 18,1-1 0,0 0 0,-1 0 0,1 1 0,0-1 0,-1 0 0,1 1 0,-1-1 0,1 1 0,-1-1-1,1 1 1,-1-1 0,1 1 0,-1-1 0,1 1 0,-1-1 0,0 1 0,1-1 0,-1 1 0,0 0 0,1-1 0,-1 1 0,0 0 0,0 0 0,2 8 38,0-1 0,-1 0 1,0 0-1,0 10 0,-1 8-134,0-11-498,0-1 1,1 1-1,0-1 1,2 0-1,3 16 0,1-15-4343</inkml:trace>
   <inkml:trace contextRef="#ctx0" brushRef="#br0" timeOffset="1321.73">720 542 5801,'0'0'13618,"2"-18"-13382,6-59-27,-7 70-180,1 0-1,-1 0 1,1 0 0,1 0-1,-1 0 1,1 1 0,0-1-1,1 1 1,-1 0-1,1 0 1,0 0 0,6-5-1,-6 9-57,0 0-1,0 0 0,0 0 0,0 1 0,0-1 1,1 1-1,-1 0 0,0 0 0,1 1 0,-1-1 1,1 1-1,-1 0 0,1 1 0,4 0 0,12-2-77,2-1-7,-6 2-175,-1-2-1,0 0 0,0 0 1,0-2-1,0 0 1,17-7-1,-32 10 286,0 1 1,0 0-1,0 0 0,0-1 0,0 1 1,0-1-1,0 1 0,0-1 0,-1 1 1,1-1-1,0 1 0,0-1 0,-1 0 1,1 1-1,0-1 0,-1 0 1,1 0-1,-1 1 0,1-1 0,-1 0 1,1 0-1,-1 0 0,1 0 0,-1 0 1,0 0-1,0 0 0,1 0 0,-1 1 1,0-1-1,0 0 0,0 0 0,0 0 1,0 0-1,0 0 0,0 0 1,-1 0-1,1 0 0,0 0 0,0 0 1,-1 0-1,1 0 0,-1 0 0,1 0 1,-1 1-1,1-1 0,-2-1 0,-1-1 133,1 0-1,-1 0 1,0 0-1,0 1 0,-1-1 1,1 1-1,0 0 1,-1 0-1,-7-3 0,7 3-42,-1 1 0,1-1 0,-1 1 0,1 0 0,-1 0 0,0 1 0,1 0 0,-1-1 0,0 1 0,1 1 0,-1-1 0,0 1 0,1 0 0,-1 0 0,1 0 0,-1 1 0,-6 2 0,6-1-44,0 1 1,0-1-1,0 1 1,0 0-1,1 0 1,0 1-1,0-1 1,0 1-1,0 0 1,1 0-1,0 0 1,-3 7-1,0 1-13,0 2 0,1-1 0,1 0 0,0 1 0,1 0 0,1 0 0,0 0-1,1 0 1,0 0 0,3 18 0,-2-31-73,0 0 0,1 1 0,-1-1-1,1 0 1,-1 1 0,1-1 0,0 0 0,0 0 0,0 0-1,0 0 1,0 0 0,1 0 0,-1 0 0,1 0-1,-1-1 1,1 1 0,0 0 0,-1-1 0,1 1 0,0-1-1,0 0 1,0 0 0,0 1 0,0-1 0,0-1 0,1 1-1,-1 0 1,0 0 0,0-1 0,5 1 0,0 0-603,1-1 1,0 0 0,0 0 0,0-1 0,-1 0-1,1 0 1,0 0 0,9-5 0,28-13-6507</inkml:trace>
-  <inkml:trace contextRef="#ctx0" brushRef="#br0" timeOffset="1838.17">1203 288 5249,'0'0'13164,"-19"18"-11013,14-15-1784,0 0-1,0 0 1,0 0-1,0 0 1,1 1-1,-8 7 1,11-9-387,0 0-1,-1 0 1,1 0 0,0 0 0,0 0 0,1 1 0,-1-1 0,0 0 0,1 1 0,-1-1-1,1 1 1,0-1 0,0 0 0,0 1 0,0-1 0,0 1 0,1-1 0,0 5 0,3 8-204,1 1 0,9 22 0,-9-28 212,-1-1-1,-1 1 1,1 0 0,-2 0-1,1 1 1,-1-1-1,-1 0 1,1 21 0,-3-30 25,0 1 1,0 0 0,1-1-1,-1 1 1,0-1 0,0 1-1,-1-1 1,1 1 0,0-1 0,0 0-1,-1 1 1,1-1 0,-1 0-1,1 0 1,-1 0 0,1 0-1,-1 0 1,1-1 0,-1 1-1,0 0 1,0-1 0,1 1-1,-1-1 1,0 0 0,0 0-1,0 1 1,1-1 0,-4 0 0,-3 0-29,0 1 0,0-1 0,-1 0 0,1-1 1,-11-1-1,17 1-83,-1 0-1,1 0 1,-1 0 0,1 0 0,-1-1 0,1 1-1,0-1 1,0 1 0,-1-1 0,1 0 0,0 0-1,1 0 1,-1 0 0,0 0 0,1 0 0,-1-1 0,1 1-1,-1 0 1,1-1 0,-2-4 0,0-2-1131,1 0 0,0 0 0,0 0 0,1 0 0,0-9 0,0-13-6343</inkml:trace>
+  <inkml:trace contextRef="#ctx0" brushRef="#br0" timeOffset="1838.16">1203 288 5249,'0'0'13164,"-19"18"-11013,14-15-1784,0 0-1,0 0 1,0 0-1,0 0 1,1 1-1,-8 7 1,11-9-387,0 0-1,-1 0 1,1 0 0,0 0 0,0 0 0,1 1 0,-1-1 0,0 0 0,1 1 0,-1-1-1,1 1 1,0-1 0,0 0 0,0 1 0,0-1 0,0 1 0,1-1 0,0 5 0,3 8-204,1 1 0,9 22 0,-9-28 212,-1-1-1,-1 1 1,1 0 0,-2 0-1,1 1 1,-1-1-1,-1 0 1,1 21 0,-3-30 25,0 1 1,0 0 0,1-1-1,-1 1 1,0-1 0,0 1-1,-1-1 1,1 1 0,0-1 0,0 0-1,-1 1 1,1-1 0,-1 0-1,1 0 1,-1 0 0,1 0-1,-1 0 1,1-1 0,-1 1-1,0 0 1,0-1 0,1 1-1,-1-1 1,0 0 0,0 0-1,0 1 1,1-1 0,-4 0 0,-3 0-29,0 1 0,0-1 0,-1 0 0,1-1 1,-11-1-1,17 1-83,-1 0-1,1 0 1,-1 0 0,1 0 0,-1-1 0,1 1-1,0-1 1,0 1 0,-1-1 0,1 0 0,0 0-1,1 0 1,-1 0 0,0 0 0,1 0 0,-1-1 0,1 1-1,-1 0 1,1-1 0,-2-4 0,0-2-1131,1 0 0,0 0 0,0 0 0,1 0 0,0-9 0,0-13-6343</inkml:trace>
   <inkml:trace contextRef="#ctx0" brushRef="#br0" timeOffset="2787.69">1315 342 6185,'0'0'9254,"0"15"-7461,0 4-1352,-2 97 2496,-3-39-1902,16-83-2217,17-30 1199,-24 30-191,0 0 1,0 0 0,1 1-1,-1-1 1,1 1-1,11-8 1,-14 12 142,0-1-1,0 2 1,1-1 0,-1 0 0,0 0-1,0 1 1,1-1 0,-1 1 0,0 0-1,1-1 1,-1 1 0,0 0 0,1 0-1,-1 1 1,0-1 0,1 0 0,-1 1-1,0 0 1,1-1 0,-1 1 0,0 0-1,0 0 1,0 0 0,0 1 0,4 2-1,1 0 52,0 1 0,0-1 0,1 0-1,-1-1 1,1 0 0,0 0 0,0-1 0,0 0 0,0 0-1,0-1 1,0 0 0,1 0 0,-1-1 0,0 0-1,1-1 1,-1 1 0,0-2 0,0 1 0,1-1-1,-1 0 1,0-1 0,-1 0 0,1 0 0,-1-1-1,1 0 1,9-7 0,-3 1-82,-1-2-1,1 0 1,-2 0-1,0-1 1,0-1-1,-1 0 1,-1-1 0,-1 1-1,0-2 1,12-28-1,-20 43 99,0 0-1,0-1 1,-1 1-1,1-1 1,-1 1-1,1-1 1,-1 0-1,1 1 1,-1-1-1,0 1 1,0-1 0,0 0-1,0 1 1,0-1-1,0 0 1,0 1-1,-1-1 1,1 1-1,-1-1 1,1 1-1,-1-1 1,1 1-1,-1-1 1,-2-2-1,2 3-1,-1 0 0,0 0 0,1 0 0,-1 0 0,0 0 0,0 0 0,0 0-1,0 1 1,0-1 0,0 1 0,0-1 0,0 1 0,0 0 0,0 0 0,0 0-1,-3 0 1,-4 1 37,0 0-1,0 0 1,0 1-1,1 0 0,-1 1 1,1 0-1,0 0 1,-8 5-1,2 2 78,0-1 0,1 2 0,0 0 1,1 1-1,0 0 0,1 1 0,-10 13 0,14-16-32,1-1 1,0 1-1,1 0 1,0 1-1,1-1 0,0 1 1,1 0-1,0 0 1,1 0-1,0 0 0,-1 16 1,3-24-126,0 0 0,0 0 0,0 1 0,0-1-1,1 0 1,-1 0 0,1 0 0,0 0 0,0 0 0,0 0 0,0 0 0,0 0 0,3 3 0,-3-5-58,1 1 0,0 0 0,0 0 1,0-1-1,0 1 0,0-1 0,0 0 0,0 0 1,1 1-1,-1-1 0,0-1 0,1 1 0,-1 0 1,1-1-1,-1 1 0,1-1 0,-1 1 0,4-1 1,4 0-472,0 0 0,0-1 1,-1 0-1,1-1 1,10-2-1,27-13-4363,7-10-4988</inkml:trace>
   <inkml:trace contextRef="#ctx0" brushRef="#br0" timeOffset="3178.17">1930 341 9738,'0'0'11675,"-91"48"-10467,68-29-456,3 4-344,4 2-136,3 3-160,6-1-112,7 0 0,0-3-240,6-3-296,13-5-520,6-9-745,22-11-783,-8-15-1457,-2-10-1040</inkml:trace>
   <inkml:trace contextRef="#ctx0" brushRef="#br0" timeOffset="3524.11">2223 26 10458,'0'0'2796,"-11"16"-305,-39 59 865,-51 106 1,71-117-1596,-37 110 0,82-186-4192,18-23 2211,-17 18-200,-15 16 364,50-48-1695,-47 46 1395,1-1 0,-1 1 1,1 0-1,0 0 0,0 1 1,0 0-1,0-1 0,1 2 0,-1-1 1,8-1-1,-12 3 238,0 0 0,0 0 0,1 0 0,-1 0 0,0 0 1,0 0-1,0 1 0,1-1 0,-1 0 0,0 1 0,0-1 0,0 1 0,0-1 0,0 1 0,0-1 0,0 1 1,0 0-1,0 0 0,0 0 0,0-1 0,0 1 0,-1 0 0,1 0 0,0 0 0,0 0 0,-1 0 0,1 2 1,11 33-3147,-11-31 2426,5 24-4419</inkml:trace>

</xml_diff>